<commit_message>
Move groundfish pop dy to annual, use analytic equilibrium solns
</commit_message>
<xml_diff>
--- a/Writing/access_and_synchrony.docx
+++ b/Writing/access_and_synchrony.docx
@@ -112,7 +112,19 @@
         <w:rPr>
           <w:rFonts w:ascii="Cambria" w:hAnsi="Cambria"/>
         </w:rPr>
-        <w:t>, so the available biomass in one year is independent of the previous year</w:t>
+        <w:t xml:space="preserve">, so the available biomass in one year is </w:t>
+      </w:r>
+      <w:r>
+        <w:rPr>
+          <w:rFonts w:ascii="Cambria" w:hAnsi="Cambria"/>
+        </w:rPr>
+        <w:t>not dynamically linked to that of</w:t>
+      </w:r>
+      <w:r>
+        <w:rPr>
+          <w:rFonts w:ascii="Cambria" w:hAnsi="Cambria"/>
+        </w:rPr>
+        <w:t xml:space="preserve"> the previous year</w:t>
       </w:r>
       <w:r>
         <w:rPr>
@@ -287,8 +299,16 @@
         <w:rPr>
           <w:rFonts w:ascii="Cambria" w:hAnsi="Cambria"/>
         </w:rPr>
-        <w:t xml:space="preserve"> to mimic variability in fishing skill</w:t>
-      </w:r>
+        <w:t xml:space="preserve"> to mimic variability in fishing</w:t>
+      </w:r>
+      <w:r>
+        <w:rPr>
+          <w:rFonts w:ascii="Cambria" w:hAnsi="Cambria"/>
+        </w:rPr>
+        <w:t xml:space="preserve"> efficiency</w:t>
+      </w:r>
+      <w:bookmarkStart w:id="0" w:name="_GoBack"/>
+      <w:bookmarkEnd w:id="0"/>
       <w:r>
         <w:rPr>
           <w:rFonts w:ascii="Cambria" w:hAnsi="Cambria"/>
@@ -756,17 +776,9 @@
         <w:rPr>
           <w:rFonts w:ascii="Cambria" w:hAnsi="Cambria"/>
         </w:rPr>
-        <w:t xml:space="preserve"> Based on this information, each week each vessel calculates their expected profits (expected revenue – variable costs) for each fishery that is open and for which they hold a permit, and either fish in the most profitable fishery or, if no fishery is profitable, do not fish that week. </w:t>
-      </w:r>
-      <w:bookmarkStart w:id="0" w:name="_GoBack"/>
-      <w:r>
-        <w:rPr>
-          <w:rFonts w:ascii="Cambria" w:hAnsi="Cambria"/>
-        </w:rPr>
-        <w:t xml:space="preserve">For a given vessel holding multiple permits, variable costs across fisheries are correlated. </w:t>
+        <w:t xml:space="preserve"> Based on this information, each week each vessel calculates their expected profits (expected revenue – variable costs) for each fishery that is open and for which they hold a permit, and either fish in the most profitable fishery or, if no fishery is profitable, do not fish that week. For a given vessel holding multiple permits, variable costs across fisheries are correlated. </w:t>
       </w:r>
     </w:p>
-    <w:bookmarkEnd w:id="0"/>
     <w:p>
       <w:pPr>
         <w:spacing w:line="480" w:lineRule="auto"/>

</xml_diff>

<commit_message>
fixed S-R function, tune fishery parameters
</commit_message>
<xml_diff>
--- a/Writing/access_and_synchrony.docx
+++ b/Writing/access_and_synchrony.docx
@@ -26,12 +26,80 @@
         <w:rPr>
           <w:rFonts w:ascii="Cambria" w:hAnsi="Cambria"/>
         </w:rPr>
-        <w:t xml:space="preserve">. The fisheries are loosely based off of Dungeness crab, Chinook salmon and </w:t>
+        <w:t>. The fisheries are loosely based off of Dungeness crab</w:t>
+      </w:r>
+      <w:r>
+        <w:rPr>
+          <w:rFonts w:ascii="Cambria" w:hAnsi="Cambria"/>
+        </w:rPr>
+        <w:t xml:space="preserve"> (</w:t>
       </w:r>
       <w:proofErr w:type="spellStart"/>
       <w:r>
         <w:rPr>
           <w:rFonts w:ascii="Cambria" w:hAnsi="Cambria"/>
+          <w:i/>
+        </w:rPr>
+        <w:t>Metacarcinus</w:t>
+      </w:r>
+      <w:proofErr w:type="spellEnd"/>
+      <w:r>
+        <w:rPr>
+          <w:rFonts w:ascii="Cambria" w:hAnsi="Cambria"/>
+          <w:i/>
+        </w:rPr>
+        <w:t xml:space="preserve"> magister</w:t>
+      </w:r>
+      <w:r>
+        <w:rPr>
+          <w:rFonts w:ascii="Cambria" w:hAnsi="Cambria"/>
+        </w:rPr>
+        <w:t>)</w:t>
+      </w:r>
+      <w:r>
+        <w:rPr>
+          <w:rFonts w:ascii="Cambria" w:hAnsi="Cambria"/>
+        </w:rPr>
+        <w:t xml:space="preserve">, Chinook salmon </w:t>
+      </w:r>
+      <w:r>
+        <w:rPr>
+          <w:rFonts w:ascii="Cambria" w:hAnsi="Cambria"/>
+        </w:rPr>
+        <w:t>(</w:t>
+      </w:r>
+      <w:r>
+        <w:rPr>
+          <w:rFonts w:ascii="Cambria" w:hAnsi="Cambria"/>
+          <w:i/>
+        </w:rPr>
+        <w:t xml:space="preserve">Oncorhynchus </w:t>
+      </w:r>
+      <w:proofErr w:type="spellStart"/>
+      <w:r>
+        <w:rPr>
+          <w:rFonts w:ascii="Cambria" w:hAnsi="Cambria"/>
+          <w:i/>
+        </w:rPr>
+        <w:t>tshawytscha</w:t>
+      </w:r>
+      <w:proofErr w:type="spellEnd"/>
+      <w:r>
+        <w:rPr>
+          <w:rFonts w:ascii="Cambria" w:hAnsi="Cambria"/>
+        </w:rPr>
+        <w:t xml:space="preserve">) </w:t>
+      </w:r>
+      <w:r>
+        <w:rPr>
+          <w:rFonts w:ascii="Cambria" w:hAnsi="Cambria"/>
+        </w:rPr>
+        <w:t xml:space="preserve">and </w:t>
+      </w:r>
+      <w:proofErr w:type="spellStart"/>
+      <w:r>
+        <w:rPr>
+          <w:rFonts w:ascii="Cambria" w:hAnsi="Cambria"/>
         </w:rPr>
         <w:t>groundfish</w:t>
       </w:r>
@@ -40,7 +108,61 @@
         <w:rPr>
           <w:rFonts w:ascii="Cambria" w:hAnsi="Cambria"/>
         </w:rPr>
-        <w:t xml:space="preserve"> on the U.S. West Coast. Crab and salmon populations are modeled with </w:t>
+        <w:t xml:space="preserve"> </w:t>
+      </w:r>
+      <w:r>
+        <w:rPr>
+          <w:rFonts w:ascii="Cambria" w:hAnsi="Cambria"/>
+        </w:rPr>
+        <w:t xml:space="preserve">(Sablefish: </w:t>
+      </w:r>
+      <w:proofErr w:type="spellStart"/>
+      <w:r>
+        <w:rPr>
+          <w:rFonts w:ascii="Cambria" w:hAnsi="Cambria"/>
+          <w:i/>
+        </w:rPr>
+        <w:t>Anoplopoma</w:t>
+      </w:r>
+      <w:proofErr w:type="spellEnd"/>
+      <w:r>
+        <w:rPr>
+          <w:rFonts w:ascii="Cambria" w:hAnsi="Cambria"/>
+          <w:i/>
+        </w:rPr>
+        <w:t xml:space="preserve"> </w:t>
+      </w:r>
+      <w:r>
+        <w:rPr>
+          <w:rFonts w:ascii="Cambria" w:hAnsi="Cambria"/>
+          <w:i/>
+        </w:rPr>
+        <w:t>fimbria</w:t>
+      </w:r>
+      <w:r>
+        <w:rPr>
+          <w:rFonts w:ascii="Cambria" w:hAnsi="Cambria"/>
+        </w:rPr>
+        <w:t>)</w:t>
+      </w:r>
+      <w:r>
+        <w:rPr>
+          <w:rFonts w:ascii="Cambria" w:hAnsi="Cambria"/>
+          <w:i/>
+        </w:rPr>
+        <w:t xml:space="preserve"> </w:t>
+      </w:r>
+      <w:r>
+        <w:rPr>
+          <w:rFonts w:ascii="Cambria" w:hAnsi="Cambria"/>
+        </w:rPr>
+        <w:t>on</w:t>
+      </w:r>
+      <w:r>
+        <w:rPr>
+          <w:rFonts w:ascii="Cambria" w:hAnsi="Cambria"/>
+        </w:rPr>
+        <w:t xml:space="preserve"> the U.S. West Coast. Crab and salmon populations are modeled with </w:t>
       </w:r>
       <w:r>
         <w:rPr>
@@ -222,21 +344,26 @@
         <w:rPr>
           <w:rFonts w:ascii="Cambria" w:hAnsi="Cambria"/>
         </w:rPr>
-        <w:t xml:space="preserve"> population using a delay-difference model with a </w:t>
-      </w:r>
-      <w:proofErr w:type="spellStart"/>
-      <w:r>
-        <w:rPr>
-          <w:rFonts w:ascii="Cambria" w:hAnsi="Cambria"/>
-        </w:rPr>
-        <w:t>Beverton</w:t>
-      </w:r>
-      <w:proofErr w:type="spellEnd"/>
-      <w:r>
-        <w:rPr>
-          <w:rFonts w:ascii="Cambria" w:hAnsi="Cambria"/>
-        </w:rPr>
-        <w:t>-Holt stock-recruit relationship and approximately parameterized the growth, mortality, and recruitment dynamics based on Sablefish.</w:t>
+        <w:t xml:space="preserve"> population using a delay-difference model</w:t>
+      </w:r>
+      <w:r>
+        <w:rPr>
+          <w:rFonts w:ascii="Cambria" w:hAnsi="Cambria"/>
+        </w:rPr>
+        <w:t xml:space="preserve">, described </w:t>
+      </w:r>
+      <w:r>
+        <w:rPr>
+          <w:rFonts w:ascii="Cambria" w:hAnsi="Cambria"/>
+          <w:highlight w:val="yellow"/>
+        </w:rPr>
+        <w:t>X</w:t>
+      </w:r>
+      <w:r>
+        <w:rPr>
+          <w:rFonts w:ascii="Cambria" w:hAnsi="Cambria"/>
+        </w:rPr>
+        <w:t>.</w:t>
       </w:r>
     </w:p>
     <w:p>
@@ -307,8 +434,6 @@
         </w:rPr>
         <w:t xml:space="preserve"> efficiency</w:t>
       </w:r>
-      <w:bookmarkStart w:id="0" w:name="_GoBack"/>
-      <w:bookmarkEnd w:id="0"/>
       <w:r>
         <w:rPr>
           <w:rFonts w:ascii="Cambria" w:hAnsi="Cambria"/>
@@ -405,12 +530,20 @@
           <w:rFonts w:ascii="Cambria" w:hAnsi="Cambria"/>
         </w:rPr>
         <w:lastRenderedPageBreak/>
-        <w:t xml:space="preserve">considering entry into the fishery. For </w:t>
+        <w:t xml:space="preserve">considering entry into the fishery. </w:t>
+      </w:r>
+      <w:r>
+        <w:rPr>
+          <w:rFonts w:ascii="Cambria" w:hAnsi="Cambria"/>
+          <w:highlight w:val="yellow"/>
+        </w:rPr>
+        <w:t xml:space="preserve">For </w:t>
       </w:r>
       <w:proofErr w:type="spellStart"/>
       <w:r>
         <w:rPr>
           <w:rFonts w:ascii="Cambria" w:hAnsi="Cambria"/>
+          <w:highlight w:val="yellow"/>
         </w:rPr>
         <w:t>groundfish</w:t>
       </w:r>
@@ -418,20 +551,16 @@
       <w:r>
         <w:rPr>
           <w:rFonts w:ascii="Cambria" w:hAnsi="Cambria"/>
-        </w:rPr>
-        <w:t xml:space="preserve">, we furthermore </w:t>
-      </w:r>
-      <w:r>
-        <w:rPr>
-          <w:rFonts w:ascii="Cambria" w:hAnsi="Cambria"/>
-        </w:rPr>
-        <w:t xml:space="preserve">forced </w:t>
-      </w:r>
-      <w:r>
-        <w:rPr>
-          <w:rFonts w:ascii="Cambria" w:hAnsi="Cambria"/>
-        </w:rPr>
-        <w:t>the cost</w:t>
+          <w:highlight w:val="yellow"/>
+        </w:rPr>
+        <w:t xml:space="preserve">, </w:t>
+      </w:r>
+      <w:r>
+        <w:rPr>
+          <w:rFonts w:ascii="Cambria" w:hAnsi="Cambria"/>
+          <w:highlight w:val="yellow"/>
+        </w:rPr>
+        <w:t>this tuning process was slightly more complicated and is described in X.</w:t>
       </w:r>
       <w:r>
         <w:rPr>
@@ -443,24 +572,6 @@
         <w:rPr>
           <w:rFonts w:ascii="Cambria" w:hAnsi="Cambria"/>
         </w:rPr>
-        <w:t xml:space="preserve">structure </w:t>
-      </w:r>
-      <w:r>
-        <w:rPr>
-          <w:rFonts w:ascii="Cambria" w:hAnsi="Cambria"/>
-        </w:rPr>
-        <w:t xml:space="preserve">to lead </w:t>
-      </w:r>
-      <w:r>
-        <w:rPr>
-          <w:rFonts w:ascii="Cambria" w:hAnsi="Cambria"/>
-        </w:rPr>
-        <w:t xml:space="preserve">the population to equilibrate at 40% of unfished biomass (the management target). </w:t>
-      </w:r>
-      <w:r>
-        <w:rPr>
-          <w:rFonts w:ascii="Cambria" w:hAnsi="Cambria"/>
-        </w:rPr>
         <w:t xml:space="preserve">Because we force </w:t>
       </w:r>
       <w:r>
@@ -473,7 +584,19 @@
         <w:rPr>
           <w:rFonts w:ascii="Cambria" w:hAnsi="Cambria"/>
         </w:rPr>
-        <w:t xml:space="preserve">, our assumption </w:t>
+        <w:t xml:space="preserve">, </w:t>
+      </w:r>
+      <w:r>
+        <w:rPr>
+          <w:rFonts w:ascii="Cambria" w:hAnsi="Cambria"/>
+        </w:rPr>
+        <w:t>it is a reasonable</w:t>
+      </w:r>
+      <w:r>
+        <w:rPr>
+          <w:rFonts w:ascii="Cambria" w:hAnsi="Cambria"/>
+        </w:rPr>
+        <w:t xml:space="preserve"> assumption </w:t>
       </w:r>
       <w:r>
         <w:rPr>
@@ -491,19 +614,13 @@
         <w:rPr>
           <w:rFonts w:ascii="Cambria" w:hAnsi="Cambria"/>
         </w:rPr>
-        <w:t>stable</w:t>
-      </w:r>
-      <w:r>
-        <w:rPr>
-          <w:rFonts w:ascii="Cambria" w:hAnsi="Cambria"/>
-        </w:rPr>
-        <w:t xml:space="preserve"> is reasonable</w:t>
-      </w:r>
-      <w:r>
-        <w:rPr>
-          <w:rFonts w:ascii="Cambria" w:hAnsi="Cambria"/>
-        </w:rPr>
-        <w:t>.</w:t>
+        <w:t xml:space="preserve">both </w:t>
+      </w:r>
+      <w:r>
+        <w:rPr>
+          <w:rFonts w:ascii="Cambria" w:hAnsi="Cambria"/>
+        </w:rPr>
+        <w:t>stable.</w:t>
       </w:r>
       <w:r>
         <w:rPr>
@@ -598,7 +715,7 @@
         <w:rPr>
           <w:rFonts w:ascii="Cambria" w:hAnsi="Cambria"/>
         </w:rPr>
-        <w:t>, and catchability is held constant, with no interference among vessels</w:t>
+        <w:t>, and catchability is held constant with no interference among vessels</w:t>
       </w:r>
       <w:r>
         <w:rPr>
@@ -776,9 +893,2500 @@
         <w:rPr>
           <w:rFonts w:ascii="Cambria" w:hAnsi="Cambria"/>
         </w:rPr>
-        <w:t xml:space="preserve"> Based on this information, each week each vessel calculates their expected profits (expected revenue – variable costs) for each fishery that is open and for which they hold a permit, and either fish in the most profitable fishery or, if no fishery is profitable, do not fish that week. For a given vessel holding multiple permits, variable costs across fisheries are correlated. </w:t>
+        <w:t xml:space="preserve"> Based on this information, each week each vessel calculates their expected </w:t>
+      </w:r>
+      <w:r>
+        <w:rPr>
+          <w:rFonts w:ascii="Cambria" w:hAnsi="Cambria"/>
+        </w:rPr>
+        <w:t xml:space="preserve">marginal </w:t>
+      </w:r>
+      <w:r>
+        <w:rPr>
+          <w:rFonts w:ascii="Cambria" w:hAnsi="Cambria"/>
+        </w:rPr>
+        <w:t xml:space="preserve">profits (expected revenue – variable costs) for each fishery that is open and for which they hold a permit, and either fish in the most profitable fishery or, if no fishery is profitable, do not fish that week. </w:t>
+      </w:r>
+      <w:r>
+        <w:rPr>
+          <w:rFonts w:ascii="Cambria" w:hAnsi="Cambria"/>
+        </w:rPr>
+        <w:lastRenderedPageBreak/>
+        <w:t>For vessel</w:t>
+      </w:r>
+      <w:r>
+        <w:rPr>
+          <w:rFonts w:ascii="Cambria" w:hAnsi="Cambria"/>
+        </w:rPr>
+        <w:t>s</w:t>
+      </w:r>
+      <w:r>
+        <w:rPr>
+          <w:rFonts w:ascii="Cambria" w:hAnsi="Cambria"/>
+        </w:rPr>
+        <w:t xml:space="preserve"> holding multiple permits, variable costs across fisheries are correlated</w:t>
+      </w:r>
+      <w:r>
+        <w:rPr>
+          <w:rFonts w:ascii="Cambria" w:hAnsi="Cambria"/>
+        </w:rPr>
+        <w:t xml:space="preserve"> (i.e., efficiency across fisheries is correlated for each vessel)</w:t>
+      </w:r>
+      <w:r>
+        <w:rPr>
+          <w:rFonts w:ascii="Cambria" w:hAnsi="Cambria"/>
+        </w:rPr>
+        <w:t xml:space="preserve">. </w:t>
       </w:r>
     </w:p>
+    <w:p>
+      <w:pPr>
+        <w:spacing w:line="480" w:lineRule="auto"/>
+        <w:rPr>
+          <w:rFonts w:ascii="Cambria" w:hAnsi="Cambria"/>
+        </w:rPr>
+      </w:pPr>
+      <w:r>
+        <w:rPr>
+          <w:rFonts w:ascii="Cambria" w:hAnsi="Cambria"/>
+        </w:rPr>
+        <w:tab/>
+        <w:t xml:space="preserve">The </w:t>
+      </w:r>
+      <w:proofErr w:type="spellStart"/>
+      <w:r>
+        <w:rPr>
+          <w:rFonts w:ascii="Cambria" w:hAnsi="Cambria"/>
+        </w:rPr>
+        <w:t>groundfish</w:t>
+      </w:r>
+      <w:proofErr w:type="spellEnd"/>
+      <w:r>
+        <w:rPr>
+          <w:rFonts w:ascii="Cambria" w:hAnsi="Cambria"/>
+        </w:rPr>
+        <w:t xml:space="preserve"> population is simulated based on a </w:t>
+      </w:r>
+      <w:proofErr w:type="spellStart"/>
+      <w:r>
+        <w:rPr>
+          <w:rFonts w:ascii="Cambria" w:hAnsi="Cambria"/>
+        </w:rPr>
+        <w:t>Deriso-Schnute</w:t>
+      </w:r>
+      <w:proofErr w:type="spellEnd"/>
+      <w:r>
+        <w:rPr>
+          <w:rFonts w:ascii="Cambria" w:hAnsi="Cambria"/>
+        </w:rPr>
+        <w:t xml:space="preserve"> delay-difference model with a </w:t>
+      </w:r>
+      <w:proofErr w:type="spellStart"/>
+      <w:r>
+        <w:rPr>
+          <w:rFonts w:ascii="Cambria" w:hAnsi="Cambria"/>
+        </w:rPr>
+        <w:t>Beverton</w:t>
+      </w:r>
+      <w:proofErr w:type="spellEnd"/>
+      <w:r>
+        <w:rPr>
+          <w:rFonts w:ascii="Cambria" w:hAnsi="Cambria"/>
+        </w:rPr>
+        <w:t xml:space="preserve">-Holt stock-recruit relationship. </w:t>
+      </w:r>
+      <w:r>
+        <w:rPr>
+          <w:rFonts w:ascii="Cambria" w:hAnsi="Cambria"/>
+        </w:rPr>
+        <w:t>This a</w:t>
+      </w:r>
+      <w:r>
+        <w:rPr>
+          <w:rFonts w:ascii="Cambria" w:hAnsi="Cambria"/>
+        </w:rPr>
+        <w:t>llow</w:t>
+      </w:r>
+      <w:r>
+        <w:rPr>
+          <w:rFonts w:ascii="Cambria" w:hAnsi="Cambria"/>
+        </w:rPr>
+        <w:t>s</w:t>
+      </w:r>
+      <w:r>
+        <w:rPr>
+          <w:rFonts w:ascii="Cambria" w:hAnsi="Cambria"/>
+        </w:rPr>
+        <w:t xml:space="preserve"> for changes in age structure, an advance from simpler surplus production models, but restrictively assume selectivity and maturity are knife-edged and occur at the same age</w:t>
+      </w:r>
+      <w:r>
+        <w:rPr>
+          <w:rFonts w:ascii="Cambria" w:hAnsi="Cambria"/>
+        </w:rPr>
+        <w:t xml:space="preserve"> </w:t>
+      </w:r>
+      <w:r>
+        <w:rPr>
+          <w:rFonts w:ascii="Cambria" w:hAnsi="Cambria"/>
+        </w:rPr>
+        <w:fldChar w:fldCharType="begin"/>
+      </w:r>
+      <w:r>
+        <w:rPr>
+          <w:rFonts w:ascii="Cambria" w:hAnsi="Cambria"/>
+        </w:rPr>
+        <w:instrText xml:space="preserve"> ADDIN ZOTERO_ITEM CSL_CITATION {"citationID":"jcuhX16Y","properties":{"formattedCitation":"(Hilborn and Walters 1992, Quinn and Deriso 1999)","plainCitation":"(Hilborn and Walters 1992, Quinn and Deriso 1999)","noteIndex":0},"citationItems":[{"id":523,"uris":["http://zotero.org/users/783258/items/BB7444VI"],"uri":["http://zotero.org/users/783258/items/BB7444VI"],"itemData":{"id":523,"type":"book","title":"Quantitative fisheries stock assessment: choice, dynamics, and uncertainty","publisher":"Chapman and Hall","publisher-place":"New York","source":"alliance-primo.com","event-place":"New York","abstract":"System requirements for computer disk: PC-AT; DOS., Includes bibliographical references (pages 539-558) and indexes.","ISBN":"978-0-412-02271-5","call-number":"SH329.F56 H55 1992, SH331.5.F57 H54 1992b, SH329.F56H55 1992b, SH331.5.F57 H54 1992, SH331.5.S74 H54 1992","title-short":"Quantitative fisheries stock assessment","language":"eng","author":[{"family":"Hilborn","given":"Ray"},{"family":"Walters","given":"Carl J."}],"issued":{"date-parts":[["1992"]]}}},{"id":121,"uris":["http://zotero.org/users/783258/items/P2ITJ2E2"],"uri":["http://zotero.org/users/783258/items/P2ITJ2E2"],"itemData":{"id":121,"type":"book","title":"Quantitative fish dynamics","publisher":"Oxford University Press","publisher-place":"New York","source":"Open WorldCat","event-place":"New York","abstract":"The fields of fish population dynamics and stock assessment have seen major advances in the 1980s and 1990s, creating the need for a new synthesis. This text attempts that synthesis by presenting a contemporary approach for quantitative fisheries science that incorporates modern statistical and mathematical techniques. It emphasizes the link between biology and theory by explaining the assumptions inherent in the quantitative methods and models. The book covers key topics that are often overlooked in other texts, such as optimal harvesting, migratory stocks, and complex age and size-structured models. Quantitative Fish Dynamics is an ideal textbook for graduate and undergraduate courses in fish population dynamics and stock assessment. It is an indispensable reference work for fisheries scientists and others interested in conservation biology, fish and wildlife management, population ecology, and statistical applications.","ISBN":"0-19-507631-1","language":"English","author":[{"family":"Quinn","given":"Terrance J"},{"family":"Deriso","given":"R. B"}],"issued":{"date-parts":[["1999"]]}}}],"schema":"https://github.com/citation-style-language/schema/raw/master/csl-citation.json"} </w:instrText>
+      </w:r>
+      <w:r>
+        <w:rPr>
+          <w:rFonts w:ascii="Cambria" w:hAnsi="Cambria"/>
+        </w:rPr>
+        <w:fldChar w:fldCharType="separate"/>
+      </w:r>
+      <w:r>
+        <w:rPr>
+          <w:rFonts w:ascii="Cambria" w:hAnsi="Cambria"/>
+          <w:noProof/>
+        </w:rPr>
+        <w:t>(Hilborn and Walters 1992, Quinn and Deriso 1999)</w:t>
+      </w:r>
+      <w:r>
+        <w:rPr>
+          <w:rFonts w:ascii="Cambria" w:hAnsi="Cambria"/>
+        </w:rPr>
+        <w:fldChar w:fldCharType="end"/>
+      </w:r>
+      <w:r>
+        <w:rPr>
+          <w:rFonts w:ascii="Cambria" w:hAnsi="Cambria"/>
+        </w:rPr>
+        <w:t xml:space="preserve">. </w:t>
+      </w:r>
+      <w:r>
+        <w:rPr>
+          <w:rFonts w:ascii="Cambria" w:hAnsi="Cambria"/>
+        </w:rPr>
+        <w:t xml:space="preserve">Although biomass dynamics in this model can be simulated with a single complex equation, we </w:t>
+      </w:r>
+      <w:r>
+        <w:rPr>
+          <w:rFonts w:ascii="Cambria" w:hAnsi="Cambria"/>
+        </w:rPr>
+        <w:t xml:space="preserve">equivalently </w:t>
+      </w:r>
+      <w:r>
+        <w:rPr>
+          <w:rFonts w:ascii="Cambria" w:hAnsi="Cambria"/>
+        </w:rPr>
+        <w:t>modeled both abundance (</w:t>
+      </w:r>
+      <w:r>
+        <w:rPr>
+          <w:rFonts w:ascii="Cambria" w:hAnsi="Cambria"/>
+          <w:i/>
+        </w:rPr>
+        <w:t>N</w:t>
+      </w:r>
+      <w:r>
+        <w:rPr>
+          <w:rFonts w:ascii="Cambria" w:hAnsi="Cambria"/>
+        </w:rPr>
+        <w:t>) and biomass (</w:t>
+      </w:r>
+      <w:r>
+        <w:rPr>
+          <w:rFonts w:ascii="Cambria" w:hAnsi="Cambria"/>
+          <w:i/>
+        </w:rPr>
+        <w:t>B</w:t>
+      </w:r>
+      <w:r>
+        <w:rPr>
+          <w:rFonts w:ascii="Cambria" w:hAnsi="Cambria"/>
+        </w:rPr>
+        <w:t>) for ease</w:t>
+      </w:r>
+      <w:r>
+        <w:rPr>
+          <w:rFonts w:ascii="Cambria" w:hAnsi="Cambria"/>
+        </w:rPr>
+        <w:t>. F</w:t>
+      </w:r>
+      <w:r>
+        <w:rPr>
+          <w:rFonts w:ascii="Cambria" w:hAnsi="Cambria"/>
+        </w:rPr>
+        <w:t xml:space="preserve">or comparability with the crab and salmon populations, </w:t>
+      </w:r>
+      <w:r>
+        <w:rPr>
+          <w:rFonts w:ascii="Cambria" w:hAnsi="Cambria"/>
+        </w:rPr>
+        <w:t xml:space="preserve">we </w:t>
+      </w:r>
+      <w:r>
+        <w:rPr>
+          <w:rFonts w:ascii="Cambria" w:hAnsi="Cambria"/>
+        </w:rPr>
+        <w:t>assumed these dynamics occurred at an annual</w:t>
+      </w:r>
+      <w:r>
+        <w:rPr>
+          <w:rFonts w:ascii="Cambria" w:hAnsi="Cambria"/>
+        </w:rPr>
+        <w:t xml:space="preserve"> time</w:t>
+      </w:r>
+      <w:r>
+        <w:rPr>
+          <w:rFonts w:ascii="Cambria" w:hAnsi="Cambria"/>
+        </w:rPr>
+        <w:t xml:space="preserve"> scale</w:t>
+      </w:r>
+      <w:r>
+        <w:rPr>
+          <w:rFonts w:ascii="Cambria" w:hAnsi="Cambria"/>
+        </w:rPr>
+        <w:t>:</w:t>
+      </w:r>
+    </w:p>
+    <w:p>
+      <w:pPr>
+        <w:spacing w:line="480" w:lineRule="auto"/>
+        <w:rPr>
+          <w:rFonts w:ascii="Cambria" w:eastAsiaTheme="minorEastAsia" w:hAnsi="Cambria"/>
+        </w:rPr>
+      </w:pPr>
+      <m:oMathPara>
+        <m:oMath>
+          <m:sSub>
+            <m:sSubPr>
+              <m:ctrlPr>
+                <w:rPr>
+                  <w:rFonts w:ascii="Cambria Math" w:hAnsi="Cambria Math"/>
+                  <w:i/>
+                </w:rPr>
+              </m:ctrlPr>
+            </m:sSubPr>
+            <m:e>
+              <m:r>
+                <w:rPr>
+                  <w:rFonts w:ascii="Cambria Math" w:hAnsi="Cambria Math"/>
+                </w:rPr>
+                <m:t>B</m:t>
+              </m:r>
+            </m:e>
+            <m:sub>
+              <m:r>
+                <w:rPr>
+                  <w:rFonts w:ascii="Cambria Math" w:hAnsi="Cambria Math"/>
+                </w:rPr>
+                <m:t>t+1</m:t>
+              </m:r>
+            </m:sub>
+          </m:sSub>
+          <m:r>
+            <w:rPr>
+              <w:rFonts w:ascii="Cambria Math" w:hAnsi="Cambria Math"/>
+            </w:rPr>
+            <m:t>=</m:t>
+          </m:r>
+          <m:sSub>
+            <m:sSubPr>
+              <m:ctrlPr>
+                <w:rPr>
+                  <w:rFonts w:ascii="Cambria Math" w:hAnsi="Cambria Math"/>
+                  <w:i/>
+                </w:rPr>
+              </m:ctrlPr>
+            </m:sSubPr>
+            <m:e>
+              <m:r>
+                <w:rPr>
+                  <w:rFonts w:ascii="Cambria Math" w:hAnsi="Cambria Math"/>
+                </w:rPr>
+                <m:t>s</m:t>
+              </m:r>
+            </m:e>
+            <m:sub>
+              <m:r>
+                <w:rPr>
+                  <w:rFonts w:ascii="Cambria Math" w:hAnsi="Cambria Math"/>
+                </w:rPr>
+                <m:t>t</m:t>
+              </m:r>
+            </m:sub>
+          </m:sSub>
+          <m:d>
+            <m:dPr>
+              <m:ctrlPr>
+                <w:rPr>
+                  <w:rFonts w:ascii="Cambria Math" w:hAnsi="Cambria Math"/>
+                  <w:i/>
+                </w:rPr>
+              </m:ctrlPr>
+            </m:dPr>
+            <m:e>
+              <m:r>
+                <w:rPr>
+                  <w:rFonts w:ascii="Cambria Math" w:hAnsi="Cambria Math"/>
+                </w:rPr>
+                <m:t>α</m:t>
+              </m:r>
+              <m:sSub>
+                <m:sSubPr>
+                  <m:ctrlPr>
+                    <w:rPr>
+                      <w:rFonts w:ascii="Cambria Math" w:hAnsi="Cambria Math"/>
+                      <w:i/>
+                    </w:rPr>
+                  </m:ctrlPr>
+                </m:sSubPr>
+                <m:e>
+                  <m:r>
+                    <w:rPr>
+                      <w:rFonts w:ascii="Cambria Math" w:hAnsi="Cambria Math"/>
+                    </w:rPr>
+                    <m:t>N</m:t>
+                  </m:r>
+                </m:e>
+                <m:sub>
+                  <m:r>
+                    <w:rPr>
+                      <w:rFonts w:ascii="Cambria Math" w:hAnsi="Cambria Math"/>
+                    </w:rPr>
+                    <m:t>t</m:t>
+                  </m:r>
+                </m:sub>
+              </m:sSub>
+              <m:r>
+                <w:rPr>
+                  <w:rFonts w:ascii="Cambria Math" w:hAnsi="Cambria Math"/>
+                </w:rPr>
+                <m:t>+ρ</m:t>
+              </m:r>
+              <m:sSub>
+                <m:sSubPr>
+                  <m:ctrlPr>
+                    <w:rPr>
+                      <w:rFonts w:ascii="Cambria Math" w:hAnsi="Cambria Math"/>
+                      <w:i/>
+                    </w:rPr>
+                  </m:ctrlPr>
+                </m:sSubPr>
+                <m:e>
+                  <m:r>
+                    <w:rPr>
+                      <w:rFonts w:ascii="Cambria Math" w:hAnsi="Cambria Math"/>
+                    </w:rPr>
+                    <m:t>B</m:t>
+                  </m:r>
+                </m:e>
+                <m:sub>
+                  <m:r>
+                    <w:rPr>
+                      <w:rFonts w:ascii="Cambria Math" w:hAnsi="Cambria Math"/>
+                    </w:rPr>
+                    <m:t>t</m:t>
+                  </m:r>
+                </m:sub>
+              </m:sSub>
+            </m:e>
+          </m:d>
+          <m:r>
+            <w:rPr>
+              <w:rFonts w:ascii="Cambria Math" w:hAnsi="Cambria Math"/>
+            </w:rPr>
+            <m:t>+</m:t>
+          </m:r>
+          <m:sSub>
+            <m:sSubPr>
+              <m:ctrlPr>
+                <w:rPr>
+                  <w:rFonts w:ascii="Cambria Math" w:hAnsi="Cambria Math"/>
+                  <w:i/>
+                </w:rPr>
+              </m:ctrlPr>
+            </m:sSubPr>
+            <m:e>
+              <m:r>
+                <w:rPr>
+                  <w:rFonts w:ascii="Cambria Math" w:hAnsi="Cambria Math"/>
+                </w:rPr>
+                <m:t>w</m:t>
+              </m:r>
+            </m:e>
+            <m:sub>
+              <m:r>
+                <w:rPr>
+                  <w:rFonts w:ascii="Cambria Math" w:hAnsi="Cambria Math"/>
+                </w:rPr>
+                <m:t>k</m:t>
+              </m:r>
+            </m:sub>
+          </m:sSub>
+          <m:sSub>
+            <m:sSubPr>
+              <m:ctrlPr>
+                <w:rPr>
+                  <w:rFonts w:ascii="Cambria Math" w:hAnsi="Cambria Math"/>
+                  <w:i/>
+                </w:rPr>
+              </m:ctrlPr>
+            </m:sSubPr>
+            <m:e>
+              <m:r>
+                <w:rPr>
+                  <w:rFonts w:ascii="Cambria Math" w:hAnsi="Cambria Math"/>
+                </w:rPr>
+                <m:t>R</m:t>
+              </m:r>
+            </m:e>
+            <m:sub>
+              <m:r>
+                <w:rPr>
+                  <w:rFonts w:ascii="Cambria Math" w:hAnsi="Cambria Math"/>
+                </w:rPr>
+                <m:t>t+1</m:t>
+              </m:r>
+            </m:sub>
+          </m:sSub>
+        </m:oMath>
+      </m:oMathPara>
+    </w:p>
+    <w:p>
+      <w:pPr>
+        <w:spacing w:line="480" w:lineRule="auto"/>
+        <w:rPr>
+          <w:rFonts w:ascii="Cambria" w:eastAsiaTheme="minorEastAsia" w:hAnsi="Cambria"/>
+        </w:rPr>
+      </w:pPr>
+      <m:oMathPara>
+        <m:oMath>
+          <m:sSub>
+            <m:sSubPr>
+              <m:ctrlPr>
+                <w:rPr>
+                  <w:rFonts w:ascii="Cambria Math" w:eastAsiaTheme="minorEastAsia" w:hAnsi="Cambria Math"/>
+                  <w:i/>
+                </w:rPr>
+              </m:ctrlPr>
+            </m:sSubPr>
+            <m:e>
+              <m:r>
+                <w:rPr>
+                  <w:rFonts w:ascii="Cambria Math" w:eastAsiaTheme="minorEastAsia" w:hAnsi="Cambria Math"/>
+                </w:rPr>
+                <m:t>N</m:t>
+              </m:r>
+            </m:e>
+            <m:sub>
+              <m:r>
+                <w:rPr>
+                  <w:rFonts w:ascii="Cambria Math" w:eastAsiaTheme="minorEastAsia" w:hAnsi="Cambria Math"/>
+                </w:rPr>
+                <m:t>t+1</m:t>
+              </m:r>
+            </m:sub>
+          </m:sSub>
+          <m:r>
+            <w:rPr>
+              <w:rFonts w:ascii="Cambria Math" w:eastAsiaTheme="minorEastAsia" w:hAnsi="Cambria Math"/>
+            </w:rPr>
+            <m:t>=</m:t>
+          </m:r>
+          <m:sSub>
+            <m:sSubPr>
+              <m:ctrlPr>
+                <w:rPr>
+                  <w:rFonts w:ascii="Cambria Math" w:eastAsiaTheme="minorEastAsia" w:hAnsi="Cambria Math"/>
+                  <w:i/>
+                </w:rPr>
+              </m:ctrlPr>
+            </m:sSubPr>
+            <m:e>
+              <m:r>
+                <w:rPr>
+                  <w:rFonts w:ascii="Cambria Math" w:eastAsiaTheme="minorEastAsia" w:hAnsi="Cambria Math"/>
+                </w:rPr>
+                <m:t>s</m:t>
+              </m:r>
+            </m:e>
+            <m:sub>
+              <m:r>
+                <w:rPr>
+                  <w:rFonts w:ascii="Cambria Math" w:eastAsiaTheme="minorEastAsia" w:hAnsi="Cambria Math"/>
+                </w:rPr>
+                <m:t>t</m:t>
+              </m:r>
+            </m:sub>
+          </m:sSub>
+          <m:sSub>
+            <m:sSubPr>
+              <m:ctrlPr>
+                <w:rPr>
+                  <w:rFonts w:ascii="Cambria Math" w:eastAsiaTheme="minorEastAsia" w:hAnsi="Cambria Math"/>
+                  <w:i/>
+                </w:rPr>
+              </m:ctrlPr>
+            </m:sSubPr>
+            <m:e>
+              <m:r>
+                <w:rPr>
+                  <w:rFonts w:ascii="Cambria Math" w:eastAsiaTheme="minorEastAsia" w:hAnsi="Cambria Math"/>
+                </w:rPr>
+                <m:t>N</m:t>
+              </m:r>
+            </m:e>
+            <m:sub>
+              <m:r>
+                <w:rPr>
+                  <w:rFonts w:ascii="Cambria Math" w:eastAsiaTheme="minorEastAsia" w:hAnsi="Cambria Math"/>
+                </w:rPr>
+                <m:t>t</m:t>
+              </m:r>
+            </m:sub>
+          </m:sSub>
+          <m:r>
+            <w:rPr>
+              <w:rFonts w:ascii="Cambria Math" w:eastAsiaTheme="minorEastAsia" w:hAnsi="Cambria Math"/>
+            </w:rPr>
+            <m:t>+</m:t>
+          </m:r>
+          <m:sSub>
+            <m:sSubPr>
+              <m:ctrlPr>
+                <w:rPr>
+                  <w:rFonts w:ascii="Cambria Math" w:eastAsiaTheme="minorEastAsia" w:hAnsi="Cambria Math"/>
+                  <w:i/>
+                </w:rPr>
+              </m:ctrlPr>
+            </m:sSubPr>
+            <m:e>
+              <m:r>
+                <w:rPr>
+                  <w:rFonts w:ascii="Cambria Math" w:eastAsiaTheme="minorEastAsia" w:hAnsi="Cambria Math"/>
+                </w:rPr>
+                <m:t>R</m:t>
+              </m:r>
+            </m:e>
+            <m:sub>
+              <m:r>
+                <w:rPr>
+                  <w:rFonts w:ascii="Cambria Math" w:eastAsiaTheme="minorEastAsia" w:hAnsi="Cambria Math"/>
+                </w:rPr>
+                <m:t>t+1</m:t>
+              </m:r>
+            </m:sub>
+          </m:sSub>
+        </m:oMath>
+      </m:oMathPara>
+    </w:p>
+    <w:p>
+      <w:pPr>
+        <w:spacing w:line="480" w:lineRule="auto"/>
+        <w:rPr>
+          <w:rFonts w:ascii="Cambria" w:eastAsiaTheme="minorEastAsia" w:hAnsi="Cambria"/>
+        </w:rPr>
+      </w:pPr>
+      <w:r>
+        <w:rPr>
+          <w:rFonts w:ascii="Cambria" w:eastAsiaTheme="minorEastAsia" w:hAnsi="Cambria"/>
+        </w:rPr>
+        <w:t xml:space="preserve">Where </w:t>
+      </w:r>
+      <w:proofErr w:type="spellStart"/>
+      <w:r>
+        <w:rPr>
+          <w:rFonts w:ascii="Cambria" w:eastAsiaTheme="minorEastAsia" w:hAnsi="Cambria"/>
+          <w:i/>
+        </w:rPr>
+        <w:t>s</w:t>
+      </w:r>
+      <w:r>
+        <w:rPr>
+          <w:rFonts w:ascii="Cambria" w:eastAsiaTheme="minorEastAsia" w:hAnsi="Cambria"/>
+          <w:i/>
+          <w:vertAlign w:val="subscript"/>
+        </w:rPr>
+        <w:t>t</w:t>
+      </w:r>
+      <w:proofErr w:type="spellEnd"/>
+      <w:r>
+        <w:rPr>
+          <w:rFonts w:ascii="Cambria" w:eastAsiaTheme="minorEastAsia" w:hAnsi="Cambria"/>
+          <w:i/>
+        </w:rPr>
+        <w:t xml:space="preserve"> </w:t>
+      </w:r>
+      <w:r>
+        <w:rPr>
+          <w:rFonts w:ascii="Cambria" w:eastAsiaTheme="minorEastAsia" w:hAnsi="Cambria"/>
+        </w:rPr>
+        <w:t xml:space="preserve">is total </w:t>
+      </w:r>
+      <w:r>
+        <w:rPr>
+          <w:rFonts w:ascii="Cambria" w:eastAsiaTheme="minorEastAsia" w:hAnsi="Cambria"/>
+        </w:rPr>
+        <w:t>per capita</w:t>
+      </w:r>
+      <w:r>
+        <w:rPr>
+          <w:rFonts w:ascii="Cambria" w:eastAsiaTheme="minorEastAsia" w:hAnsi="Cambria"/>
+        </w:rPr>
+        <w:t xml:space="preserve"> survival in year </w:t>
+      </w:r>
+      <w:r>
+        <w:rPr>
+          <w:rFonts w:ascii="Cambria" w:eastAsiaTheme="minorEastAsia" w:hAnsi="Cambria"/>
+          <w:i/>
+        </w:rPr>
+        <w:t>t</w:t>
+      </w:r>
+      <w:r>
+        <w:rPr>
+          <w:rFonts w:ascii="Cambria" w:eastAsiaTheme="minorEastAsia" w:hAnsi="Cambria"/>
+        </w:rPr>
+        <w:t xml:space="preserve">; </w:t>
+      </w:r>
+      <w:r>
+        <w:rPr>
+          <w:rFonts w:ascii="Cambria" w:eastAsiaTheme="minorEastAsia" w:hAnsi="Cambria"/>
+          <w:i/>
+        </w:rPr>
+        <w:sym w:font="Symbol" w:char="F061"/>
+      </w:r>
+      <w:r>
+        <w:rPr>
+          <w:rFonts w:ascii="Cambria" w:eastAsiaTheme="minorEastAsia" w:hAnsi="Cambria"/>
+        </w:rPr>
+        <w:t xml:space="preserve"> and </w:t>
+      </w:r>
+      <w:r>
+        <w:rPr>
+          <w:rFonts w:ascii="Cambria" w:eastAsiaTheme="minorEastAsia" w:hAnsi="Cambria"/>
+          <w:i/>
+        </w:rPr>
+        <w:sym w:font="Symbol" w:char="F072"/>
+      </w:r>
+      <w:r>
+        <w:rPr>
+          <w:rFonts w:ascii="Cambria" w:eastAsiaTheme="minorEastAsia" w:hAnsi="Cambria"/>
+        </w:rPr>
+        <w:t xml:space="preserve"> are the intercept and slope, respectively, of a Ford-Walford plot (i.e., plot of weight at age vs. weight at age - 1); </w:t>
+      </w:r>
+      <w:proofErr w:type="spellStart"/>
+      <w:r>
+        <w:rPr>
+          <w:rFonts w:ascii="Cambria" w:eastAsiaTheme="minorEastAsia" w:hAnsi="Cambria"/>
+          <w:i/>
+        </w:rPr>
+        <w:t>w</w:t>
+      </w:r>
+      <w:r>
+        <w:rPr>
+          <w:rFonts w:ascii="Cambria" w:eastAsiaTheme="minorEastAsia" w:hAnsi="Cambria"/>
+          <w:i/>
+          <w:vertAlign w:val="subscript"/>
+        </w:rPr>
+        <w:t>k</w:t>
+      </w:r>
+      <w:proofErr w:type="spellEnd"/>
+      <w:r>
+        <w:rPr>
+          <w:rFonts w:ascii="Cambria" w:eastAsiaTheme="minorEastAsia" w:hAnsi="Cambria"/>
+        </w:rPr>
+        <w:t xml:space="preserve"> is the weight at age </w:t>
+      </w:r>
+      <w:r>
+        <w:rPr>
+          <w:rFonts w:ascii="Cambria" w:eastAsiaTheme="minorEastAsia" w:hAnsi="Cambria"/>
+          <w:i/>
+        </w:rPr>
+        <w:t>k</w:t>
+      </w:r>
+      <w:r>
+        <w:rPr>
+          <w:rFonts w:ascii="Cambria" w:eastAsiaTheme="minorEastAsia" w:hAnsi="Cambria"/>
+        </w:rPr>
+        <w:t xml:space="preserve">; </w:t>
+      </w:r>
+      <w:r>
+        <w:rPr>
+          <w:rFonts w:ascii="Cambria" w:eastAsiaTheme="minorEastAsia" w:hAnsi="Cambria"/>
+          <w:i/>
+        </w:rPr>
+        <w:t xml:space="preserve">k </w:t>
+      </w:r>
+      <w:r>
+        <w:rPr>
+          <w:rFonts w:ascii="Cambria" w:eastAsiaTheme="minorEastAsia" w:hAnsi="Cambria"/>
+        </w:rPr>
+        <w:t xml:space="preserve">is the age at both recruitment to the fishery and maturity; and </w:t>
+      </w:r>
+      <w:r>
+        <w:rPr>
+          <w:rFonts w:ascii="Cambria" w:eastAsiaTheme="minorEastAsia" w:hAnsi="Cambria"/>
+          <w:i/>
+        </w:rPr>
+        <w:t>R</w:t>
+      </w:r>
+      <w:r>
+        <w:rPr>
+          <w:rFonts w:ascii="Cambria" w:eastAsiaTheme="minorEastAsia" w:hAnsi="Cambria"/>
+          <w:i/>
+          <w:vertAlign w:val="subscript"/>
+        </w:rPr>
+        <w:t>t+1</w:t>
+      </w:r>
+      <w:r>
+        <w:rPr>
+          <w:rFonts w:ascii="Cambria" w:eastAsiaTheme="minorEastAsia" w:hAnsi="Cambria"/>
+        </w:rPr>
+        <w:t xml:space="preserve"> is the recruitment</w:t>
+      </w:r>
+      <w:r>
+        <w:rPr>
+          <w:rFonts w:ascii="Cambria" w:eastAsiaTheme="minorEastAsia" w:hAnsi="Cambria"/>
+        </w:rPr>
+        <w:t xml:space="preserve"> to the fishery</w:t>
+      </w:r>
+      <w:r>
+        <w:rPr>
+          <w:rFonts w:ascii="Cambria" w:eastAsiaTheme="minorEastAsia" w:hAnsi="Cambria"/>
+        </w:rPr>
+        <w:t xml:space="preserve"> in year </w:t>
+      </w:r>
+      <w:r>
+        <w:rPr>
+          <w:rFonts w:ascii="Cambria" w:eastAsiaTheme="minorEastAsia" w:hAnsi="Cambria"/>
+          <w:i/>
+        </w:rPr>
+        <w:t>t+1</w:t>
+      </w:r>
+      <w:r>
+        <w:rPr>
+          <w:rFonts w:ascii="Cambria" w:eastAsiaTheme="minorEastAsia" w:hAnsi="Cambria"/>
+        </w:rPr>
+        <w:t xml:space="preserve">. We assumed a </w:t>
+      </w:r>
+      <w:proofErr w:type="spellStart"/>
+      <w:r>
+        <w:rPr>
+          <w:rFonts w:ascii="Cambria" w:eastAsiaTheme="minorEastAsia" w:hAnsi="Cambria"/>
+        </w:rPr>
+        <w:t>Beverton</w:t>
+      </w:r>
+      <w:proofErr w:type="spellEnd"/>
+      <w:r>
+        <w:rPr>
+          <w:rFonts w:ascii="Cambria" w:eastAsiaTheme="minorEastAsia" w:hAnsi="Cambria"/>
+        </w:rPr>
+        <w:t>-Holt stock-recruit relationship, so that:</w:t>
+      </w:r>
+    </w:p>
+    <w:p>
+      <w:pPr>
+        <w:spacing w:line="480" w:lineRule="auto"/>
+        <w:rPr>
+          <w:rFonts w:ascii="Cambria" w:eastAsiaTheme="minorEastAsia" w:hAnsi="Cambria"/>
+        </w:rPr>
+      </w:pPr>
+      <m:oMathPara>
+        <m:oMath>
+          <m:sSub>
+            <m:sSubPr>
+              <m:ctrlPr>
+                <w:rPr>
+                  <w:rFonts w:ascii="Cambria Math" w:eastAsiaTheme="minorEastAsia" w:hAnsi="Cambria Math"/>
+                  <w:i/>
+                </w:rPr>
+              </m:ctrlPr>
+            </m:sSubPr>
+            <m:e>
+              <m:r>
+                <w:rPr>
+                  <w:rFonts w:ascii="Cambria Math" w:eastAsiaTheme="minorEastAsia" w:hAnsi="Cambria Math"/>
+                </w:rPr>
+                <m:t>R</m:t>
+              </m:r>
+            </m:e>
+            <m:sub>
+              <m:r>
+                <w:rPr>
+                  <w:rFonts w:ascii="Cambria Math" w:eastAsiaTheme="minorEastAsia" w:hAnsi="Cambria Math"/>
+                </w:rPr>
+                <m:t>t</m:t>
+              </m:r>
+            </m:sub>
+          </m:sSub>
+          <m:r>
+            <w:rPr>
+              <w:rFonts w:ascii="Cambria Math" w:eastAsiaTheme="minorEastAsia" w:hAnsi="Cambria Math"/>
+            </w:rPr>
+            <m:t>=</m:t>
+          </m:r>
+          <m:f>
+            <m:fPr>
+              <m:ctrlPr>
+                <w:rPr>
+                  <w:rFonts w:ascii="Cambria Math" w:eastAsiaTheme="minorEastAsia" w:hAnsi="Cambria Math"/>
+                  <w:i/>
+                </w:rPr>
+              </m:ctrlPr>
+            </m:fPr>
+            <m:num>
+              <m:r>
+                <w:rPr>
+                  <w:rFonts w:ascii="Cambria Math" w:eastAsiaTheme="minorEastAsia" w:hAnsi="Cambria Math"/>
+                </w:rPr>
+                <m:t>4</m:t>
+              </m:r>
+              <m:r>
+                <w:rPr>
+                  <w:rFonts w:ascii="Cambria Math" w:eastAsiaTheme="minorEastAsia" w:hAnsi="Cambria Math"/>
+                </w:rPr>
+                <m:t>h</m:t>
+              </m:r>
+              <m:sSub>
+                <m:sSubPr>
+                  <m:ctrlPr>
+                    <w:rPr>
+                      <w:rFonts w:ascii="Cambria Math" w:eastAsiaTheme="minorEastAsia" w:hAnsi="Cambria Math"/>
+                      <w:i/>
+                    </w:rPr>
+                  </m:ctrlPr>
+                </m:sSubPr>
+                <m:e>
+                  <m:r>
+                    <w:rPr>
+                      <w:rFonts w:ascii="Cambria Math" w:eastAsiaTheme="minorEastAsia" w:hAnsi="Cambria Math"/>
+                    </w:rPr>
+                    <m:t>R</m:t>
+                  </m:r>
+                </m:e>
+                <m:sub>
+                  <m:r>
+                    <w:rPr>
+                      <w:rFonts w:ascii="Cambria Math" w:eastAsiaTheme="minorEastAsia" w:hAnsi="Cambria Math"/>
+                    </w:rPr>
+                    <m:t>0</m:t>
+                  </m:r>
+                </m:sub>
+              </m:sSub>
+              <m:r>
+                <w:rPr>
+                  <w:rFonts w:ascii="Cambria Math" w:eastAsiaTheme="minorEastAsia" w:hAnsi="Cambria Math"/>
+                </w:rPr>
+                <m:t>(1-</m:t>
+              </m:r>
+              <m:sSub>
+                <m:sSubPr>
+                  <m:ctrlPr>
+                    <w:rPr>
+                      <w:rFonts w:ascii="Cambria Math" w:eastAsiaTheme="minorEastAsia" w:hAnsi="Cambria Math"/>
+                      <w:i/>
+                    </w:rPr>
+                  </m:ctrlPr>
+                </m:sSubPr>
+                <m:e>
+                  <m:r>
+                    <w:rPr>
+                      <w:rFonts w:ascii="Cambria Math" w:eastAsiaTheme="minorEastAsia" w:hAnsi="Cambria Math"/>
+                    </w:rPr>
+                    <m:t>H</m:t>
+                  </m:r>
+                </m:e>
+                <m:sub>
+                  <m:r>
+                    <w:rPr>
+                      <w:rFonts w:ascii="Cambria Math" w:eastAsiaTheme="minorEastAsia" w:hAnsi="Cambria Math"/>
+                    </w:rPr>
+                    <m:t>t-k</m:t>
+                  </m:r>
+                </m:sub>
+              </m:sSub>
+              <m:r>
+                <w:rPr>
+                  <w:rFonts w:ascii="Cambria Math" w:eastAsiaTheme="minorEastAsia" w:hAnsi="Cambria Math"/>
+                </w:rPr>
+                <m:t>)</m:t>
+              </m:r>
+              <m:box>
+                <m:boxPr>
+                  <m:ctrlPr>
+                    <w:rPr>
+                      <w:rFonts w:ascii="Cambria Math" w:eastAsiaTheme="minorEastAsia" w:hAnsi="Cambria Math"/>
+                      <w:i/>
+                    </w:rPr>
+                  </m:ctrlPr>
+                </m:boxPr>
+                <m:e>
+                  <m:argPr>
+                    <m:argSz m:val="-1"/>
+                  </m:argPr>
+                  <m:f>
+                    <m:fPr>
+                      <m:ctrlPr>
+                        <w:rPr>
+                          <w:rFonts w:ascii="Cambria Math" w:eastAsiaTheme="minorEastAsia" w:hAnsi="Cambria Math"/>
+                          <w:i/>
+                        </w:rPr>
+                      </m:ctrlPr>
+                    </m:fPr>
+                    <m:num>
+                      <m:sSub>
+                        <m:sSubPr>
+                          <m:ctrlPr>
+                            <w:rPr>
+                              <w:rFonts w:ascii="Cambria Math" w:eastAsiaTheme="minorEastAsia" w:hAnsi="Cambria Math"/>
+                              <w:i/>
+                            </w:rPr>
+                          </m:ctrlPr>
+                        </m:sSubPr>
+                        <m:e>
+                          <m:r>
+                            <w:rPr>
+                              <w:rFonts w:ascii="Cambria Math" w:eastAsiaTheme="minorEastAsia" w:hAnsi="Cambria Math"/>
+                            </w:rPr>
+                            <m:t>B</m:t>
+                          </m:r>
+                        </m:e>
+                        <m:sub>
+                          <m:r>
+                            <w:rPr>
+                              <w:rFonts w:ascii="Cambria Math" w:eastAsiaTheme="minorEastAsia" w:hAnsi="Cambria Math"/>
+                            </w:rPr>
+                            <m:t>t-k</m:t>
+                          </m:r>
+                        </m:sub>
+                      </m:sSub>
+                      <m:r>
+                        <w:rPr>
+                          <w:rFonts w:ascii="Cambria Math" w:eastAsiaTheme="minorEastAsia" w:hAnsi="Cambria Math"/>
+                        </w:rPr>
+                        <w:softHyphen/>
+                      </m:r>
+                    </m:num>
+                    <m:den>
+                      <m:sSub>
+                        <m:sSubPr>
+                          <m:ctrlPr>
+                            <w:rPr>
+                              <w:rFonts w:ascii="Cambria Math" w:eastAsiaTheme="minorEastAsia" w:hAnsi="Cambria Math"/>
+                              <w:i/>
+                            </w:rPr>
+                          </m:ctrlPr>
+                        </m:sSubPr>
+                        <m:e>
+                          <m:r>
+                            <w:rPr>
+                              <w:rFonts w:ascii="Cambria Math" w:eastAsiaTheme="minorEastAsia" w:hAnsi="Cambria Math"/>
+                            </w:rPr>
+                            <m:t>B</m:t>
+                          </m:r>
+                        </m:e>
+                        <m:sub>
+                          <m:r>
+                            <w:rPr>
+                              <w:rFonts w:ascii="Cambria Math" w:eastAsiaTheme="minorEastAsia" w:hAnsi="Cambria Math"/>
+                            </w:rPr>
+                            <m:t>0</m:t>
+                          </m:r>
+                        </m:sub>
+                      </m:sSub>
+                    </m:den>
+                  </m:f>
+                </m:e>
+              </m:box>
+            </m:num>
+            <m:den>
+              <m:r>
+                <w:rPr>
+                  <w:rFonts w:ascii="Cambria Math" w:eastAsiaTheme="minorEastAsia" w:hAnsi="Cambria Math"/>
+                </w:rPr>
+                <m:t>1-</m:t>
+              </m:r>
+              <m:r>
+                <w:rPr>
+                  <w:rFonts w:ascii="Cambria Math" w:eastAsiaTheme="minorEastAsia" w:hAnsi="Cambria Math"/>
+                </w:rPr>
+                <m:t>h+(</m:t>
+              </m:r>
+              <m:r>
+                <w:rPr>
+                  <w:rFonts w:ascii="Cambria Math" w:eastAsiaTheme="minorEastAsia" w:hAnsi="Cambria Math"/>
+                </w:rPr>
+                <m:t>5</m:t>
+              </m:r>
+              <m:r>
+                <w:rPr>
+                  <w:rFonts w:ascii="Cambria Math" w:eastAsiaTheme="minorEastAsia" w:hAnsi="Cambria Math"/>
+                </w:rPr>
+                <m:t>h-</m:t>
+              </m:r>
+              <m:r>
+                <w:rPr>
+                  <w:rFonts w:ascii="Cambria Math" w:eastAsiaTheme="minorEastAsia" w:hAnsi="Cambria Math"/>
+                </w:rPr>
+                <m:t>1)(1-</m:t>
+              </m:r>
+              <m:sSub>
+                <m:sSubPr>
+                  <m:ctrlPr>
+                    <w:rPr>
+                      <w:rFonts w:ascii="Cambria Math" w:eastAsiaTheme="minorEastAsia" w:hAnsi="Cambria Math"/>
+                      <w:i/>
+                    </w:rPr>
+                  </m:ctrlPr>
+                </m:sSubPr>
+                <m:e>
+                  <m:r>
+                    <w:rPr>
+                      <w:rFonts w:ascii="Cambria Math" w:eastAsiaTheme="minorEastAsia" w:hAnsi="Cambria Math"/>
+                    </w:rPr>
+                    <m:t>H</m:t>
+                  </m:r>
+                </m:e>
+                <m:sub>
+                  <m:r>
+                    <w:rPr>
+                      <w:rFonts w:ascii="Cambria Math" w:eastAsiaTheme="minorEastAsia" w:hAnsi="Cambria Math"/>
+                    </w:rPr>
+                    <m:t>t-k</m:t>
+                  </m:r>
+                </m:sub>
+              </m:sSub>
+              <m:r>
+                <w:rPr>
+                  <w:rFonts w:ascii="Cambria Math" w:eastAsiaTheme="minorEastAsia" w:hAnsi="Cambria Math"/>
+                </w:rPr>
+                <m:t>)</m:t>
+              </m:r>
+              <m:box>
+                <m:boxPr>
+                  <m:ctrlPr>
+                    <w:rPr>
+                      <w:rFonts w:ascii="Cambria Math" w:eastAsiaTheme="minorEastAsia" w:hAnsi="Cambria Math"/>
+                      <w:i/>
+                    </w:rPr>
+                  </m:ctrlPr>
+                </m:boxPr>
+                <m:e>
+                  <m:argPr>
+                    <m:argSz m:val="-1"/>
+                  </m:argPr>
+                  <m:f>
+                    <m:fPr>
+                      <m:ctrlPr>
+                        <w:rPr>
+                          <w:rFonts w:ascii="Cambria Math" w:eastAsiaTheme="minorEastAsia" w:hAnsi="Cambria Math"/>
+                          <w:i/>
+                        </w:rPr>
+                      </m:ctrlPr>
+                    </m:fPr>
+                    <m:num>
+                      <m:sSub>
+                        <m:sSubPr>
+                          <m:ctrlPr>
+                            <w:rPr>
+                              <w:rFonts w:ascii="Cambria Math" w:eastAsiaTheme="minorEastAsia" w:hAnsi="Cambria Math"/>
+                              <w:i/>
+                            </w:rPr>
+                          </m:ctrlPr>
+                        </m:sSubPr>
+                        <m:e>
+                          <m:r>
+                            <w:rPr>
+                              <w:rFonts w:ascii="Cambria Math" w:eastAsiaTheme="minorEastAsia" w:hAnsi="Cambria Math"/>
+                            </w:rPr>
+                            <m:t>B</m:t>
+                          </m:r>
+                        </m:e>
+                        <m:sub>
+                          <m:r>
+                            <w:rPr>
+                              <w:rFonts w:ascii="Cambria Math" w:eastAsiaTheme="minorEastAsia" w:hAnsi="Cambria Math"/>
+                            </w:rPr>
+                            <m:t>t-k</m:t>
+                          </m:r>
+                        </m:sub>
+                      </m:sSub>
+                    </m:num>
+                    <m:den>
+                      <m:sSub>
+                        <m:sSubPr>
+                          <m:ctrlPr>
+                            <w:rPr>
+                              <w:rFonts w:ascii="Cambria Math" w:eastAsiaTheme="minorEastAsia" w:hAnsi="Cambria Math"/>
+                              <w:i/>
+                            </w:rPr>
+                          </m:ctrlPr>
+                        </m:sSubPr>
+                        <m:e>
+                          <m:r>
+                            <w:rPr>
+                              <w:rFonts w:ascii="Cambria Math" w:eastAsiaTheme="minorEastAsia" w:hAnsi="Cambria Math"/>
+                            </w:rPr>
+                            <m:t>B</m:t>
+                          </m:r>
+                        </m:e>
+                        <m:sub>
+                          <m:r>
+                            <w:rPr>
+                              <w:rFonts w:ascii="Cambria Math" w:eastAsiaTheme="minorEastAsia" w:hAnsi="Cambria Math"/>
+                            </w:rPr>
+                            <m:t>0</m:t>
+                          </m:r>
+                        </m:sub>
+                      </m:sSub>
+                    </m:den>
+                  </m:f>
+                </m:e>
+              </m:box>
+            </m:den>
+          </m:f>
+        </m:oMath>
+      </m:oMathPara>
+    </w:p>
+    <w:p>
+      <w:pPr>
+        <w:spacing w:line="480" w:lineRule="auto"/>
+        <w:rPr>
+          <w:rFonts w:ascii="Cambria" w:eastAsiaTheme="minorEastAsia" w:hAnsi="Cambria"/>
+        </w:rPr>
+      </w:pPr>
+      <w:r>
+        <w:rPr>
+          <w:rFonts w:ascii="Cambria" w:eastAsiaTheme="minorEastAsia" w:hAnsi="Cambria"/>
+        </w:rPr>
+        <w:t xml:space="preserve">Where </w:t>
+      </w:r>
+      <w:r>
+        <w:rPr>
+          <w:rFonts w:ascii="Cambria" w:eastAsiaTheme="minorEastAsia" w:hAnsi="Cambria"/>
+          <w:i/>
+        </w:rPr>
+        <w:t>h</w:t>
+      </w:r>
+      <w:r>
+        <w:rPr>
+          <w:rFonts w:ascii="Cambria" w:eastAsiaTheme="minorEastAsia" w:hAnsi="Cambria"/>
+        </w:rPr>
+        <w:t>,</w:t>
+      </w:r>
+      <w:r>
+        <w:rPr>
+          <w:rFonts w:ascii="Cambria" w:eastAsiaTheme="minorEastAsia" w:hAnsi="Cambria"/>
+        </w:rPr>
+        <w:t xml:space="preserve"> </w:t>
+      </w:r>
+      <w:r>
+        <w:rPr>
+          <w:rFonts w:ascii="Cambria" w:eastAsiaTheme="minorEastAsia" w:hAnsi="Cambria"/>
+          <w:i/>
+        </w:rPr>
+        <w:t>R</w:t>
+      </w:r>
+      <w:r>
+        <w:rPr>
+          <w:rFonts w:ascii="Cambria" w:eastAsiaTheme="minorEastAsia" w:hAnsi="Cambria"/>
+          <w:i/>
+          <w:vertAlign w:val="subscript"/>
+        </w:rPr>
+        <w:t>0</w:t>
+      </w:r>
+      <w:r>
+        <w:rPr>
+          <w:rFonts w:ascii="Cambria" w:eastAsiaTheme="minorEastAsia" w:hAnsi="Cambria"/>
+        </w:rPr>
+        <w:t xml:space="preserve">, and </w:t>
+      </w:r>
+      <w:r>
+        <w:rPr>
+          <w:rFonts w:ascii="Cambria" w:eastAsiaTheme="minorEastAsia" w:hAnsi="Cambria"/>
+          <w:i/>
+        </w:rPr>
+        <w:t>B</w:t>
+      </w:r>
+      <w:r>
+        <w:rPr>
+          <w:rFonts w:ascii="Cambria" w:eastAsiaTheme="minorEastAsia" w:hAnsi="Cambria"/>
+          <w:i/>
+          <w:vertAlign w:val="subscript"/>
+        </w:rPr>
+        <w:t>0</w:t>
+      </w:r>
+      <w:r>
+        <w:rPr>
+          <w:rFonts w:ascii="Cambria" w:eastAsiaTheme="minorEastAsia" w:hAnsi="Cambria"/>
+        </w:rPr>
+        <w:t xml:space="preserve"> are </w:t>
+      </w:r>
+      <w:r>
+        <w:rPr>
+          <w:rFonts w:ascii="Cambria" w:eastAsiaTheme="minorEastAsia" w:hAnsi="Cambria"/>
+        </w:rPr>
+        <w:t>steepness (percent of unfished recruitment occurring at 20% of unfished biomass), unfished recruitment, and unfished biomass</w:t>
+      </w:r>
+      <w:r>
+        <w:rPr>
+          <w:rFonts w:ascii="Cambria" w:eastAsiaTheme="minorEastAsia" w:hAnsi="Cambria"/>
+        </w:rPr>
+        <w:t>,</w:t>
+      </w:r>
+      <w:r>
+        <w:rPr>
+          <w:rFonts w:ascii="Cambria" w:eastAsiaTheme="minorEastAsia" w:hAnsi="Cambria"/>
+        </w:rPr>
+        <w:t xml:space="preserve"> </w:t>
+      </w:r>
+      <w:r>
+        <w:rPr>
+          <w:rFonts w:ascii="Cambria" w:eastAsiaTheme="minorEastAsia" w:hAnsi="Cambria"/>
+        </w:rPr>
+        <w:t xml:space="preserve">and </w:t>
+      </w:r>
+      <w:proofErr w:type="spellStart"/>
+      <w:r>
+        <w:rPr>
+          <w:rFonts w:ascii="Cambria" w:eastAsiaTheme="minorEastAsia" w:hAnsi="Cambria"/>
+          <w:i/>
+        </w:rPr>
+        <w:t>H</w:t>
+      </w:r>
+      <w:r>
+        <w:rPr>
+          <w:rFonts w:ascii="Cambria" w:eastAsiaTheme="minorEastAsia" w:hAnsi="Cambria"/>
+          <w:i/>
+          <w:vertAlign w:val="subscript"/>
+        </w:rPr>
+        <w:t>t</w:t>
+      </w:r>
+      <w:proofErr w:type="spellEnd"/>
+      <w:r>
+        <w:rPr>
+          <w:rFonts w:ascii="Cambria" w:eastAsiaTheme="minorEastAsia" w:hAnsi="Cambria"/>
+          <w:i/>
+          <w:vertAlign w:val="subscript"/>
+        </w:rPr>
+        <w:t>-k</w:t>
+      </w:r>
+      <w:r>
+        <w:rPr>
+          <w:rFonts w:ascii="Cambria" w:eastAsiaTheme="minorEastAsia" w:hAnsi="Cambria"/>
+        </w:rPr>
+        <w:t xml:space="preserve"> is the proportion of the biomass that was harvested in year </w:t>
+      </w:r>
+      <w:r>
+        <w:rPr>
+          <w:rFonts w:ascii="Cambria" w:eastAsiaTheme="minorEastAsia" w:hAnsi="Cambria"/>
+          <w:i/>
+        </w:rPr>
+        <w:t>t-k</w:t>
+      </w:r>
+      <w:r>
+        <w:rPr>
+          <w:rFonts w:ascii="Cambria" w:eastAsiaTheme="minorEastAsia" w:hAnsi="Cambria"/>
+        </w:rPr>
+        <w:t xml:space="preserve">. This formulation presumes that reproduction </w:t>
+      </w:r>
+      <w:r>
+        <w:rPr>
+          <w:rFonts w:ascii="Cambria" w:eastAsiaTheme="minorEastAsia" w:hAnsi="Cambria"/>
+        </w:rPr>
+        <w:lastRenderedPageBreak/>
+        <w:t>occurs after fishing and before natural mortality</w:t>
+      </w:r>
+      <w:r>
+        <w:rPr>
+          <w:rFonts w:ascii="Cambria" w:eastAsiaTheme="minorEastAsia" w:hAnsi="Cambria"/>
+        </w:rPr>
+        <w:t xml:space="preserve">. </w:t>
+      </w:r>
+      <w:r>
+        <w:rPr>
+          <w:rFonts w:ascii="Cambria" w:eastAsiaTheme="minorEastAsia" w:hAnsi="Cambria"/>
+        </w:rPr>
+        <w:t xml:space="preserve">Unfished biomass is calculated based on equilibrium conditions as </w:t>
+      </w:r>
+      <w:r>
+        <w:rPr>
+          <w:rFonts w:ascii="Cambria" w:eastAsiaTheme="minorEastAsia" w:hAnsi="Cambria"/>
+          <w:i/>
+        </w:rPr>
+        <w:t>R</w:t>
+      </w:r>
+      <w:r>
+        <w:rPr>
+          <w:rFonts w:ascii="Cambria" w:eastAsiaTheme="minorEastAsia" w:hAnsi="Cambria"/>
+          <w:i/>
+          <w:vertAlign w:val="subscript"/>
+        </w:rPr>
+        <w:t>0</w:t>
+      </w:r>
+      <w:r>
+        <w:rPr>
+          <w:rFonts w:ascii="Cambria" w:eastAsiaTheme="minorEastAsia" w:hAnsi="Cambria"/>
+        </w:rPr>
+        <w:t>/</w:t>
+      </w:r>
+      <w:r>
+        <w:rPr>
+          <w:rFonts w:ascii="Cambria" w:eastAsiaTheme="minorEastAsia" w:hAnsi="Cambria"/>
+          <w:i/>
+        </w:rPr>
+        <w:sym w:font="Symbol" w:char="F06B"/>
+      </w:r>
+      <w:r>
+        <w:rPr>
+          <w:rFonts w:ascii="Cambria" w:eastAsiaTheme="minorEastAsia" w:hAnsi="Cambria"/>
+        </w:rPr>
+        <w:t xml:space="preserve"> where:</w:t>
+      </w:r>
+    </w:p>
+    <w:p>
+      <w:pPr>
+        <w:spacing w:line="480" w:lineRule="auto"/>
+        <w:rPr>
+          <w:rFonts w:ascii="Cambria" w:eastAsiaTheme="minorEastAsia" w:hAnsi="Cambria"/>
+        </w:rPr>
+      </w:pPr>
+      <m:oMathPara>
+        <m:oMath>
+          <m:r>
+            <w:rPr>
+              <w:rFonts w:ascii="Cambria Math" w:eastAsiaTheme="minorEastAsia" w:hAnsi="Cambria Math"/>
+            </w:rPr>
+            <m:t>κ=</m:t>
+          </m:r>
+          <m:f>
+            <m:fPr>
+              <m:ctrlPr>
+                <w:rPr>
+                  <w:rFonts w:ascii="Cambria Math" w:eastAsiaTheme="minorEastAsia" w:hAnsi="Cambria Math"/>
+                  <w:i/>
+                </w:rPr>
+              </m:ctrlPr>
+            </m:fPr>
+            <m:num>
+              <m:r>
+                <w:rPr>
+                  <w:rFonts w:ascii="Cambria Math" w:eastAsiaTheme="minorEastAsia" w:hAnsi="Cambria Math"/>
+                </w:rPr>
+                <m:t>1-</m:t>
+              </m:r>
+              <m:d>
+                <m:dPr>
+                  <m:ctrlPr>
+                    <w:rPr>
+                      <w:rFonts w:ascii="Cambria Math" w:eastAsiaTheme="minorEastAsia" w:hAnsi="Cambria Math"/>
+                      <w:i/>
+                    </w:rPr>
+                  </m:ctrlPr>
+                </m:dPr>
+                <m:e>
+                  <m:r>
+                    <w:rPr>
+                      <w:rFonts w:ascii="Cambria Math" w:eastAsiaTheme="minorEastAsia" w:hAnsi="Cambria Math"/>
+                    </w:rPr>
+                    <m:t>1+ρ</m:t>
+                  </m:r>
+                </m:e>
+              </m:d>
+              <m:func>
+                <m:funcPr>
+                  <m:ctrlPr>
+                    <w:rPr>
+                      <w:rFonts w:ascii="Cambria Math" w:eastAsiaTheme="minorEastAsia" w:hAnsi="Cambria Math"/>
+                      <w:i/>
+                    </w:rPr>
+                  </m:ctrlPr>
+                </m:funcPr>
+                <m:fName>
+                  <m:r>
+                    <m:rPr>
+                      <m:sty m:val="p"/>
+                    </m:rPr>
+                    <w:rPr>
+                      <w:rFonts w:ascii="Cambria Math" w:eastAsiaTheme="minorEastAsia" w:hAnsi="Cambria Math"/>
+                    </w:rPr>
+                    <m:t>exp</m:t>
+                  </m:r>
+                </m:fName>
+                <m:e>
+                  <m:d>
+                    <m:dPr>
+                      <m:ctrlPr>
+                        <w:rPr>
+                          <w:rFonts w:ascii="Cambria Math" w:eastAsiaTheme="minorEastAsia" w:hAnsi="Cambria Math"/>
+                          <w:i/>
+                        </w:rPr>
+                      </m:ctrlPr>
+                    </m:dPr>
+                    <m:e>
+                      <m:r>
+                        <w:rPr>
+                          <w:rFonts w:ascii="Cambria Math" w:eastAsiaTheme="minorEastAsia" w:hAnsi="Cambria Math"/>
+                        </w:rPr>
+                        <m:t>-M</m:t>
+                      </m:r>
+                    </m:e>
+                  </m:d>
+                  <m:d>
+                    <m:dPr>
+                      <m:ctrlPr>
+                        <w:rPr>
+                          <w:rFonts w:ascii="Cambria Math" w:eastAsiaTheme="minorEastAsia" w:hAnsi="Cambria Math"/>
+                          <w:i/>
+                        </w:rPr>
+                      </m:ctrlPr>
+                    </m:dPr>
+                    <m:e>
+                      <m:r>
+                        <w:rPr>
+                          <w:rFonts w:ascii="Cambria Math" w:eastAsiaTheme="minorEastAsia" w:hAnsi="Cambria Math"/>
+                        </w:rPr>
+                        <m:t>1-</m:t>
+                      </m:r>
+                      <m:r>
+                        <w:rPr>
+                          <w:rFonts w:ascii="Cambria Math" w:eastAsiaTheme="minorEastAsia" w:hAnsi="Cambria Math"/>
+                        </w:rPr>
+                        <m:t>H</m:t>
+                      </m:r>
+                    </m:e>
+                  </m:d>
+                  <m:r>
+                    <w:rPr>
+                      <w:rFonts w:ascii="Cambria Math" w:eastAsiaTheme="minorEastAsia" w:hAnsi="Cambria Math"/>
+                    </w:rPr>
+                    <m:t>+ρ</m:t>
+                  </m:r>
+                  <m:sSup>
+                    <m:sSupPr>
+                      <m:ctrlPr>
+                        <w:rPr>
+                          <w:rFonts w:ascii="Cambria Math" w:eastAsiaTheme="minorEastAsia" w:hAnsi="Cambria Math"/>
+                          <w:i/>
+                        </w:rPr>
+                      </m:ctrlPr>
+                    </m:sSupPr>
+                    <m:e>
+                      <m:d>
+                        <m:dPr>
+                          <m:begChr m:val="["/>
+                          <m:endChr m:val="]"/>
+                          <m:ctrlPr>
+                            <w:rPr>
+                              <w:rFonts w:ascii="Cambria Math" w:eastAsiaTheme="minorEastAsia" w:hAnsi="Cambria Math"/>
+                              <w:i/>
+                            </w:rPr>
+                          </m:ctrlPr>
+                        </m:dPr>
+                        <m:e>
+                          <m:func>
+                            <m:funcPr>
+                              <m:ctrlPr>
+                                <w:rPr>
+                                  <w:rFonts w:ascii="Cambria Math" w:eastAsiaTheme="minorEastAsia" w:hAnsi="Cambria Math"/>
+                                  <w:i/>
+                                </w:rPr>
+                              </m:ctrlPr>
+                            </m:funcPr>
+                            <m:fName>
+                              <m:r>
+                                <m:rPr>
+                                  <m:sty m:val="p"/>
+                                </m:rPr>
+                                <w:rPr>
+                                  <w:rFonts w:ascii="Cambria Math" w:eastAsiaTheme="minorEastAsia" w:hAnsi="Cambria Math"/>
+                                </w:rPr>
+                                <m:t>exp</m:t>
+                              </m:r>
+                            </m:fName>
+                            <m:e>
+                              <m:d>
+                                <m:dPr>
+                                  <m:ctrlPr>
+                                    <w:rPr>
+                                      <w:rFonts w:ascii="Cambria Math" w:eastAsiaTheme="minorEastAsia" w:hAnsi="Cambria Math"/>
+                                      <w:i/>
+                                    </w:rPr>
+                                  </m:ctrlPr>
+                                </m:dPr>
+                                <m:e>
+                                  <m:r>
+                                    <w:rPr>
+                                      <w:rFonts w:ascii="Cambria Math" w:eastAsiaTheme="minorEastAsia" w:hAnsi="Cambria Math"/>
+                                    </w:rPr>
+                                    <m:t>-M</m:t>
+                                  </m:r>
+                                </m:e>
+                              </m:d>
+                              <m:d>
+                                <m:dPr>
+                                  <m:ctrlPr>
+                                    <w:rPr>
+                                      <w:rFonts w:ascii="Cambria Math" w:eastAsiaTheme="minorEastAsia" w:hAnsi="Cambria Math"/>
+                                      <w:i/>
+                                    </w:rPr>
+                                  </m:ctrlPr>
+                                </m:dPr>
+                                <m:e>
+                                  <m:r>
+                                    <w:rPr>
+                                      <w:rFonts w:ascii="Cambria Math" w:eastAsiaTheme="minorEastAsia" w:hAnsi="Cambria Math"/>
+                                    </w:rPr>
+                                    <m:t>1-H</m:t>
+                                  </m:r>
+                                </m:e>
+                              </m:d>
+                            </m:e>
+                          </m:func>
+                        </m:e>
+                      </m:d>
+                    </m:e>
+                    <m:sup>
+                      <m:r>
+                        <w:rPr>
+                          <w:rFonts w:ascii="Cambria Math" w:eastAsiaTheme="minorEastAsia" w:hAnsi="Cambria Math"/>
+                        </w:rPr>
+                        <m:t>2</m:t>
+                      </m:r>
+                    </m:sup>
+                  </m:sSup>
+                </m:e>
+              </m:func>
+            </m:num>
+            <m:den>
+              <m:sSub>
+                <m:sSubPr>
+                  <m:ctrlPr>
+                    <w:rPr>
+                      <w:rFonts w:ascii="Cambria Math" w:eastAsiaTheme="minorEastAsia" w:hAnsi="Cambria Math"/>
+                      <w:i/>
+                    </w:rPr>
+                  </m:ctrlPr>
+                </m:sSubPr>
+                <m:e>
+                  <m:r>
+                    <w:rPr>
+                      <w:rFonts w:ascii="Cambria Math" w:eastAsiaTheme="minorEastAsia" w:hAnsi="Cambria Math"/>
+                    </w:rPr>
+                    <m:t>w</m:t>
+                  </m:r>
+                </m:e>
+                <m:sub>
+                  <m:r>
+                    <w:rPr>
+                      <w:rFonts w:ascii="Cambria Math" w:eastAsiaTheme="minorEastAsia" w:hAnsi="Cambria Math"/>
+                    </w:rPr>
+                    <m:t>k</m:t>
+                  </m:r>
+                </m:sub>
+              </m:sSub>
+              <m:r>
+                <w:rPr>
+                  <w:rFonts w:ascii="Cambria Math" w:eastAsiaTheme="minorEastAsia" w:hAnsi="Cambria Math"/>
+                </w:rPr>
+                <m:t>-ρ</m:t>
+              </m:r>
+              <m:sSub>
+                <m:sSubPr>
+                  <m:ctrlPr>
+                    <w:rPr>
+                      <w:rFonts w:ascii="Cambria Math" w:eastAsiaTheme="minorEastAsia" w:hAnsi="Cambria Math"/>
+                      <w:i/>
+                    </w:rPr>
+                  </m:ctrlPr>
+                </m:sSubPr>
+                <m:e>
+                  <m:r>
+                    <w:rPr>
+                      <w:rFonts w:ascii="Cambria Math" w:eastAsiaTheme="minorEastAsia" w:hAnsi="Cambria Math"/>
+                    </w:rPr>
+                    <m:t>w</m:t>
+                  </m:r>
+                </m:e>
+                <m:sub>
+                  <m:r>
+                    <w:rPr>
+                      <w:rFonts w:ascii="Cambria Math" w:eastAsiaTheme="minorEastAsia" w:hAnsi="Cambria Math"/>
+                    </w:rPr>
+                    <m:t>k-1</m:t>
+                  </m:r>
+                </m:sub>
+              </m:sSub>
+              <m:func>
+                <m:funcPr>
+                  <m:ctrlPr>
+                    <w:rPr>
+                      <w:rFonts w:ascii="Cambria Math" w:eastAsiaTheme="minorEastAsia" w:hAnsi="Cambria Math"/>
+                      <w:i/>
+                    </w:rPr>
+                  </m:ctrlPr>
+                </m:funcPr>
+                <m:fName>
+                  <m:r>
+                    <m:rPr>
+                      <m:sty m:val="p"/>
+                    </m:rPr>
+                    <w:rPr>
+                      <w:rFonts w:ascii="Cambria Math" w:eastAsiaTheme="minorEastAsia" w:hAnsi="Cambria Math"/>
+                    </w:rPr>
+                    <m:t>exp</m:t>
+                  </m:r>
+                </m:fName>
+                <m:e>
+                  <m:d>
+                    <m:dPr>
+                      <m:ctrlPr>
+                        <w:rPr>
+                          <w:rFonts w:ascii="Cambria Math" w:eastAsiaTheme="minorEastAsia" w:hAnsi="Cambria Math"/>
+                          <w:i/>
+                        </w:rPr>
+                      </m:ctrlPr>
+                    </m:dPr>
+                    <m:e>
+                      <m:r>
+                        <w:rPr>
+                          <w:rFonts w:ascii="Cambria Math" w:eastAsiaTheme="minorEastAsia" w:hAnsi="Cambria Math"/>
+                        </w:rPr>
+                        <m:t>-M</m:t>
+                      </m:r>
+                    </m:e>
+                  </m:d>
+                </m:e>
+              </m:func>
+              <m:r>
+                <w:rPr>
+                  <w:rFonts w:ascii="Cambria Math" w:eastAsiaTheme="minorEastAsia" w:hAnsi="Cambria Math"/>
+                </w:rPr>
+                <m:t>(1-</m:t>
+              </m:r>
+              <m:r>
+                <w:rPr>
+                  <w:rFonts w:ascii="Cambria Math" w:eastAsiaTheme="minorEastAsia" w:hAnsi="Cambria Math"/>
+                </w:rPr>
+                <m:t>H</m:t>
+              </m:r>
+              <m:r>
+                <w:rPr>
+                  <w:rFonts w:ascii="Cambria Math" w:eastAsiaTheme="minorEastAsia" w:hAnsi="Cambria Math"/>
+                </w:rPr>
+                <m:t>)</m:t>
+              </m:r>
+            </m:den>
+          </m:f>
+        </m:oMath>
+      </m:oMathPara>
+    </w:p>
+    <w:p>
+      <w:pPr>
+        <w:spacing w:line="480" w:lineRule="auto"/>
+        <w:rPr>
+          <w:rFonts w:ascii="Cambria" w:eastAsiaTheme="minorEastAsia" w:hAnsi="Cambria"/>
+        </w:rPr>
+      </w:pPr>
+      <w:r>
+        <w:rPr>
+          <w:rFonts w:ascii="Cambria" w:eastAsiaTheme="minorEastAsia" w:hAnsi="Cambria"/>
+        </w:rPr>
+        <w:t xml:space="preserve">The growth parameters </w:t>
+      </w:r>
+      <w:r>
+        <w:rPr>
+          <w:rFonts w:ascii="Cambria" w:eastAsiaTheme="minorEastAsia" w:hAnsi="Cambria"/>
+          <w:i/>
+        </w:rPr>
+        <w:sym w:font="Symbol" w:char="F061"/>
+      </w:r>
+      <w:r>
+        <w:rPr>
+          <w:rFonts w:ascii="Cambria" w:eastAsiaTheme="minorEastAsia" w:hAnsi="Cambria"/>
+        </w:rPr>
+        <w:t xml:space="preserve"> and </w:t>
+      </w:r>
+      <w:r>
+        <w:rPr>
+          <w:rFonts w:ascii="Cambria" w:eastAsiaTheme="minorEastAsia" w:hAnsi="Cambria"/>
+          <w:i/>
+        </w:rPr>
+        <w:sym w:font="Symbol" w:char="F072"/>
+      </w:r>
+      <w:r>
+        <w:rPr>
+          <w:rFonts w:ascii="Cambria" w:eastAsiaTheme="minorEastAsia" w:hAnsi="Cambria"/>
+        </w:rPr>
+        <w:t xml:space="preserve"> were calculated by taking </w:t>
+      </w:r>
+      <w:r>
+        <w:rPr>
+          <w:rFonts w:ascii="Cambria" w:eastAsiaTheme="minorEastAsia" w:hAnsi="Cambria"/>
+        </w:rPr>
+        <w:t xml:space="preserve">the weight at age from the stock assessment’s </w:t>
+      </w:r>
+      <w:r>
+        <w:rPr>
+          <w:rFonts w:ascii="Cambria" w:eastAsiaTheme="minorEastAsia" w:hAnsi="Cambria"/>
+        </w:rPr>
+        <w:t xml:space="preserve">age-length </w:t>
+      </w:r>
+      <w:r>
+        <w:rPr>
+          <w:rFonts w:ascii="Cambria" w:eastAsiaTheme="minorEastAsia" w:hAnsi="Cambria"/>
+        </w:rPr>
+        <w:t xml:space="preserve">and </w:t>
+      </w:r>
+      <w:r>
+        <w:rPr>
+          <w:rFonts w:ascii="Cambria" w:eastAsiaTheme="minorEastAsia" w:hAnsi="Cambria"/>
+        </w:rPr>
+        <w:t>length</w:t>
+      </w:r>
+      <w:r>
+        <w:rPr>
+          <w:rFonts w:ascii="Cambria" w:eastAsiaTheme="minorEastAsia" w:hAnsi="Cambria"/>
+        </w:rPr>
+        <w:t>-</w:t>
+      </w:r>
+      <w:r>
+        <w:rPr>
+          <w:rFonts w:ascii="Cambria" w:eastAsiaTheme="minorEastAsia" w:hAnsi="Cambria"/>
+        </w:rPr>
+        <w:t>weight</w:t>
+      </w:r>
+      <w:r>
+        <w:rPr>
+          <w:rFonts w:ascii="Cambria" w:eastAsiaTheme="minorEastAsia" w:hAnsi="Cambria"/>
+        </w:rPr>
+        <w:t xml:space="preserve"> relationship</w:t>
+      </w:r>
+      <w:r>
+        <w:rPr>
+          <w:rFonts w:ascii="Cambria" w:eastAsiaTheme="minorEastAsia" w:hAnsi="Cambria"/>
+        </w:rPr>
+        <w:t>s</w:t>
+      </w:r>
+      <w:r>
+        <w:rPr>
+          <w:rFonts w:ascii="Cambria" w:eastAsiaTheme="minorEastAsia" w:hAnsi="Cambria"/>
+        </w:rPr>
+        <w:t xml:space="preserve"> and </w:t>
+      </w:r>
+      <w:commentRangeStart w:id="0"/>
+      <w:r>
+        <w:rPr>
+          <w:rFonts w:ascii="Cambria" w:eastAsiaTheme="minorEastAsia" w:hAnsi="Cambria"/>
+        </w:rPr>
+        <w:t xml:space="preserve">estimating a linear regression through the </w:t>
+      </w:r>
+      <w:r>
+        <w:rPr>
+          <w:rFonts w:ascii="Cambria" w:eastAsiaTheme="minorEastAsia" w:hAnsi="Cambria"/>
+        </w:rPr>
+        <w:t xml:space="preserve">resulting </w:t>
+      </w:r>
+      <w:r>
+        <w:rPr>
+          <w:rFonts w:ascii="Cambria" w:eastAsiaTheme="minorEastAsia" w:hAnsi="Cambria"/>
+        </w:rPr>
+        <w:t xml:space="preserve">points </w:t>
+      </w:r>
+      <w:commentRangeEnd w:id="0"/>
+      <w:r>
+        <w:rPr>
+          <w:rStyle w:val="CommentReference"/>
+        </w:rPr>
+        <w:commentReference w:id="0"/>
+      </w:r>
+      <w:r>
+        <w:rPr>
+          <w:rFonts w:ascii="Cambria" w:eastAsiaTheme="minorEastAsia" w:hAnsi="Cambria"/>
+        </w:rPr>
+        <w:t xml:space="preserve">(which are almost, but not exactly, linear). </w:t>
+      </w:r>
+      <w:r>
+        <w:rPr>
+          <w:rFonts w:ascii="Cambria" w:eastAsiaTheme="minorEastAsia" w:hAnsi="Cambria"/>
+        </w:rPr>
+        <w:t>We fixed weight at recruitment (age 4), to 1, as with the salmon and crab.</w:t>
+      </w:r>
+    </w:p>
+    <w:p>
+      <w:pPr>
+        <w:spacing w:line="480" w:lineRule="auto"/>
+        <w:rPr>
+          <w:rFonts w:ascii="Cambria" w:eastAsiaTheme="minorEastAsia" w:hAnsi="Cambria"/>
+        </w:rPr>
+      </w:pPr>
+      <w:r>
+        <w:rPr>
+          <w:rFonts w:ascii="Cambria" w:eastAsiaTheme="minorEastAsia" w:hAnsi="Cambria"/>
+        </w:rPr>
+        <w:tab/>
+        <w:t xml:space="preserve">Because the </w:t>
+      </w:r>
+      <w:proofErr w:type="spellStart"/>
+      <w:r>
+        <w:rPr>
+          <w:rFonts w:ascii="Cambria" w:eastAsiaTheme="minorEastAsia" w:hAnsi="Cambria"/>
+        </w:rPr>
+        <w:t>groundfish</w:t>
+      </w:r>
+      <w:proofErr w:type="spellEnd"/>
+      <w:r>
+        <w:rPr>
+          <w:rFonts w:ascii="Cambria" w:eastAsiaTheme="minorEastAsia" w:hAnsi="Cambria"/>
+        </w:rPr>
+        <w:t xml:space="preserve"> population dynamics respond to the fishery dynamics</w:t>
+      </w:r>
+      <w:r>
+        <w:rPr>
+          <w:rFonts w:ascii="Cambria" w:eastAsiaTheme="minorEastAsia" w:hAnsi="Cambria"/>
+        </w:rPr>
+        <w:t xml:space="preserve">, tuning the </w:t>
+      </w:r>
+      <w:proofErr w:type="spellStart"/>
+      <w:r>
+        <w:rPr>
+          <w:rFonts w:ascii="Cambria" w:eastAsiaTheme="minorEastAsia" w:hAnsi="Cambria"/>
+        </w:rPr>
+        <w:t>groundfish</w:t>
+      </w:r>
+      <w:proofErr w:type="spellEnd"/>
+      <w:r>
+        <w:rPr>
+          <w:rFonts w:ascii="Cambria" w:eastAsiaTheme="minorEastAsia" w:hAnsi="Cambria"/>
+        </w:rPr>
+        <w:t xml:space="preserve"> fishery parameters was more complicated </w:t>
+      </w:r>
+      <w:r>
+        <w:rPr>
+          <w:rFonts w:ascii="Cambria" w:eastAsiaTheme="minorEastAsia" w:hAnsi="Cambria"/>
+        </w:rPr>
+        <w:t>than</w:t>
+      </w:r>
+      <w:r>
+        <w:rPr>
+          <w:rFonts w:ascii="Cambria" w:eastAsiaTheme="minorEastAsia" w:hAnsi="Cambria"/>
+        </w:rPr>
+        <w:t xml:space="preserve"> for crab or salmon. First, catchability was set so that when all </w:t>
+      </w:r>
+      <w:r>
+        <w:rPr>
+          <w:rFonts w:ascii="Cambria" w:eastAsiaTheme="minorEastAsia" w:hAnsi="Cambria"/>
+          <w:highlight w:val="yellow"/>
+        </w:rPr>
+        <w:t>200</w:t>
+      </w:r>
+      <w:r>
+        <w:rPr>
+          <w:rFonts w:ascii="Cambria" w:eastAsiaTheme="minorEastAsia" w:hAnsi="Cambria"/>
+        </w:rPr>
+        <w:t xml:space="preserve"> vessels fish every week of the year, yield is equal to the level that leads the population to equilibrate at 40% of the unfished biomass. Because we assume all vessels fish every week in setting catchability, we then ensured that a vessel in the 1/</w:t>
+      </w:r>
+      <w:r>
+        <w:rPr>
+          <w:rFonts w:ascii="Cambria" w:eastAsiaTheme="minorEastAsia" w:hAnsi="Cambria"/>
+          <w:highlight w:val="yellow"/>
+        </w:rPr>
+        <w:t>200</w:t>
+      </w:r>
+      <w:r>
+        <w:rPr>
+          <w:rFonts w:ascii="Cambria" w:eastAsiaTheme="minorEastAsia" w:hAnsi="Cambria"/>
+          <w:highlight w:val="yellow"/>
+          <w:vertAlign w:val="superscript"/>
+        </w:rPr>
+        <w:t>th</w:t>
+      </w:r>
+      <w:r>
+        <w:rPr>
+          <w:rFonts w:ascii="Cambria" w:eastAsiaTheme="minorEastAsia" w:hAnsi="Cambria"/>
+        </w:rPr>
+        <w:t xml:space="preserve"> </w:t>
+      </w:r>
+      <w:r>
+        <w:rPr>
+          <w:rFonts w:ascii="Cambria" w:eastAsiaTheme="minorEastAsia" w:hAnsi="Cambria"/>
+        </w:rPr>
+        <w:t>quantile</w:t>
+      </w:r>
+      <w:bookmarkStart w:id="1" w:name="_GoBack"/>
+      <w:bookmarkEnd w:id="1"/>
+      <w:r>
+        <w:rPr>
+          <w:rFonts w:ascii="Cambria" w:eastAsiaTheme="minorEastAsia" w:hAnsi="Cambria"/>
+        </w:rPr>
+        <w:t xml:space="preserve"> of the variable cost distribution would 1) still find it profitable to fish the final week of the season and 2) have a profit of 0 when the </w:t>
+      </w:r>
+      <w:proofErr w:type="spellStart"/>
+      <w:r>
+        <w:rPr>
+          <w:rFonts w:ascii="Cambria" w:eastAsiaTheme="minorEastAsia" w:hAnsi="Cambria"/>
+        </w:rPr>
+        <w:t>groundfish</w:t>
+      </w:r>
+      <w:proofErr w:type="spellEnd"/>
+      <w:r>
+        <w:rPr>
+          <w:rFonts w:ascii="Cambria" w:eastAsiaTheme="minorEastAsia" w:hAnsi="Cambria"/>
+        </w:rPr>
+        <w:t xml:space="preserve"> population is equilibrated at 40% of the unfished biomass. </w:t>
+      </w:r>
+    </w:p>
+    <w:tbl>
+      <w:tblPr>
+        <w:tblStyle w:val="TableGrid"/>
+        <w:tblW w:w="0" w:type="auto"/>
+        <w:tblLook w:val="04A0" w:firstRow="1" w:lastRow="0" w:firstColumn="1" w:lastColumn="0" w:noHBand="0" w:noVBand="1"/>
+      </w:tblPr>
+      <w:tblGrid>
+        <w:gridCol w:w="1431"/>
+        <w:gridCol w:w="4675"/>
+      </w:tblGrid>
+      <w:tr>
+        <w:tc>
+          <w:tcPr>
+            <w:tcW w:w="1431" w:type="dxa"/>
+          </w:tcPr>
+          <w:p>
+            <w:pPr>
+              <w:rPr>
+                <w:rFonts w:ascii="Cambria" w:eastAsiaTheme="minorEastAsia" w:hAnsi="Cambria"/>
+              </w:rPr>
+            </w:pPr>
+            <w:r>
+              <w:rPr>
+                <w:rFonts w:ascii="Cambria" w:eastAsiaTheme="minorEastAsia" w:hAnsi="Cambria"/>
+              </w:rPr>
+              <w:t>Parameter</w:t>
+            </w:r>
+          </w:p>
+        </w:tc>
+        <w:tc>
+          <w:tcPr>
+            <w:tcW w:w="4675" w:type="dxa"/>
+          </w:tcPr>
+          <w:p>
+            <w:pPr>
+              <w:rPr>
+                <w:rFonts w:ascii="Cambria" w:eastAsiaTheme="minorEastAsia" w:hAnsi="Cambria"/>
+              </w:rPr>
+            </w:pPr>
+            <w:r>
+              <w:rPr>
+                <w:rFonts w:ascii="Cambria" w:eastAsiaTheme="minorEastAsia" w:hAnsi="Cambria"/>
+              </w:rPr>
+              <w:t>Definition</w:t>
+            </w:r>
+          </w:p>
+        </w:tc>
+      </w:tr>
+      <w:tr>
+        <w:tc>
+          <w:tcPr>
+            <w:tcW w:w="1431" w:type="dxa"/>
+          </w:tcPr>
+          <w:p>
+            <w:pPr>
+              <w:rPr>
+                <w:rFonts w:ascii="Cambria" w:eastAsiaTheme="minorEastAsia" w:hAnsi="Cambria"/>
+                <w:i/>
+                <w:vertAlign w:val="subscript"/>
+              </w:rPr>
+            </w:pPr>
+            <w:r>
+              <w:rPr>
+                <w:rFonts w:ascii="Cambria" w:eastAsiaTheme="minorEastAsia" w:hAnsi="Cambria"/>
+                <w:i/>
+              </w:rPr>
+              <w:t>B</w:t>
+            </w:r>
+          </w:p>
+        </w:tc>
+        <w:tc>
+          <w:tcPr>
+            <w:tcW w:w="4675" w:type="dxa"/>
+          </w:tcPr>
+          <w:p>
+            <w:pPr>
+              <w:rPr>
+                <w:rFonts w:ascii="Cambria" w:eastAsiaTheme="minorEastAsia" w:hAnsi="Cambria"/>
+                <w:i/>
+              </w:rPr>
+            </w:pPr>
+            <w:r>
+              <w:rPr>
+                <w:rFonts w:ascii="Cambria" w:eastAsiaTheme="minorEastAsia" w:hAnsi="Cambria"/>
+              </w:rPr>
+              <w:t>Biomass</w:t>
+            </w:r>
+          </w:p>
+        </w:tc>
+      </w:tr>
+      <w:tr>
+        <w:tc>
+          <w:tcPr>
+            <w:tcW w:w="1431" w:type="dxa"/>
+          </w:tcPr>
+          <w:p>
+            <w:pPr>
+              <w:rPr>
+                <w:rFonts w:ascii="Cambria" w:eastAsiaTheme="minorEastAsia" w:hAnsi="Cambria"/>
+                <w:i/>
+                <w:vertAlign w:val="subscript"/>
+              </w:rPr>
+            </w:pPr>
+            <w:r>
+              <w:rPr>
+                <w:rFonts w:ascii="Cambria" w:eastAsiaTheme="minorEastAsia" w:hAnsi="Cambria"/>
+                <w:i/>
+              </w:rPr>
+              <w:t>N</w:t>
+            </w:r>
+          </w:p>
+        </w:tc>
+        <w:tc>
+          <w:tcPr>
+            <w:tcW w:w="4675" w:type="dxa"/>
+          </w:tcPr>
+          <w:p>
+            <w:pPr>
+              <w:rPr>
+                <w:rFonts w:ascii="Cambria" w:eastAsiaTheme="minorEastAsia" w:hAnsi="Cambria"/>
+                <w:i/>
+              </w:rPr>
+            </w:pPr>
+            <w:r>
+              <w:rPr>
+                <w:rFonts w:ascii="Cambria" w:eastAsiaTheme="minorEastAsia" w:hAnsi="Cambria"/>
+              </w:rPr>
+              <w:t>Abundance</w:t>
+            </w:r>
+          </w:p>
+        </w:tc>
+      </w:tr>
+      <w:tr>
+        <w:tc>
+          <w:tcPr>
+            <w:tcW w:w="1431" w:type="dxa"/>
+          </w:tcPr>
+          <w:p>
+            <w:pPr>
+              <w:rPr>
+                <w:rFonts w:ascii="Cambria" w:eastAsiaTheme="minorEastAsia" w:hAnsi="Cambria"/>
+                <w:i/>
+              </w:rPr>
+            </w:pPr>
+            <w:r>
+              <w:rPr>
+                <w:rFonts w:ascii="Cambria" w:eastAsiaTheme="minorEastAsia" w:hAnsi="Cambria"/>
+                <w:i/>
+              </w:rPr>
+              <w:t>t</w:t>
+            </w:r>
+          </w:p>
+        </w:tc>
+        <w:tc>
+          <w:tcPr>
+            <w:tcW w:w="4675" w:type="dxa"/>
+          </w:tcPr>
+          <w:p>
+            <w:pPr>
+              <w:rPr>
+                <w:rFonts w:ascii="Cambria" w:eastAsiaTheme="minorEastAsia" w:hAnsi="Cambria"/>
+              </w:rPr>
+            </w:pPr>
+            <w:r>
+              <w:rPr>
+                <w:rFonts w:ascii="Cambria" w:eastAsiaTheme="minorEastAsia" w:hAnsi="Cambria"/>
+              </w:rPr>
+              <w:t>Time</w:t>
+            </w:r>
+          </w:p>
+        </w:tc>
+      </w:tr>
+      <w:tr>
+        <w:tc>
+          <w:tcPr>
+            <w:tcW w:w="1431" w:type="dxa"/>
+          </w:tcPr>
+          <w:p>
+            <w:pPr>
+              <w:rPr>
+                <w:rFonts w:ascii="Cambria" w:eastAsiaTheme="minorEastAsia" w:hAnsi="Cambria"/>
+                <w:i/>
+                <w:vertAlign w:val="subscript"/>
+              </w:rPr>
+            </w:pPr>
+            <w:r>
+              <w:rPr>
+                <w:rFonts w:ascii="Cambria" w:eastAsiaTheme="minorEastAsia" w:hAnsi="Cambria"/>
+                <w:i/>
+              </w:rPr>
+              <w:t>s</w:t>
+            </w:r>
+          </w:p>
+        </w:tc>
+        <w:tc>
+          <w:tcPr>
+            <w:tcW w:w="4675" w:type="dxa"/>
+          </w:tcPr>
+          <w:p>
+            <w:pPr>
+              <w:rPr>
+                <w:rFonts w:ascii="Cambria" w:eastAsiaTheme="minorEastAsia" w:hAnsi="Cambria"/>
+                <w:i/>
+              </w:rPr>
+            </w:pPr>
+            <w:r>
+              <w:rPr>
+                <w:rFonts w:ascii="Cambria" w:eastAsiaTheme="minorEastAsia" w:hAnsi="Cambria"/>
+              </w:rPr>
+              <w:t>Total s</w:t>
+            </w:r>
+            <w:r>
+              <w:rPr>
+                <w:rFonts w:ascii="Cambria" w:eastAsiaTheme="minorEastAsia" w:hAnsi="Cambria"/>
+              </w:rPr>
+              <w:t>urvival</w:t>
+            </w:r>
+            <w:r>
+              <w:rPr>
+                <w:rFonts w:ascii="Cambria" w:eastAsiaTheme="minorEastAsia" w:hAnsi="Cambria"/>
+              </w:rPr>
+              <w:t xml:space="preserve"> (includes natural and fishing mortality)</w:t>
+            </w:r>
+          </w:p>
+        </w:tc>
+      </w:tr>
+      <w:tr>
+        <w:tc>
+          <w:tcPr>
+            <w:tcW w:w="1431" w:type="dxa"/>
+          </w:tcPr>
+          <w:p>
+            <w:pPr>
+              <w:rPr>
+                <w:rFonts w:ascii="Cambria" w:eastAsiaTheme="minorEastAsia" w:hAnsi="Cambria"/>
+                <w:i/>
+              </w:rPr>
+            </w:pPr>
+            <w:r>
+              <w:rPr>
+                <w:rFonts w:ascii="Cambria" w:eastAsiaTheme="minorEastAsia" w:hAnsi="Cambria"/>
+                <w:i/>
+              </w:rPr>
+              <w:t>M</w:t>
+            </w:r>
+          </w:p>
+        </w:tc>
+        <w:tc>
+          <w:tcPr>
+            <w:tcW w:w="4675" w:type="dxa"/>
+          </w:tcPr>
+          <w:p>
+            <w:pPr>
+              <w:rPr>
+                <w:rFonts w:ascii="Cambria" w:eastAsiaTheme="minorEastAsia" w:hAnsi="Cambria"/>
+              </w:rPr>
+            </w:pPr>
+            <w:r>
+              <w:rPr>
+                <w:rFonts w:ascii="Cambria" w:eastAsiaTheme="minorEastAsia" w:hAnsi="Cambria"/>
+              </w:rPr>
+              <w:t>Natural mortality</w:t>
+            </w:r>
+            <w:r>
+              <w:rPr>
+                <w:rFonts w:ascii="Cambria" w:eastAsiaTheme="minorEastAsia" w:hAnsi="Cambria"/>
+              </w:rPr>
+              <w:t xml:space="preserve"> rate</w:t>
+            </w:r>
+          </w:p>
+        </w:tc>
+      </w:tr>
+      <w:tr>
+        <w:tc>
+          <w:tcPr>
+            <w:tcW w:w="1431" w:type="dxa"/>
+          </w:tcPr>
+          <w:p>
+            <w:pPr>
+              <w:rPr>
+                <w:rFonts w:ascii="Cambria" w:eastAsiaTheme="minorEastAsia" w:hAnsi="Cambria"/>
+                <w:i/>
+              </w:rPr>
+            </w:pPr>
+            <w:r>
+              <w:rPr>
+                <w:rFonts w:ascii="Cambria" w:eastAsiaTheme="minorEastAsia" w:hAnsi="Cambria"/>
+                <w:i/>
+              </w:rPr>
+              <w:sym w:font="Symbol" w:char="F061"/>
+            </w:r>
+            <w:r>
+              <w:rPr>
+                <w:rFonts w:ascii="Cambria" w:eastAsiaTheme="minorEastAsia" w:hAnsi="Cambria"/>
+                <w:i/>
+              </w:rPr>
+              <w:t xml:space="preserve">, </w:t>
+            </w:r>
+            <w:r>
+              <w:rPr>
+                <w:rFonts w:ascii="Cambria" w:eastAsiaTheme="minorEastAsia" w:hAnsi="Cambria"/>
+                <w:i/>
+              </w:rPr>
+              <w:sym w:font="Symbol" w:char="F072"/>
+            </w:r>
+          </w:p>
+        </w:tc>
+        <w:tc>
+          <w:tcPr>
+            <w:tcW w:w="4675" w:type="dxa"/>
+          </w:tcPr>
+          <w:p>
+            <w:pPr>
+              <w:rPr>
+                <w:rFonts w:ascii="Cambria" w:eastAsiaTheme="minorEastAsia" w:hAnsi="Cambria"/>
+              </w:rPr>
+            </w:pPr>
+            <w:r>
+              <w:rPr>
+                <w:rFonts w:ascii="Cambria" w:eastAsiaTheme="minorEastAsia" w:hAnsi="Cambria"/>
+              </w:rPr>
+              <w:t>Intercept, slope, respectively, of Ford-Walford plot (i.e., weight at age</w:t>
+            </w:r>
+            <w:r>
+              <w:rPr>
+                <w:rFonts w:ascii="Cambria" w:eastAsiaTheme="minorEastAsia" w:hAnsi="Cambria"/>
+                <w:i/>
+              </w:rPr>
+              <w:t xml:space="preserve"> </w:t>
+            </w:r>
+            <w:r>
+              <w:rPr>
+                <w:rFonts w:ascii="Cambria" w:eastAsiaTheme="minorEastAsia" w:hAnsi="Cambria"/>
+              </w:rPr>
+              <w:t xml:space="preserve">vs. </w:t>
+            </w:r>
+            <w:r>
+              <w:rPr>
+                <w:rFonts w:ascii="Cambria" w:eastAsiaTheme="minorEastAsia" w:hAnsi="Cambria"/>
+              </w:rPr>
+              <w:t>age - 1</w:t>
+            </w:r>
+            <w:r>
+              <w:rPr>
+                <w:rFonts w:ascii="Cambria" w:eastAsiaTheme="minorEastAsia" w:hAnsi="Cambria"/>
+              </w:rPr>
+              <w:t>)</w:t>
+            </w:r>
+          </w:p>
+        </w:tc>
+      </w:tr>
+      <w:tr>
+        <w:tc>
+          <w:tcPr>
+            <w:tcW w:w="1431" w:type="dxa"/>
+          </w:tcPr>
+          <w:p>
+            <w:pPr>
+              <w:rPr>
+                <w:rFonts w:ascii="Cambria" w:eastAsiaTheme="minorEastAsia" w:hAnsi="Cambria"/>
+                <w:i/>
+              </w:rPr>
+            </w:pPr>
+            <w:r>
+              <w:rPr>
+                <w:rFonts w:ascii="Cambria" w:eastAsiaTheme="minorEastAsia" w:hAnsi="Cambria"/>
+                <w:i/>
+              </w:rPr>
+              <w:t>R</w:t>
+            </w:r>
+          </w:p>
+        </w:tc>
+        <w:tc>
+          <w:tcPr>
+            <w:tcW w:w="4675" w:type="dxa"/>
+          </w:tcPr>
+          <w:p>
+            <w:pPr>
+              <w:rPr>
+                <w:rFonts w:ascii="Cambria" w:eastAsiaTheme="minorEastAsia" w:hAnsi="Cambria"/>
+              </w:rPr>
+            </w:pPr>
+            <w:r>
+              <w:rPr>
+                <w:rFonts w:ascii="Cambria" w:eastAsiaTheme="minorEastAsia" w:hAnsi="Cambria"/>
+              </w:rPr>
+              <w:t>Recruitment</w:t>
+            </w:r>
+          </w:p>
+        </w:tc>
+      </w:tr>
+      <w:tr>
+        <w:tc>
+          <w:tcPr>
+            <w:tcW w:w="1431" w:type="dxa"/>
+          </w:tcPr>
+          <w:p>
+            <w:pPr>
+              <w:rPr>
+                <w:rFonts w:ascii="Cambria" w:eastAsiaTheme="minorEastAsia" w:hAnsi="Cambria"/>
+                <w:i/>
+                <w:vertAlign w:val="subscript"/>
+              </w:rPr>
+            </w:pPr>
+            <w:r>
+              <w:rPr>
+                <w:rFonts w:ascii="Cambria" w:eastAsiaTheme="minorEastAsia" w:hAnsi="Cambria"/>
+                <w:i/>
+              </w:rPr>
+              <w:t>R</w:t>
+            </w:r>
+            <w:r>
+              <w:rPr>
+                <w:rFonts w:ascii="Cambria" w:eastAsiaTheme="minorEastAsia" w:hAnsi="Cambria"/>
+                <w:i/>
+                <w:vertAlign w:val="subscript"/>
+              </w:rPr>
+              <w:t>0</w:t>
+            </w:r>
+            <w:r>
+              <w:rPr>
+                <w:rFonts w:ascii="Cambria" w:eastAsiaTheme="minorEastAsia" w:hAnsi="Cambria"/>
+                <w:i/>
+                <w:vertAlign w:val="subscript"/>
+              </w:rPr>
+              <w:softHyphen/>
+            </w:r>
+            <w:r>
+              <w:rPr>
+                <w:rFonts w:ascii="Cambria" w:eastAsiaTheme="minorEastAsia" w:hAnsi="Cambria"/>
+                <w:i/>
+              </w:rPr>
+              <w:t>, B</w:t>
+            </w:r>
+            <w:r>
+              <w:rPr>
+                <w:rFonts w:ascii="Cambria" w:eastAsiaTheme="minorEastAsia" w:hAnsi="Cambria"/>
+                <w:i/>
+                <w:vertAlign w:val="subscript"/>
+              </w:rPr>
+              <w:t>0</w:t>
+            </w:r>
+          </w:p>
+        </w:tc>
+        <w:tc>
+          <w:tcPr>
+            <w:tcW w:w="4675" w:type="dxa"/>
+          </w:tcPr>
+          <w:p>
+            <w:pPr>
+              <w:rPr>
+                <w:rFonts w:ascii="Cambria" w:eastAsiaTheme="minorEastAsia" w:hAnsi="Cambria"/>
+              </w:rPr>
+            </w:pPr>
+            <w:r>
+              <w:rPr>
+                <w:rFonts w:ascii="Cambria" w:eastAsiaTheme="minorEastAsia" w:hAnsi="Cambria"/>
+              </w:rPr>
+              <w:t>Unfished recruitment, biomass, respectively</w:t>
+            </w:r>
+          </w:p>
+        </w:tc>
+      </w:tr>
+      <w:tr>
+        <w:tc>
+          <w:tcPr>
+            <w:tcW w:w="1431" w:type="dxa"/>
+          </w:tcPr>
+          <w:p>
+            <w:pPr>
+              <w:rPr>
+                <w:rFonts w:ascii="Cambria" w:eastAsiaTheme="minorEastAsia" w:hAnsi="Cambria"/>
+                <w:i/>
+              </w:rPr>
+            </w:pPr>
+            <w:r>
+              <w:rPr>
+                <w:rFonts w:ascii="Cambria" w:eastAsiaTheme="minorEastAsia" w:hAnsi="Cambria"/>
+                <w:i/>
+              </w:rPr>
+              <w:t>h</w:t>
+            </w:r>
+          </w:p>
+        </w:tc>
+        <w:tc>
+          <w:tcPr>
+            <w:tcW w:w="4675" w:type="dxa"/>
+          </w:tcPr>
+          <w:p>
+            <w:pPr>
+              <w:rPr>
+                <w:rFonts w:ascii="Cambria" w:eastAsiaTheme="minorEastAsia" w:hAnsi="Cambria"/>
+              </w:rPr>
+            </w:pPr>
+            <w:r>
+              <w:rPr>
+                <w:rFonts w:ascii="Cambria" w:eastAsiaTheme="minorEastAsia" w:hAnsi="Cambria"/>
+              </w:rPr>
+              <w:t>Stock-recruit steepness (“resilience”)</w:t>
+            </w:r>
+          </w:p>
+        </w:tc>
+      </w:tr>
+      <w:tr>
+        <w:tc>
+          <w:tcPr>
+            <w:tcW w:w="1431" w:type="dxa"/>
+          </w:tcPr>
+          <w:p>
+            <w:pPr>
+              <w:rPr>
+                <w:rFonts w:ascii="Cambria" w:eastAsiaTheme="minorEastAsia" w:hAnsi="Cambria"/>
+                <w:i/>
+              </w:rPr>
+            </w:pPr>
+            <w:r>
+              <w:rPr>
+                <w:rFonts w:ascii="Cambria" w:eastAsiaTheme="minorEastAsia" w:hAnsi="Cambria"/>
+                <w:i/>
+              </w:rPr>
+              <w:t>H</w:t>
+            </w:r>
+          </w:p>
+        </w:tc>
+        <w:tc>
+          <w:tcPr>
+            <w:tcW w:w="4675" w:type="dxa"/>
+          </w:tcPr>
+          <w:p>
+            <w:pPr>
+              <w:rPr>
+                <w:rFonts w:ascii="Cambria" w:eastAsiaTheme="minorEastAsia" w:hAnsi="Cambria"/>
+              </w:rPr>
+            </w:pPr>
+            <w:r>
+              <w:rPr>
+                <w:rFonts w:ascii="Cambria" w:eastAsiaTheme="minorEastAsia" w:hAnsi="Cambria"/>
+              </w:rPr>
+              <w:t xml:space="preserve">Harvest </w:t>
+            </w:r>
+            <w:r>
+              <w:rPr>
+                <w:rFonts w:ascii="Cambria" w:eastAsiaTheme="minorEastAsia" w:hAnsi="Cambria"/>
+              </w:rPr>
+              <w:t>rate</w:t>
+            </w:r>
+          </w:p>
+        </w:tc>
+      </w:tr>
+    </w:tbl>
     <w:p>
       <w:pPr>
         <w:spacing w:line="480" w:lineRule="auto"/>
@@ -796,6 +3404,47 @@
     </w:sectPr>
   </w:body>
 </w:document>
+</file>
+
+<file path=word/comments.xml><?xml version="1.0" encoding="utf-8"?>
+<w:comments xmlns:wpc="http://schemas.microsoft.com/office/word/2010/wordprocessingCanvas" xmlns:cx="http://schemas.microsoft.com/office/drawing/2014/chartex" xmlns:cx1="http://schemas.microsoft.com/office/drawing/2015/9/8/chartex" xmlns:cx2="http://schemas.microsoft.com/office/drawing/2015/10/21/chartex" xmlns:cx3="http://schemas.microsoft.com/office/drawing/2016/5/9/chartex" xmlns:cx4="http://schemas.microsoft.com/office/drawing/2016/5/10/chartex" xmlns:cx5="http://schemas.microsoft.com/office/drawing/2016/5/11/chartex" xmlns:cx6="http://schemas.microsoft.com/office/drawing/2016/5/12/chartex" xmlns:cx7="http://schemas.microsoft.com/office/drawing/2016/5/13/chartex" xmlns:cx8="http://schemas.microsoft.com/office/drawing/2016/5/14/chartex" xmlns:mc="http://schemas.openxmlformats.org/markup-compatibility/2006" xmlns:aink="http://schemas.microsoft.com/office/drawing/2016/ink" xmlns:am3d="http://schemas.microsoft.com/office/drawing/2017/model3d" xmlns:o="urn:schemas-microsoft-com:office:office" xmlns:r="http://schemas.openxmlformats.org/officeDocument/2006/relationships" xmlns:m="http://schemas.openxmlformats.org/officeDocument/2006/math" xmlns:v="urn:schemas-microsoft-com:vml" xmlns:wp14="http://schemas.microsoft.com/office/word/2010/wordprocessingDrawing" xmlns:wp="http://schemas.openxmlformats.org/drawingml/2006/wordprocessingDrawing" xmlns:w10="urn:schemas-microsoft-com:office:word" xmlns:w="http://schemas.openxmlformats.org/wordprocessingml/2006/main" xmlns:w14="http://schemas.microsoft.com/office/word/2010/wordml" xmlns:w15="http://schemas.microsoft.com/office/word/2012/wordml" xmlns:w16cid="http://schemas.microsoft.com/office/word/2016/wordml/cid" xmlns:w16se="http://schemas.microsoft.com/office/word/2015/wordml/symex" xmlns:wpg="http://schemas.microsoft.com/office/word/2010/wordprocessingGroup" xmlns:wpi="http://schemas.microsoft.com/office/word/2010/wordprocessingInk" xmlns:wne="http://schemas.microsoft.com/office/word/2006/wordml" xmlns:wps="http://schemas.microsoft.com/office/word/2010/wordprocessingShape" mc:Ignorable="w14 w15 w16se w16cid wp14">
+  <w:comment w:id="0" w:author="Microsoft Office User" w:date="2019-08-05T13:04:00Z" w:initials="MOU">
+    <w:p>
+      <w:pPr>
+        <w:pStyle w:val="CommentText"/>
+      </w:pPr>
+      <w:r>
+        <w:rPr>
+          <w:rStyle w:val="CommentReference"/>
+        </w:rPr>
+        <w:annotationRef/>
+      </w:r>
+      <w:r>
+        <w:t>Is there a more analytic way to do this? I don’t think it will make a difference but would be more satisfying.</w:t>
+      </w:r>
+    </w:p>
+  </w:comment>
+</w:comments>
+</file>
+
+<file path=word/commentsExtended.xml><?xml version="1.0" encoding="utf-8"?>
+<w15:commentsEx xmlns:wpc="http://schemas.microsoft.com/office/word/2010/wordprocessingCanvas" xmlns:cx="http://schemas.microsoft.com/office/drawing/2014/chartex" xmlns:cx1="http://schemas.microsoft.com/office/drawing/2015/9/8/chartex" xmlns:cx2="http://schemas.microsoft.com/office/drawing/2015/10/21/chartex" xmlns:cx3="http://schemas.microsoft.com/office/drawing/2016/5/9/chartex" xmlns:cx4="http://schemas.microsoft.com/office/drawing/2016/5/10/chartex" xmlns:cx5="http://schemas.microsoft.com/office/drawing/2016/5/11/chartex" xmlns:cx6="http://schemas.microsoft.com/office/drawing/2016/5/12/chartex" xmlns:cx7="http://schemas.microsoft.com/office/drawing/2016/5/13/chartex" xmlns:cx8="http://schemas.microsoft.com/office/drawing/2016/5/14/chartex" xmlns:mc="http://schemas.openxmlformats.org/markup-compatibility/2006" xmlns:aink="http://schemas.microsoft.com/office/drawing/2016/ink" xmlns:am3d="http://schemas.microsoft.com/office/drawing/2017/model3d" xmlns:o="urn:schemas-microsoft-com:office:office" xmlns:r="http://schemas.openxmlformats.org/officeDocument/2006/relationships" xmlns:m="http://schemas.openxmlformats.org/officeDocument/2006/math" xmlns:v="urn:schemas-microsoft-com:vml" xmlns:wp14="http://schemas.microsoft.com/office/word/2010/wordprocessingDrawing" xmlns:wp="http://schemas.openxmlformats.org/drawingml/2006/wordprocessingDrawing" xmlns:w10="urn:schemas-microsoft-com:office:word" xmlns:w="http://schemas.openxmlformats.org/wordprocessingml/2006/main" xmlns:w14="http://schemas.microsoft.com/office/word/2010/wordml" xmlns:w15="http://schemas.microsoft.com/office/word/2012/wordml" xmlns:w16cid="http://schemas.microsoft.com/office/word/2016/wordml/cid" xmlns:w16se="http://schemas.microsoft.com/office/word/2015/wordml/symex" xmlns:wpg="http://schemas.microsoft.com/office/word/2010/wordprocessingGroup" xmlns:wpi="http://schemas.microsoft.com/office/word/2010/wordprocessingInk" xmlns:wne="http://schemas.microsoft.com/office/word/2006/wordml" xmlns:wps="http://schemas.microsoft.com/office/word/2010/wordprocessingShape" mc:Ignorable="w14 w15 w16se w16cid wp14">
+  <w15:commentEx w15:paraId="4D50B346" w15:done="0"/>
+</w15:commentsEx>
+</file>
+
+<file path=word/commentsIds.xml><?xml version="1.0" encoding="utf-8"?>
+<w16cid:commentsIds xmlns:wpc="http://schemas.microsoft.com/office/word/2010/wordprocessingCanvas" xmlns:cx="http://schemas.microsoft.com/office/drawing/2014/chartex" xmlns:cx1="http://schemas.microsoft.com/office/drawing/2015/9/8/chartex" xmlns:cx2="http://schemas.microsoft.com/office/drawing/2015/10/21/chartex" xmlns:cx3="http://schemas.microsoft.com/office/drawing/2016/5/9/chartex" xmlns:cx4="http://schemas.microsoft.com/office/drawing/2016/5/10/chartex" xmlns:cx5="http://schemas.microsoft.com/office/drawing/2016/5/11/chartex" xmlns:cx6="http://schemas.microsoft.com/office/drawing/2016/5/12/chartex" xmlns:cx7="http://schemas.microsoft.com/office/drawing/2016/5/13/chartex" xmlns:cx8="http://schemas.microsoft.com/office/drawing/2016/5/14/chartex" xmlns:mc="http://schemas.openxmlformats.org/markup-compatibility/2006" xmlns:aink="http://schemas.microsoft.com/office/drawing/2016/ink" xmlns:am3d="http://schemas.microsoft.com/office/drawing/2017/model3d" xmlns:o="urn:schemas-microsoft-com:office:office" xmlns:r="http://schemas.openxmlformats.org/officeDocument/2006/relationships" xmlns:m="http://schemas.openxmlformats.org/officeDocument/2006/math" xmlns:v="urn:schemas-microsoft-com:vml" xmlns:wp14="http://schemas.microsoft.com/office/word/2010/wordprocessingDrawing" xmlns:wp="http://schemas.openxmlformats.org/drawingml/2006/wordprocessingDrawing" xmlns:w10="urn:schemas-microsoft-com:office:word" xmlns:w="http://schemas.openxmlformats.org/wordprocessingml/2006/main" xmlns:w14="http://schemas.microsoft.com/office/word/2010/wordml" xmlns:w15="http://schemas.microsoft.com/office/word/2012/wordml" xmlns:w16cid="http://schemas.microsoft.com/office/word/2016/wordml/cid" xmlns:w16se="http://schemas.microsoft.com/office/word/2015/wordml/symex" xmlns:wpg="http://schemas.microsoft.com/office/word/2010/wordprocessingGroup" xmlns:wpi="http://schemas.microsoft.com/office/word/2010/wordprocessingInk" xmlns:wne="http://schemas.microsoft.com/office/word/2006/wordml" xmlns:wps="http://schemas.microsoft.com/office/word/2010/wordprocessingShape" mc:Ignorable="w14 w15 w16se w16cid wp14">
+  <w16cid:commentId w16cid:paraId="4D50B346" w16cid:durableId="20F2A7EF"/>
+</w16cid:commentsIds>
+</file>
+
+<file path=word/people.xml><?xml version="1.0" encoding="utf-8"?>
+<w15:people xmlns:wpc="http://schemas.microsoft.com/office/word/2010/wordprocessingCanvas" xmlns:cx="http://schemas.microsoft.com/office/drawing/2014/chartex" xmlns:cx1="http://schemas.microsoft.com/office/drawing/2015/9/8/chartex" xmlns:cx2="http://schemas.microsoft.com/office/drawing/2015/10/21/chartex" xmlns:cx3="http://schemas.microsoft.com/office/drawing/2016/5/9/chartex" xmlns:cx4="http://schemas.microsoft.com/office/drawing/2016/5/10/chartex" xmlns:cx5="http://schemas.microsoft.com/office/drawing/2016/5/11/chartex" xmlns:cx6="http://schemas.microsoft.com/office/drawing/2016/5/12/chartex" xmlns:cx7="http://schemas.microsoft.com/office/drawing/2016/5/13/chartex" xmlns:cx8="http://schemas.microsoft.com/office/drawing/2016/5/14/chartex" xmlns:mc="http://schemas.openxmlformats.org/markup-compatibility/2006" xmlns:aink="http://schemas.microsoft.com/office/drawing/2016/ink" xmlns:am3d="http://schemas.microsoft.com/office/drawing/2017/model3d" xmlns:o="urn:schemas-microsoft-com:office:office" xmlns:r="http://schemas.openxmlformats.org/officeDocument/2006/relationships" xmlns:m="http://schemas.openxmlformats.org/officeDocument/2006/math" xmlns:v="urn:schemas-microsoft-com:vml" xmlns:wp14="http://schemas.microsoft.com/office/word/2010/wordprocessingDrawing" xmlns:wp="http://schemas.openxmlformats.org/drawingml/2006/wordprocessingDrawing" xmlns:w10="urn:schemas-microsoft-com:office:word" xmlns:w="http://schemas.openxmlformats.org/wordprocessingml/2006/main" xmlns:w14="http://schemas.microsoft.com/office/word/2010/wordml" xmlns:w15="http://schemas.microsoft.com/office/word/2012/wordml" xmlns:w16cid="http://schemas.microsoft.com/office/word/2016/wordml/cid" xmlns:w16se="http://schemas.microsoft.com/office/word/2015/wordml/symex" xmlns:wpg="http://schemas.microsoft.com/office/word/2010/wordprocessingGroup" xmlns:wpi="http://schemas.microsoft.com/office/word/2010/wordprocessingInk" xmlns:wne="http://schemas.microsoft.com/office/word/2006/wordml" xmlns:wps="http://schemas.microsoft.com/office/word/2010/wordprocessingShape" mc:Ignorable="w14 w15 w16se w16cid wp14">
+  <w15:person w15:author="Microsoft Office User">
+    <w15:presenceInfo w15:providerId="None" w15:userId="Microsoft Office User"/>
+  </w15:person>
+</w15:people>
 </file>
 
 <file path=word/styles.xml><?xml version="1.0" encoding="utf-8"?>
@@ -1227,6 +3876,124 @@
     <w:unhideWhenUsed/>
     <w:rsid w:val="00B57155"/>
   </w:style>
+  <w:style w:type="character" w:styleId="PlaceholderText">
+    <w:name w:val="Placeholder Text"/>
+    <w:basedOn w:val="DefaultParagraphFont"/>
+    <w:uiPriority w:val="99"/>
+    <w:semiHidden/>
+    <w:rsid w:val="00046872"/>
+    <w:rPr>
+      <w:color w:val="808080"/>
+    </w:rPr>
+  </w:style>
+  <w:style w:type="table" w:styleId="TableGrid">
+    <w:name w:val="Table Grid"/>
+    <w:basedOn w:val="TableNormal"/>
+    <w:uiPriority w:val="39"/>
+    <w:rsid w:val="00046872"/>
+    <w:tblPr>
+      <w:tblBorders>
+        <w:top w:val="single" w:sz="4" w:space="0" w:color="auto"/>
+        <w:left w:val="single" w:sz="4" w:space="0" w:color="auto"/>
+        <w:bottom w:val="single" w:sz="4" w:space="0" w:color="auto"/>
+        <w:right w:val="single" w:sz="4" w:space="0" w:color="auto"/>
+        <w:insideH w:val="single" w:sz="4" w:space="0" w:color="auto"/>
+        <w:insideV w:val="single" w:sz="4" w:space="0" w:color="auto"/>
+      </w:tblBorders>
+    </w:tblPr>
+  </w:style>
+  <w:style w:type="character" w:styleId="CommentReference">
+    <w:name w:val="annotation reference"/>
+    <w:basedOn w:val="DefaultParagraphFont"/>
+    <w:uiPriority w:val="99"/>
+    <w:semiHidden/>
+    <w:unhideWhenUsed/>
+    <w:rsid w:val="007D223B"/>
+    <w:rPr>
+      <w:sz w:val="16"/>
+      <w:szCs w:val="16"/>
+    </w:rPr>
+  </w:style>
+  <w:style w:type="paragraph" w:styleId="CommentText">
+    <w:name w:val="annotation text"/>
+    <w:basedOn w:val="Normal"/>
+    <w:link w:val="CommentTextChar"/>
+    <w:uiPriority w:val="99"/>
+    <w:semiHidden/>
+    <w:unhideWhenUsed/>
+    <w:rsid w:val="007D223B"/>
+    <w:rPr>
+      <w:sz w:val="20"/>
+      <w:szCs w:val="20"/>
+    </w:rPr>
+  </w:style>
+  <w:style w:type="character" w:customStyle="1" w:styleId="CommentTextChar">
+    <w:name w:val="Comment Text Char"/>
+    <w:basedOn w:val="DefaultParagraphFont"/>
+    <w:link w:val="CommentText"/>
+    <w:uiPriority w:val="99"/>
+    <w:semiHidden/>
+    <w:rsid w:val="007D223B"/>
+    <w:rPr>
+      <w:sz w:val="20"/>
+      <w:szCs w:val="20"/>
+    </w:rPr>
+  </w:style>
+  <w:style w:type="paragraph" w:styleId="CommentSubject">
+    <w:name w:val="annotation subject"/>
+    <w:basedOn w:val="CommentText"/>
+    <w:next w:val="CommentText"/>
+    <w:link w:val="CommentSubjectChar"/>
+    <w:uiPriority w:val="99"/>
+    <w:semiHidden/>
+    <w:unhideWhenUsed/>
+    <w:rsid w:val="007D223B"/>
+    <w:rPr>
+      <w:b/>
+      <w:bCs/>
+    </w:rPr>
+  </w:style>
+  <w:style w:type="character" w:customStyle="1" w:styleId="CommentSubjectChar">
+    <w:name w:val="Comment Subject Char"/>
+    <w:basedOn w:val="CommentTextChar"/>
+    <w:link w:val="CommentSubject"/>
+    <w:uiPriority w:val="99"/>
+    <w:semiHidden/>
+    <w:rsid w:val="007D223B"/>
+    <w:rPr>
+      <w:b/>
+      <w:bCs/>
+      <w:sz w:val="20"/>
+      <w:szCs w:val="20"/>
+    </w:rPr>
+  </w:style>
+  <w:style w:type="paragraph" w:styleId="BalloonText">
+    <w:name w:val="Balloon Text"/>
+    <w:basedOn w:val="Normal"/>
+    <w:link w:val="BalloonTextChar"/>
+    <w:uiPriority w:val="99"/>
+    <w:semiHidden/>
+    <w:unhideWhenUsed/>
+    <w:rsid w:val="007D223B"/>
+    <w:rPr>
+      <w:rFonts w:ascii="Times New Roman" w:hAnsi="Times New Roman" w:cs="Times New Roman"/>
+      <w:sz w:val="18"/>
+      <w:szCs w:val="18"/>
+    </w:rPr>
+  </w:style>
+  <w:style w:type="character" w:customStyle="1" w:styleId="BalloonTextChar">
+    <w:name w:val="Balloon Text Char"/>
+    <w:basedOn w:val="DefaultParagraphFont"/>
+    <w:link w:val="BalloonText"/>
+    <w:uiPriority w:val="99"/>
+    <w:semiHidden/>
+    <w:rsid w:val="007D223B"/>
+    <w:rPr>
+      <w:rFonts w:ascii="Times New Roman" w:hAnsi="Times New Roman" w:cs="Times New Roman"/>
+      <w:sz w:val="18"/>
+      <w:szCs w:val="18"/>
+    </w:rPr>
+  </w:style>
 </w:styles>
 </file>
 

</xml_diff>

<commit_message>
Model tweaking, initial results, methods writing
</commit_message>
<xml_diff>
--- a/Writing/access_and_synchrony.docx
+++ b/Writing/access_and_synchrony.docx
@@ -462,19 +462,143 @@
         <w:rPr>
           <w:rFonts w:ascii="Cambria" w:hAnsi="Cambria"/>
         </w:rPr>
-        <w:t>. Given fixed cost</w:t>
-      </w:r>
-      <w:r>
-        <w:rPr>
-          <w:rFonts w:ascii="Cambria" w:hAnsi="Cambria"/>
-        </w:rPr>
-        <w:t>s</w:t>
-      </w:r>
-      <w:r>
-        <w:rPr>
-          <w:rFonts w:ascii="Cambria" w:hAnsi="Cambria"/>
-        </w:rPr>
-        <w:t xml:space="preserve"> and </w:t>
+        <w:t xml:space="preserve">. </w:t>
+      </w:r>
+      <w:r>
+        <w:rPr>
+          <w:rFonts w:ascii="Cambria" w:hAnsi="Cambria"/>
+        </w:rPr>
+        <w:t>We wished to ensure that in an average recruitment year, total costs would equal total revenue for a marginal fisher (95</w:t>
+      </w:r>
+      <w:r>
+        <w:rPr>
+          <w:rFonts w:ascii="Cambria" w:hAnsi="Cambria"/>
+          <w:vertAlign w:val="superscript"/>
+        </w:rPr>
+        <w:t>th</w:t>
+      </w:r>
+      <w:r>
+        <w:rPr>
+          <w:rFonts w:ascii="Cambria" w:hAnsi="Cambria"/>
+        </w:rPr>
+        <w:t xml:space="preserve"> percentile of variable costs) who might be considering entry into the fishery. We ensure </w:t>
+      </w:r>
+      <w:r>
+        <w:rPr>
+          <w:rFonts w:ascii="Cambria" w:hAnsi="Cambria"/>
+        </w:rPr>
+        <w:lastRenderedPageBreak/>
+        <w:t xml:space="preserve">this condition by using </w:t>
+      </w:r>
+      <w:r>
+        <w:rPr>
+          <w:rFonts w:ascii="Cambria" w:hAnsi="Cambria"/>
+        </w:rPr>
+        <w:t xml:space="preserve">a </w:t>
+      </w:r>
+      <w:r>
+        <w:rPr>
+          <w:rFonts w:ascii="Cambria" w:hAnsi="Cambria"/>
+        </w:rPr>
+        <w:t xml:space="preserve">root-finding </w:t>
+      </w:r>
+      <w:r>
+        <w:rPr>
+          <w:rFonts w:ascii="Cambria" w:hAnsi="Cambria"/>
+        </w:rPr>
+        <w:t xml:space="preserve">routine that projects the fishery in an average year </w:t>
+      </w:r>
+      <w:r>
+        <w:rPr>
+          <w:rFonts w:ascii="Cambria" w:hAnsi="Cambria"/>
+        </w:rPr>
+        <w:t xml:space="preserve">to solve </w:t>
+      </w:r>
+      <w:r>
+        <w:rPr>
+          <w:rFonts w:ascii="Cambria" w:hAnsi="Cambria"/>
+        </w:rPr>
+        <w:t xml:space="preserve">for the </w:t>
+      </w:r>
+      <w:r>
+        <w:rPr>
+          <w:rFonts w:ascii="Cambria" w:hAnsi="Cambria"/>
+        </w:rPr>
+        <w:t xml:space="preserve">mean </w:t>
+      </w:r>
+      <w:r>
+        <w:rPr>
+          <w:rFonts w:ascii="Cambria" w:hAnsi="Cambria"/>
+        </w:rPr>
+        <w:t>variable cost</w:t>
+      </w:r>
+      <w:r>
+        <w:rPr>
+          <w:rFonts w:ascii="Cambria" w:hAnsi="Cambria"/>
+        </w:rPr>
+        <w:t xml:space="preserve"> given the profitability constraint, fixed costs, and catchability. This profitability constraint means</w:t>
+      </w:r>
+      <w:r>
+        <w:rPr>
+          <w:rFonts w:ascii="Cambria" w:hAnsi="Cambria"/>
+        </w:rPr>
+        <w:t xml:space="preserve"> </w:t>
+      </w:r>
+      <w:r>
+        <w:rPr>
+          <w:rFonts w:ascii="Cambria" w:hAnsi="Cambria"/>
+        </w:rPr>
+        <w:t>it is a reasonable</w:t>
+      </w:r>
+      <w:r>
+        <w:rPr>
+          <w:rFonts w:ascii="Cambria" w:hAnsi="Cambria"/>
+        </w:rPr>
+        <w:t xml:space="preserve"> assumption </w:t>
+      </w:r>
+      <w:r>
+        <w:rPr>
+          <w:rFonts w:ascii="Cambria" w:hAnsi="Cambria"/>
+        </w:rPr>
+        <w:t xml:space="preserve">that annual participation in the fishery and permit costs </w:t>
+      </w:r>
+      <w:r>
+        <w:rPr>
+          <w:rFonts w:ascii="Cambria" w:hAnsi="Cambria"/>
+        </w:rPr>
+        <w:t xml:space="preserve">are </w:t>
+      </w:r>
+      <w:r>
+        <w:rPr>
+          <w:rFonts w:ascii="Cambria" w:hAnsi="Cambria"/>
+        </w:rPr>
+        <w:t xml:space="preserve">both </w:t>
+      </w:r>
+      <w:r>
+        <w:rPr>
+          <w:rFonts w:ascii="Cambria" w:hAnsi="Cambria"/>
+        </w:rPr>
+        <w:t>stable.</w:t>
+      </w:r>
+      <w:r>
+        <w:rPr>
+          <w:rFonts w:ascii="Cambria" w:hAnsi="Cambria"/>
+        </w:rPr>
+        <w:t xml:space="preserve"> To avoid monte </w:t>
+      </w:r>
+      <w:proofErr w:type="spellStart"/>
+      <w:r>
+        <w:rPr>
+          <w:rFonts w:ascii="Cambria" w:hAnsi="Cambria"/>
+        </w:rPr>
+        <w:t>carlo</w:t>
+      </w:r>
+      <w:proofErr w:type="spellEnd"/>
+      <w:r>
+        <w:rPr>
+          <w:rFonts w:ascii="Cambria" w:hAnsi="Cambria"/>
+        </w:rPr>
+        <w:t xml:space="preserve"> error during </w:t>
       </w:r>
       <w:r>
         <w:rPr>
@@ -486,172 +610,6 @@
         <w:rPr>
           <w:rFonts w:ascii="Cambria" w:hAnsi="Cambria"/>
         </w:rPr>
-        <w:t xml:space="preserve">coefficient of variation </w:t>
-      </w:r>
-      <w:r>
-        <w:rPr>
-          <w:rFonts w:ascii="Cambria" w:hAnsi="Cambria"/>
-        </w:rPr>
-        <w:t xml:space="preserve">for </w:t>
-      </w:r>
-      <w:r>
-        <w:rPr>
-          <w:rFonts w:ascii="Cambria" w:hAnsi="Cambria"/>
-        </w:rPr>
-        <w:t xml:space="preserve">variable costs, we solved for the </w:t>
-      </w:r>
-      <w:r>
-        <w:rPr>
-          <w:rFonts w:ascii="Cambria" w:hAnsi="Cambria"/>
-        </w:rPr>
-        <w:t xml:space="preserve">mean </w:t>
-      </w:r>
-      <w:r>
-        <w:rPr>
-          <w:rFonts w:ascii="Cambria" w:hAnsi="Cambria"/>
-        </w:rPr>
-        <w:t>variable cost that led to zero profits in a year of average recruitment strength for the marginal (5</w:t>
-      </w:r>
-      <w:r>
-        <w:rPr>
-          <w:rFonts w:ascii="Cambria" w:hAnsi="Cambria"/>
-          <w:vertAlign w:val="superscript"/>
-        </w:rPr>
-        <w:t>th</w:t>
-      </w:r>
-      <w:r>
-        <w:rPr>
-          <w:rFonts w:ascii="Cambria" w:hAnsi="Cambria"/>
-        </w:rPr>
-        <w:t xml:space="preserve"> percentile) fisher who might be </w:t>
-      </w:r>
-      <w:r>
-        <w:rPr>
-          <w:rFonts w:ascii="Cambria" w:hAnsi="Cambria"/>
-        </w:rPr>
-        <w:lastRenderedPageBreak/>
-        <w:t xml:space="preserve">considering entry into the fishery. </w:t>
-      </w:r>
-      <w:r>
-        <w:rPr>
-          <w:rFonts w:ascii="Cambria" w:hAnsi="Cambria"/>
-          <w:highlight w:val="yellow"/>
-        </w:rPr>
-        <w:t xml:space="preserve">For </w:t>
-      </w:r>
-      <w:proofErr w:type="spellStart"/>
-      <w:r>
-        <w:rPr>
-          <w:rFonts w:ascii="Cambria" w:hAnsi="Cambria"/>
-          <w:highlight w:val="yellow"/>
-        </w:rPr>
-        <w:t>groundfish</w:t>
-      </w:r>
-      <w:proofErr w:type="spellEnd"/>
-      <w:r>
-        <w:rPr>
-          <w:rFonts w:ascii="Cambria" w:hAnsi="Cambria"/>
-          <w:highlight w:val="yellow"/>
-        </w:rPr>
-        <w:t xml:space="preserve">, </w:t>
-      </w:r>
-      <w:r>
-        <w:rPr>
-          <w:rFonts w:ascii="Cambria" w:hAnsi="Cambria"/>
-          <w:highlight w:val="yellow"/>
-        </w:rPr>
-        <w:t>this tuning process was slightly more complicated and is described in X.</w:t>
-      </w:r>
-      <w:r>
-        <w:rPr>
-          <w:rFonts w:ascii="Cambria" w:hAnsi="Cambria"/>
-        </w:rPr>
-        <w:t xml:space="preserve"> </w:t>
-      </w:r>
-      <w:r>
-        <w:rPr>
-          <w:rFonts w:ascii="Cambria" w:hAnsi="Cambria"/>
-        </w:rPr>
-        <w:t xml:space="preserve">Because we force </w:t>
-      </w:r>
-      <w:r>
-        <w:rPr>
-          <w:rFonts w:ascii="Cambria" w:hAnsi="Cambria"/>
-        </w:rPr>
-        <w:t>no profitability on average</w:t>
-      </w:r>
-      <w:r>
-        <w:rPr>
-          <w:rFonts w:ascii="Cambria" w:hAnsi="Cambria"/>
-        </w:rPr>
-        <w:t xml:space="preserve">, </w:t>
-      </w:r>
-      <w:r>
-        <w:rPr>
-          <w:rFonts w:ascii="Cambria" w:hAnsi="Cambria"/>
-        </w:rPr>
-        <w:t>it is a reasonable</w:t>
-      </w:r>
-      <w:r>
-        <w:rPr>
-          <w:rFonts w:ascii="Cambria" w:hAnsi="Cambria"/>
-        </w:rPr>
-        <w:t xml:space="preserve"> assumption </w:t>
-      </w:r>
-      <w:r>
-        <w:rPr>
-          <w:rFonts w:ascii="Cambria" w:hAnsi="Cambria"/>
-        </w:rPr>
-        <w:t xml:space="preserve">that annual participation in the fishery and permit costs </w:t>
-      </w:r>
-      <w:r>
-        <w:rPr>
-          <w:rFonts w:ascii="Cambria" w:hAnsi="Cambria"/>
-        </w:rPr>
-        <w:t xml:space="preserve">are </w:t>
-      </w:r>
-      <w:r>
-        <w:rPr>
-          <w:rFonts w:ascii="Cambria" w:hAnsi="Cambria"/>
-        </w:rPr>
-        <w:t xml:space="preserve">both </w:t>
-      </w:r>
-      <w:r>
-        <w:rPr>
-          <w:rFonts w:ascii="Cambria" w:hAnsi="Cambria"/>
-        </w:rPr>
-        <w:t>stable.</w:t>
-      </w:r>
-      <w:r>
-        <w:rPr>
-          <w:rFonts w:ascii="Cambria" w:hAnsi="Cambria"/>
-        </w:rPr>
-        <w:t xml:space="preserve"> To avoid monte </w:t>
-      </w:r>
-      <w:proofErr w:type="spellStart"/>
-      <w:r>
-        <w:rPr>
-          <w:rFonts w:ascii="Cambria" w:hAnsi="Cambria"/>
-        </w:rPr>
-        <w:t>carlo</w:t>
-      </w:r>
-      <w:proofErr w:type="spellEnd"/>
-      <w:r>
-        <w:rPr>
-          <w:rFonts w:ascii="Cambria" w:hAnsi="Cambria"/>
-        </w:rPr>
-        <w:t xml:space="preserve"> error during </w:t>
-      </w:r>
-      <w:r>
-        <w:rPr>
-          <w:rFonts w:ascii="Cambria" w:hAnsi="Cambria"/>
-        </w:rPr>
-        <w:t xml:space="preserve">the </w:t>
-      </w:r>
-      <w:r>
-        <w:rPr>
-          <w:rFonts w:ascii="Cambria" w:hAnsi="Cambria"/>
-        </w:rPr>
         <w:t>root-finding</w:t>
       </w:r>
       <w:r>
@@ -664,7 +622,19 @@
         <w:rPr>
           <w:rFonts w:ascii="Cambria" w:hAnsi="Cambria"/>
         </w:rPr>
-        <w:t>, these vessel-specific variable costs are assigned based on quantiles from the inverse lognormal cumulative density function. For actual simulations, these costs are drawn randomly, but held constant over time.</w:t>
+        <w:t>, these vessel-specific variable costs are assigned based on quantiles from the inverse lognormal cumulative density function. For actual simulations, these costs are drawn randomly</w:t>
+      </w:r>
+      <w:r>
+        <w:rPr>
+          <w:rFonts w:ascii="Cambria" w:hAnsi="Cambria"/>
+        </w:rPr>
+        <w:t xml:space="preserve"> by vessel</w:t>
+      </w:r>
+      <w:r>
+        <w:rPr>
+          <w:rFonts w:ascii="Cambria" w:hAnsi="Cambria"/>
+        </w:rPr>
+        <w:t>, but held constant over time.</w:t>
       </w:r>
       <w:r>
         <w:rPr>
@@ -759,53 +729,26 @@
         <w:rPr>
           <w:rFonts w:ascii="Cambria" w:hAnsi="Cambria"/>
         </w:rPr>
-        <w:t xml:space="preserve">. A demand function was built for the crab population to </w:t>
-      </w:r>
-      <w:r>
-        <w:rPr>
-          <w:rFonts w:ascii="Cambria" w:hAnsi="Cambria"/>
-        </w:rPr>
-        <w:t xml:space="preserve">1) </w:t>
-      </w:r>
-      <w:r>
-        <w:rPr>
-          <w:rFonts w:ascii="Cambria" w:hAnsi="Cambria"/>
-        </w:rPr>
-        <w:t xml:space="preserve">better mimic the high level of depletion that occurs and </w:t>
-      </w:r>
-      <w:r>
-        <w:rPr>
-          <w:rFonts w:ascii="Cambria" w:hAnsi="Cambria"/>
-        </w:rPr>
-        <w:t xml:space="preserve">2) </w:t>
-      </w:r>
-      <w:r>
-        <w:rPr>
-          <w:rFonts w:ascii="Cambria" w:hAnsi="Cambria"/>
-        </w:rPr>
-        <w:t xml:space="preserve">increase the temporal overlap between the </w:t>
-      </w:r>
-      <w:r>
-        <w:rPr>
-          <w:rFonts w:ascii="Cambria" w:hAnsi="Cambria"/>
-        </w:rPr>
-        <w:t xml:space="preserve">realized </w:t>
-      </w:r>
-      <w:r>
-        <w:rPr>
-          <w:rFonts w:ascii="Cambria" w:hAnsi="Cambria"/>
-        </w:rPr>
-        <w:t>crab and salmon fisheries</w:t>
-      </w:r>
-      <w:r>
-        <w:rPr>
-          <w:rFonts w:ascii="Cambria" w:hAnsi="Cambria"/>
-        </w:rPr>
-        <w:t>.</w:t>
-      </w:r>
-      <w:r>
-        <w:rPr>
-          <w:rFonts w:ascii="Cambria" w:hAnsi="Cambria"/>
+        <w:t xml:space="preserve">. Revenue for a boat fishing for </w:t>
+      </w:r>
+      <w:r>
+        <w:rPr>
+          <w:rFonts w:ascii="Cambria" w:hAnsi="Cambria"/>
+        </w:rPr>
+        <w:t xml:space="preserve">population </w:t>
+      </w:r>
+      <w:proofErr w:type="spellStart"/>
+      <w:r>
+        <w:rPr>
+          <w:rFonts w:ascii="Cambria" w:hAnsi="Cambria"/>
+          <w:i/>
+        </w:rPr>
+        <w:t>p</w:t>
+      </w:r>
+      <w:r>
+        <w:rPr>
+          <w:rFonts w:ascii="Cambria" w:hAnsi="Cambria"/>
+          <w:i/>
         </w:rPr>
         <w:t xml:space="preserve"> </w:t>
       </w:r>
@@ -813,60 +756,39 @@
         <w:rPr>
           <w:rFonts w:ascii="Cambria" w:hAnsi="Cambria"/>
         </w:rPr>
-        <w:t>P</w:t>
-      </w:r>
-      <w:r>
-        <w:rPr>
-          <w:rFonts w:ascii="Cambria" w:hAnsi="Cambria"/>
-        </w:rPr>
-        <w:t xml:space="preserve">rices </w:t>
-      </w:r>
-      <w:r>
-        <w:rPr>
-          <w:rFonts w:ascii="Cambria" w:hAnsi="Cambria"/>
-        </w:rPr>
-        <w:t xml:space="preserve">for crab </w:t>
-      </w:r>
-      <w:r>
-        <w:rPr>
-          <w:rFonts w:ascii="Cambria" w:hAnsi="Cambria"/>
-        </w:rPr>
-        <w:t xml:space="preserve">go up linearly once overall weekly catches fall below </w:t>
-      </w:r>
-      <w:r>
-        <w:rPr>
-          <w:rFonts w:ascii="Cambria" w:hAnsi="Cambria"/>
-          <w:highlight w:val="yellow"/>
-        </w:rPr>
-        <w:t>X%</w:t>
-      </w:r>
-      <w:r>
-        <w:rPr>
-          <w:rFonts w:ascii="Cambria" w:hAnsi="Cambria"/>
-        </w:rPr>
-        <w:t xml:space="preserve"> of average recruitment. </w:t>
-      </w:r>
-      <w:r>
-        <w:rPr>
-          <w:rFonts w:ascii="Cambria" w:hAnsi="Cambria"/>
-        </w:rPr>
-        <w:t xml:space="preserve">Fishers use the prices paid </w:t>
-      </w:r>
-      <w:r>
-        <w:rPr>
-          <w:rFonts w:ascii="Cambria" w:hAnsi="Cambria"/>
-        </w:rPr>
-        <w:t xml:space="preserve">for crab </w:t>
-      </w:r>
-      <w:r>
-        <w:rPr>
-          <w:rFonts w:ascii="Cambria" w:hAnsi="Cambria"/>
-        </w:rPr>
-        <w:t>in the previous week to calculate expected revenue and profit for the upcoming week. In the first week of the year</w:t>
-      </w:r>
-      <w:r>
-        <w:rPr>
-          <w:rFonts w:ascii="Cambria" w:hAnsi="Cambria"/>
+        <w:t>in</w:t>
+      </w:r>
+      <w:proofErr w:type="spellEnd"/>
+      <w:r>
+        <w:rPr>
+          <w:rFonts w:ascii="Cambria" w:hAnsi="Cambria"/>
+        </w:rPr>
+        <w:t xml:space="preserve"> week </w:t>
+      </w:r>
+      <w:r>
+        <w:rPr>
+          <w:rFonts w:ascii="Cambria" w:hAnsi="Cambria"/>
+          <w:i/>
+        </w:rPr>
+        <w:t xml:space="preserve">w </w:t>
+      </w:r>
+      <w:r>
+        <w:rPr>
+          <w:rFonts w:ascii="Cambria" w:hAnsi="Cambria"/>
+        </w:rPr>
+        <w:t xml:space="preserve">of year </w:t>
+      </w:r>
+      <w:r>
+        <w:rPr>
+          <w:rFonts w:ascii="Cambria" w:hAnsi="Cambria"/>
+          <w:i/>
+        </w:rPr>
+        <w:t>t</w:t>
+      </w:r>
+      <w:r>
+        <w:rPr>
+          <w:rFonts w:ascii="Cambria" w:hAnsi="Cambria"/>
+          <w:i/>
         </w:rPr>
         <w:t>,</w:t>
       </w:r>
@@ -876,67 +798,53 @@
         </w:rPr>
         <w:t xml:space="preserve"> </w:t>
       </w:r>
-      <w:r>
-        <w:rPr>
-          <w:rFonts w:ascii="Cambria" w:hAnsi="Cambria"/>
-          <w:highlight w:val="yellow"/>
-        </w:rPr>
-        <w:t>X happens</w:t>
-      </w:r>
-      <w:r>
-        <w:rPr>
-          <w:rFonts w:ascii="Cambria" w:hAnsi="Cambria"/>
-        </w:rPr>
-        <w:t>.</w:t>
-      </w:r>
-      <w:r>
-        <w:rPr>
-          <w:rFonts w:ascii="Cambria" w:hAnsi="Cambria"/>
-        </w:rPr>
-        <w:t xml:space="preserve"> Based on this information, each week each vessel calculates their expected </w:t>
-      </w:r>
-      <w:r>
-        <w:rPr>
-          <w:rFonts w:ascii="Cambria" w:hAnsi="Cambria"/>
-        </w:rPr>
-        <w:t xml:space="preserve">marginal </w:t>
-      </w:r>
-      <w:r>
-        <w:rPr>
-          <w:rFonts w:ascii="Cambria" w:hAnsi="Cambria"/>
-        </w:rPr>
-        <w:t xml:space="preserve">profits (expected revenue – variable costs) for each fishery that is open and for which they hold a permit, and either fish in the most profitable fishery or, if no fishery is profitable, do not fish that week. </w:t>
-      </w:r>
-      <w:r>
-        <w:rPr>
-          <w:rFonts w:ascii="Cambria" w:hAnsi="Cambria"/>
-        </w:rPr>
-        <w:lastRenderedPageBreak/>
-        <w:t>For vessel</w:t>
-      </w:r>
-      <w:r>
-        <w:rPr>
-          <w:rFonts w:ascii="Cambria" w:hAnsi="Cambria"/>
-        </w:rPr>
-        <w:t>s</w:t>
-      </w:r>
-      <w:r>
-        <w:rPr>
-          <w:rFonts w:ascii="Cambria" w:hAnsi="Cambria"/>
-        </w:rPr>
-        <w:t xml:space="preserve"> holding multiple permits, variable costs across fisheries are correlated</w:t>
-      </w:r>
-      <w:r>
-        <w:rPr>
-          <w:rFonts w:ascii="Cambria" w:hAnsi="Cambria"/>
-        </w:rPr>
-        <w:t xml:space="preserve"> (i.e., efficiency across fisheries is correlated for each vessel)</w:t>
-      </w:r>
-      <w:r>
-        <w:rPr>
-          <w:rFonts w:ascii="Cambria" w:hAnsi="Cambria"/>
-        </w:rPr>
-        <w:t xml:space="preserve">. </w:t>
+      <w:proofErr w:type="spellStart"/>
+      <w:proofErr w:type="gramStart"/>
+      <w:r>
+        <w:rPr>
+          <w:rFonts w:ascii="Cambria" w:hAnsi="Cambria"/>
+          <w:i/>
+        </w:rPr>
+        <w:t>r</w:t>
+      </w:r>
+      <w:r>
+        <w:rPr>
+          <w:rFonts w:ascii="Cambria" w:hAnsi="Cambria"/>
+          <w:i/>
+          <w:vertAlign w:val="subscript"/>
+        </w:rPr>
+        <w:t>p</w:t>
+      </w:r>
+      <w:r>
+        <w:rPr>
+          <w:rFonts w:ascii="Cambria" w:hAnsi="Cambria"/>
+          <w:i/>
+          <w:vertAlign w:val="subscript"/>
+        </w:rPr>
+        <w:t>,t</w:t>
+      </w:r>
+      <w:proofErr w:type="gramEnd"/>
+      <w:r>
+        <w:rPr>
+          <w:rFonts w:ascii="Cambria" w:hAnsi="Cambria"/>
+          <w:i/>
+          <w:vertAlign w:val="subscript"/>
+        </w:rPr>
+        <w:t>,w</w:t>
+      </w:r>
+      <w:proofErr w:type="spellEnd"/>
+      <w:r>
+        <w:rPr>
+          <w:rFonts w:ascii="Cambria" w:hAnsi="Cambria"/>
+          <w:i/>
+        </w:rPr>
+        <w:t xml:space="preserve"> </w:t>
+      </w:r>
+      <w:r>
+        <w:rPr>
+          <w:rFonts w:ascii="Cambria" w:hAnsi="Cambria"/>
+        </w:rPr>
+        <w:t>is:</w:t>
       </w:r>
     </w:p>
     <w:p>
@@ -946,6 +854,432 @@
           <w:rFonts w:ascii="Cambria" w:hAnsi="Cambria"/>
         </w:rPr>
       </w:pPr>
+      <m:oMathPara>
+        <m:oMath>
+          <m:sSub>
+            <m:sSubPr>
+              <m:ctrlPr>
+                <w:rPr>
+                  <w:rFonts w:ascii="Cambria Math" w:hAnsi="Cambria Math"/>
+                  <w:i/>
+                </w:rPr>
+              </m:ctrlPr>
+            </m:sSubPr>
+            <m:e>
+              <m:r>
+                <w:rPr>
+                  <w:rFonts w:ascii="Cambria Math" w:hAnsi="Cambria Math"/>
+                </w:rPr>
+                <m:t>r</m:t>
+              </m:r>
+            </m:e>
+            <m:sub>
+              <m:r>
+                <w:rPr>
+                  <w:rFonts w:ascii="Cambria Math" w:hAnsi="Cambria Math"/>
+                </w:rPr>
+                <m:t>p</m:t>
+              </m:r>
+              <m:r>
+                <w:rPr>
+                  <w:rFonts w:ascii="Cambria Math" w:hAnsi="Cambria Math"/>
+                </w:rPr>
+                <m:t>,t,w</m:t>
+              </m:r>
+            </m:sub>
+          </m:sSub>
+          <m:r>
+            <w:rPr>
+              <w:rFonts w:ascii="Cambria Math" w:hAnsi="Cambria Math"/>
+            </w:rPr>
+            <m:t>=</m:t>
+          </m:r>
+          <m:sSub>
+            <m:sSubPr>
+              <m:ctrlPr>
+                <w:rPr>
+                  <w:rFonts w:ascii="Cambria Math" w:hAnsi="Cambria Math"/>
+                  <w:i/>
+                </w:rPr>
+              </m:ctrlPr>
+            </m:sSubPr>
+            <m:e>
+              <m:sSub>
+                <m:sSubPr>
+                  <m:ctrlPr>
+                    <w:rPr>
+                      <w:rFonts w:ascii="Cambria Math" w:hAnsi="Cambria Math"/>
+                      <w:i/>
+                    </w:rPr>
+                  </m:ctrlPr>
+                </m:sSubPr>
+                <m:e>
+                  <m:r>
+                    <w:rPr>
+                      <w:rFonts w:ascii="Cambria Math" w:hAnsi="Cambria Math"/>
+                    </w:rPr>
+                    <m:t>q</m:t>
+                  </m:r>
+                </m:e>
+                <m:sub>
+                  <m:r>
+                    <w:rPr>
+                      <w:rFonts w:ascii="Cambria Math" w:hAnsi="Cambria Math"/>
+                    </w:rPr>
+                    <m:t>s</m:t>
+                  </m:r>
+                </m:sub>
+              </m:sSub>
+              <m:r>
+                <w:rPr>
+                  <w:rFonts w:ascii="Cambria Math" w:hAnsi="Cambria Math"/>
+                </w:rPr>
+                <m:t>B</m:t>
+              </m:r>
+            </m:e>
+            <m:sub>
+              <m:r>
+                <w:rPr>
+                  <w:rFonts w:ascii="Cambria Math" w:hAnsi="Cambria Math"/>
+                </w:rPr>
+                <m:t>p</m:t>
+              </m:r>
+              <m:r>
+                <w:rPr>
+                  <w:rFonts w:ascii="Cambria Math" w:hAnsi="Cambria Math"/>
+                </w:rPr>
+                <m:t>,t,w</m:t>
+              </m:r>
+            </m:sub>
+          </m:sSub>
+          <m:sSub>
+            <m:sSubPr>
+              <m:ctrlPr>
+                <w:rPr>
+                  <w:rFonts w:ascii="Cambria Math" w:eastAsiaTheme="minorEastAsia" w:hAnsi="Cambria Math"/>
+                  <w:i/>
+                </w:rPr>
+              </m:ctrlPr>
+            </m:sSubPr>
+            <m:e>
+              <m:r>
+                <w:rPr>
+                  <w:rFonts w:ascii="Cambria Math" w:hAnsi="Cambria Math"/>
+                </w:rPr>
+                <m:t>P</m:t>
+              </m:r>
+              <m:ctrlPr>
+                <w:rPr>
+                  <w:rFonts w:ascii="Cambria Math" w:hAnsi="Cambria Math"/>
+                  <w:i/>
+                </w:rPr>
+              </m:ctrlPr>
+            </m:e>
+            <m:sub>
+              <m:r>
+                <w:rPr>
+                  <w:rFonts w:ascii="Cambria Math" w:eastAsiaTheme="minorEastAsia" w:hAnsi="Cambria Math"/>
+                </w:rPr>
+                <m:t>p</m:t>
+              </m:r>
+            </m:sub>
+          </m:sSub>
+        </m:oMath>
+      </m:oMathPara>
+    </w:p>
+    <w:p>
+      <w:pPr>
+        <w:spacing w:line="480" w:lineRule="auto"/>
+        <w:rPr>
+          <w:rFonts w:ascii="Cambria" w:hAnsi="Cambria"/>
+        </w:rPr>
+      </w:pPr>
+      <w:r>
+        <w:rPr>
+          <w:rFonts w:ascii="Cambria" w:hAnsi="Cambria"/>
+        </w:rPr>
+        <w:t xml:space="preserve">Where </w:t>
+      </w:r>
+      <w:proofErr w:type="spellStart"/>
+      <w:r>
+        <w:rPr>
+          <w:rFonts w:ascii="Cambria" w:hAnsi="Cambria"/>
+          <w:i/>
+        </w:rPr>
+        <w:t>q</w:t>
+      </w:r>
+      <w:r>
+        <w:rPr>
+          <w:rFonts w:ascii="Cambria" w:hAnsi="Cambria"/>
+          <w:i/>
+          <w:vertAlign w:val="subscript"/>
+        </w:rPr>
+        <w:t>s</w:t>
+      </w:r>
+      <w:proofErr w:type="spellEnd"/>
+      <w:r>
+        <w:rPr>
+          <w:rFonts w:ascii="Cambria" w:hAnsi="Cambria"/>
+        </w:rPr>
+        <w:t xml:space="preserve"> is catchability of stock </w:t>
+      </w:r>
+      <w:r>
+        <w:rPr>
+          <w:rFonts w:ascii="Cambria" w:hAnsi="Cambria"/>
+          <w:i/>
+        </w:rPr>
+        <w:t xml:space="preserve">s </w:t>
+      </w:r>
+      <w:r>
+        <w:rPr>
+          <w:rFonts w:ascii="Cambria" w:hAnsi="Cambria"/>
+        </w:rPr>
+        <w:t xml:space="preserve">(proportion of the population harvested by one boat in one week) and </w:t>
+      </w:r>
+      <w:r>
+        <w:rPr>
+          <w:rFonts w:ascii="Cambria" w:hAnsi="Cambria"/>
+          <w:i/>
+        </w:rPr>
+        <w:t>P</w:t>
+      </w:r>
+      <w:r>
+        <w:rPr>
+          <w:rFonts w:ascii="Cambria" w:hAnsi="Cambria"/>
+          <w:i/>
+          <w:vertAlign w:val="subscript"/>
+        </w:rPr>
+        <w:t>s</w:t>
+      </w:r>
+      <w:r>
+        <w:rPr>
+          <w:rFonts w:ascii="Cambria" w:hAnsi="Cambria"/>
+          <w:i/>
+        </w:rPr>
+        <w:t xml:space="preserve"> </w:t>
+      </w:r>
+      <w:r>
+        <w:rPr>
+          <w:rFonts w:ascii="Cambria" w:hAnsi="Cambria"/>
+        </w:rPr>
+        <w:t xml:space="preserve">is the price per unit biomass of stock </w:t>
+      </w:r>
+      <w:r>
+        <w:rPr>
+          <w:rFonts w:ascii="Cambria" w:hAnsi="Cambria"/>
+          <w:i/>
+        </w:rPr>
+        <w:t>s</w:t>
+      </w:r>
+      <w:r>
+        <w:rPr>
+          <w:rFonts w:ascii="Cambria" w:hAnsi="Cambria"/>
+        </w:rPr>
+        <w:t xml:space="preserve">. </w:t>
+      </w:r>
+      <w:r>
+        <w:rPr>
+          <w:rFonts w:ascii="Cambria" w:hAnsi="Cambria"/>
+        </w:rPr>
+        <w:t xml:space="preserve">A </w:t>
+      </w:r>
+      <w:r>
+        <w:rPr>
+          <w:rFonts w:ascii="Cambria" w:hAnsi="Cambria"/>
+        </w:rPr>
+        <w:t xml:space="preserve">linear </w:t>
+      </w:r>
+      <w:r>
+        <w:rPr>
+          <w:rFonts w:ascii="Cambria" w:hAnsi="Cambria"/>
+        </w:rPr>
+        <w:t xml:space="preserve">demand function was built for the crab population to </w:t>
+      </w:r>
+      <w:r>
+        <w:rPr>
+          <w:rFonts w:ascii="Cambria" w:hAnsi="Cambria"/>
+        </w:rPr>
+        <w:t xml:space="preserve">1) </w:t>
+      </w:r>
+      <w:r>
+        <w:rPr>
+          <w:rFonts w:ascii="Cambria" w:hAnsi="Cambria"/>
+        </w:rPr>
+        <w:t xml:space="preserve">better mimic the high level of depletion that occurs and </w:t>
+      </w:r>
+      <w:r>
+        <w:rPr>
+          <w:rFonts w:ascii="Cambria" w:hAnsi="Cambria"/>
+        </w:rPr>
+        <w:t xml:space="preserve">2) </w:t>
+      </w:r>
+      <w:r>
+        <w:rPr>
+          <w:rFonts w:ascii="Cambria" w:hAnsi="Cambria"/>
+        </w:rPr>
+        <w:t xml:space="preserve">increase the temporal overlap between the </w:t>
+      </w:r>
+      <w:r>
+        <w:rPr>
+          <w:rFonts w:ascii="Cambria" w:hAnsi="Cambria"/>
+        </w:rPr>
+        <w:t xml:space="preserve">realized </w:t>
+      </w:r>
+      <w:r>
+        <w:rPr>
+          <w:rFonts w:ascii="Cambria" w:hAnsi="Cambria"/>
+        </w:rPr>
+        <w:t>crab and salmon fisheries</w:t>
+      </w:r>
+      <w:r>
+        <w:rPr>
+          <w:rFonts w:ascii="Cambria" w:hAnsi="Cambria"/>
+        </w:rPr>
+        <w:t>.</w:t>
+      </w:r>
+      <w:r>
+        <w:rPr>
+          <w:rFonts w:ascii="Cambria" w:hAnsi="Cambria"/>
+        </w:rPr>
+        <w:t xml:space="preserve"> </w:t>
+      </w:r>
+      <w:r>
+        <w:rPr>
+          <w:rFonts w:ascii="Cambria" w:hAnsi="Cambria"/>
+        </w:rPr>
+        <w:t>P</w:t>
+      </w:r>
+      <w:r>
+        <w:rPr>
+          <w:rFonts w:ascii="Cambria" w:hAnsi="Cambria"/>
+        </w:rPr>
+        <w:t xml:space="preserve">rices </w:t>
+      </w:r>
+      <w:r>
+        <w:rPr>
+          <w:rFonts w:ascii="Cambria" w:hAnsi="Cambria"/>
+        </w:rPr>
+        <w:t xml:space="preserve">for crab </w:t>
+      </w:r>
+      <w:r>
+        <w:rPr>
+          <w:rFonts w:ascii="Cambria" w:hAnsi="Cambria"/>
+        </w:rPr>
+        <w:t xml:space="preserve">go up linearly once overall weekly catches fall below </w:t>
+      </w:r>
+      <w:r>
+        <w:rPr>
+          <w:rFonts w:ascii="Cambria" w:hAnsi="Cambria"/>
+          <w:highlight w:val="yellow"/>
+        </w:rPr>
+        <w:t>X%</w:t>
+      </w:r>
+      <w:r>
+        <w:rPr>
+          <w:rFonts w:ascii="Cambria" w:hAnsi="Cambria"/>
+        </w:rPr>
+        <w:t xml:space="preserve"> of average recruitment. </w:t>
+      </w:r>
+      <w:r>
+        <w:rPr>
+          <w:rFonts w:ascii="Cambria" w:hAnsi="Cambria"/>
+        </w:rPr>
+        <w:t xml:space="preserve">Fishers use the prices paid </w:t>
+      </w:r>
+      <w:r>
+        <w:rPr>
+          <w:rFonts w:ascii="Cambria" w:hAnsi="Cambria"/>
+        </w:rPr>
+        <w:t xml:space="preserve">for crab </w:t>
+      </w:r>
+      <w:r>
+        <w:rPr>
+          <w:rFonts w:ascii="Cambria" w:hAnsi="Cambria"/>
+        </w:rPr>
+        <w:t>in the previous week to calculate expected revenue and profit for the upcoming week. In the first week of the year</w:t>
+      </w:r>
+      <w:r>
+        <w:rPr>
+          <w:rFonts w:ascii="Cambria" w:hAnsi="Cambria"/>
+        </w:rPr>
+        <w:t>,</w:t>
+      </w:r>
+      <w:r>
+        <w:rPr>
+          <w:rFonts w:ascii="Cambria" w:hAnsi="Cambria"/>
+        </w:rPr>
+        <w:t xml:space="preserve"> </w:t>
+      </w:r>
+      <w:r>
+        <w:rPr>
+          <w:rFonts w:ascii="Cambria" w:hAnsi="Cambria"/>
+          <w:highlight w:val="yellow"/>
+        </w:rPr>
+        <w:t>X happens</w:t>
+      </w:r>
+      <w:r>
+        <w:rPr>
+          <w:rFonts w:ascii="Cambria" w:hAnsi="Cambria"/>
+        </w:rPr>
+        <w:t>.</w:t>
+      </w:r>
+      <w:r>
+        <w:rPr>
+          <w:rFonts w:ascii="Cambria" w:hAnsi="Cambria"/>
+        </w:rPr>
+        <w:t xml:space="preserve"> Based on this </w:t>
+      </w:r>
+      <w:r>
+        <w:rPr>
+          <w:rFonts w:ascii="Cambria" w:hAnsi="Cambria"/>
+        </w:rPr>
+        <w:lastRenderedPageBreak/>
+        <w:t xml:space="preserve">information, each week each vessel calculates their expected </w:t>
+      </w:r>
+      <w:r>
+        <w:rPr>
+          <w:rFonts w:ascii="Cambria" w:hAnsi="Cambria"/>
+        </w:rPr>
+        <w:t xml:space="preserve">marginal </w:t>
+      </w:r>
+      <w:r>
+        <w:rPr>
+          <w:rFonts w:ascii="Cambria" w:hAnsi="Cambria"/>
+        </w:rPr>
+        <w:t>profits (expected revenue – variable costs) for each fishery that is open and for which they hold a permit, and either fish in the most profitable fishery or, if no fishery is profitable, do not fish that week. For vessel</w:t>
+      </w:r>
+      <w:r>
+        <w:rPr>
+          <w:rFonts w:ascii="Cambria" w:hAnsi="Cambria"/>
+        </w:rPr>
+        <w:t>s</w:t>
+      </w:r>
+      <w:r>
+        <w:rPr>
+          <w:rFonts w:ascii="Cambria" w:hAnsi="Cambria"/>
+        </w:rPr>
+        <w:t xml:space="preserve"> holding multiple permits, variable costs across fisheries are correlated</w:t>
+      </w:r>
+      <w:r>
+        <w:rPr>
+          <w:rFonts w:ascii="Cambria" w:hAnsi="Cambria"/>
+        </w:rPr>
+        <w:t xml:space="preserve"> (i.e., efficiency across fisheries is correlated for each vessel)</w:t>
+      </w:r>
+      <w:r>
+        <w:rPr>
+          <w:rFonts w:ascii="Cambria" w:hAnsi="Cambria"/>
+        </w:rPr>
+        <w:t xml:space="preserve">. </w:t>
+      </w:r>
+    </w:p>
+    <w:p>
+      <w:pPr>
+        <w:spacing w:line="480" w:lineRule="auto"/>
+        <w:rPr>
+          <w:rFonts w:ascii="Cambria" w:hAnsi="Cambria"/>
+        </w:rPr>
+      </w:pPr>
       <w:r>
         <w:rPr>
           <w:rFonts w:ascii="Cambria" w:hAnsi="Cambria"/>
@@ -1066,7 +1400,19 @@
         <w:rPr>
           <w:rFonts w:ascii="Cambria" w:hAnsi="Cambria"/>
         </w:rPr>
-        <w:t xml:space="preserve">Although biomass dynamics in this model can be simulated with a single complex equation, we </w:t>
+        <w:t xml:space="preserve">Although biomass dynamics in this model can be simulated with a single complex equation, </w:t>
+      </w:r>
+      <w:r>
+        <w:rPr>
+          <w:rFonts w:ascii="Cambria" w:hAnsi="Cambria"/>
+        </w:rPr>
+        <w:t xml:space="preserve">for east, </w:t>
+      </w:r>
+      <w:r>
+        <w:rPr>
+          <w:rFonts w:ascii="Cambria" w:hAnsi="Cambria"/>
+        </w:rPr>
+        <w:t xml:space="preserve">we </w:t>
       </w:r>
       <w:r>
         <w:rPr>
@@ -1104,7 +1450,7 @@
         <w:rPr>
           <w:rFonts w:ascii="Cambria" w:hAnsi="Cambria"/>
         </w:rPr>
-        <w:t>) for ease</w:t>
+        <w:t>)</w:t>
       </w:r>
       <w:r>
         <w:rPr>
@@ -1862,6 +2208,9 @@
                         </m:sub>
                       </m:sSub>
                       <m:r>
+                        <m:rPr>
+                          <m:sty m:val="p"/>
+                        </m:rPr>
                         <w:rPr>
                           <w:rFonts w:ascii="Cambria Math" w:eastAsiaTheme="minorEastAsia" w:hAnsi="Cambria Math"/>
                         </w:rPr>
@@ -2060,6 +2409,7 @@
         <w:rPr>
           <w:rFonts w:ascii="Cambria" w:eastAsiaTheme="minorEastAsia" w:hAnsi="Cambria"/>
         </w:rPr>
+        <w:lastRenderedPageBreak/>
         <w:t xml:space="preserve">Where </w:t>
       </w:r>
       <w:r>
@@ -2145,6 +2495,12 @@
         <w:rPr>
           <w:rFonts w:ascii="Cambria" w:eastAsiaTheme="minorEastAsia" w:hAnsi="Cambria"/>
         </w:rPr>
+        <w:t xml:space="preserve">respectively, </w:t>
+      </w:r>
+      <w:r>
+        <w:rPr>
+          <w:rFonts w:ascii="Cambria" w:eastAsiaTheme="minorEastAsia" w:hAnsi="Cambria"/>
+        </w:rPr>
         <w:t xml:space="preserve">and </w:t>
       </w:r>
       <w:proofErr w:type="spellStart"/>
@@ -2189,14 +2545,7 @@
         <w:rPr>
           <w:rFonts w:ascii="Cambria" w:eastAsiaTheme="minorEastAsia" w:hAnsi="Cambria"/>
         </w:rPr>
-        <w:t xml:space="preserve">. This formulation presumes that reproduction </w:t>
-      </w:r>
-      <w:r>
-        <w:rPr>
-          <w:rFonts w:ascii="Cambria" w:eastAsiaTheme="minorEastAsia" w:hAnsi="Cambria"/>
-        </w:rPr>
-        <w:lastRenderedPageBreak/>
-        <w:t>occurs after fishing and before natural mortality</w:t>
+        <w:t>. This formulation presumes that reproduction occurs after fishing and before natural mortality</w:t>
       </w:r>
       <w:r>
         <w:rPr>
@@ -2242,7 +2591,38 @@
         <w:rPr>
           <w:rFonts w:ascii="Cambria" w:eastAsiaTheme="minorEastAsia" w:hAnsi="Cambria"/>
         </w:rPr>
-        <w:t xml:space="preserve"> where:</w:t>
+        <w:t xml:space="preserve"> where</w:t>
+      </w:r>
+      <w:r>
+        <w:rPr>
+          <w:rFonts w:ascii="Cambria" w:eastAsiaTheme="minorEastAsia" w:hAnsi="Cambria"/>
+        </w:rPr>
+        <w:t xml:space="preserve"> </w:t>
+      </w:r>
+      <w:r>
+        <w:rPr>
+          <w:rFonts w:ascii="Cambria" w:eastAsiaTheme="minorEastAsia" w:hAnsi="Cambria"/>
+          <w:i/>
+        </w:rPr>
+        <w:sym w:font="Symbol" w:char="F06B"/>
+      </w:r>
+      <w:r>
+        <w:rPr>
+          <w:rFonts w:ascii="Cambria" w:eastAsiaTheme="minorEastAsia" w:hAnsi="Cambria"/>
+        </w:rPr>
+        <w:t xml:space="preserve"> </w:t>
+      </w:r>
+      <w:r>
+        <w:rPr>
+          <w:rFonts w:ascii="Cambria" w:eastAsiaTheme="minorEastAsia" w:hAnsi="Cambria"/>
+        </w:rPr>
+        <w:t>is the growth-survival constant</w:t>
+      </w:r>
+      <w:r>
+        <w:rPr>
+          <w:rFonts w:ascii="Cambria" w:eastAsiaTheme="minorEastAsia" w:hAnsi="Cambria"/>
+        </w:rPr>
+        <w:t>:</w:t>
       </w:r>
     </w:p>
     <w:p>
@@ -2347,13 +2727,7 @@
                         <w:rPr>
                           <w:rFonts w:ascii="Cambria Math" w:eastAsiaTheme="minorEastAsia" w:hAnsi="Cambria Math"/>
                         </w:rPr>
-                        <m:t>1-</m:t>
-                      </m:r>
-                      <m:r>
-                        <w:rPr>
-                          <w:rFonts w:ascii="Cambria Math" w:eastAsiaTheme="minorEastAsia" w:hAnsi="Cambria Math"/>
-                        </w:rPr>
-                        <m:t>H</m:t>
+                        <m:t>1-H</m:t>
                       </m:r>
                     </m:e>
                   </m:d>
@@ -2563,19 +2937,7 @@
                 <w:rPr>
                   <w:rFonts w:ascii="Cambria Math" w:eastAsiaTheme="minorEastAsia" w:hAnsi="Cambria Math"/>
                 </w:rPr>
-                <m:t>(1-</m:t>
-              </m:r>
-              <m:r>
-                <w:rPr>
-                  <w:rFonts w:ascii="Cambria Math" w:eastAsiaTheme="minorEastAsia" w:hAnsi="Cambria Math"/>
-                </w:rPr>
-                <m:t>H</m:t>
-              </m:r>
-              <m:r>
-                <w:rPr>
-                  <w:rFonts w:ascii="Cambria Math" w:eastAsiaTheme="minorEastAsia" w:hAnsi="Cambria Math"/>
-                </w:rPr>
-                <m:t>)</m:t>
+                <m:t>(1-H)</m:t>
               </m:r>
             </m:den>
           </m:f>
@@ -2746,21 +3108,7 @@
         <w:rPr>
           <w:rFonts w:ascii="Cambria" w:eastAsiaTheme="minorEastAsia" w:hAnsi="Cambria"/>
         </w:rPr>
-        <w:t xml:space="preserve">, tuning the </w:t>
-      </w:r>
-      <w:proofErr w:type="spellStart"/>
-      <w:r>
-        <w:rPr>
-          <w:rFonts w:ascii="Cambria" w:eastAsiaTheme="minorEastAsia" w:hAnsi="Cambria"/>
-        </w:rPr>
-        <w:t>groundfish</w:t>
-      </w:r>
-      <w:proofErr w:type="spellEnd"/>
-      <w:r>
-        <w:rPr>
-          <w:rFonts w:ascii="Cambria" w:eastAsiaTheme="minorEastAsia" w:hAnsi="Cambria"/>
-        </w:rPr>
-        <w:t xml:space="preserve"> fishery parameters was more complicated </w:t>
+        <w:t xml:space="preserve">, tuning the fishery parameters was more complicated </w:t>
       </w:r>
       <w:r>
         <w:rPr>
@@ -2785,19 +3133,29 @@
         <w:rPr>
           <w:rFonts w:ascii="Cambria" w:eastAsiaTheme="minorEastAsia" w:hAnsi="Cambria"/>
         </w:rPr>
-        <w:t xml:space="preserve"> vessels fish every week of the year, yield is equal to the level that leads the population to equilibrate at 40% of the unfished biomass. Because we assume all vessels fish every week in setting catchability, we then ensured that a vessel in the 1/</w:t>
-      </w:r>
-      <w:r>
-        <w:rPr>
-          <w:rFonts w:ascii="Cambria" w:eastAsiaTheme="minorEastAsia" w:hAnsi="Cambria"/>
-          <w:highlight w:val="yellow"/>
-        </w:rPr>
-        <w:t>200</w:t>
-      </w:r>
-      <w:r>
-        <w:rPr>
-          <w:rFonts w:ascii="Cambria" w:eastAsiaTheme="minorEastAsia" w:hAnsi="Cambria"/>
-          <w:highlight w:val="yellow"/>
+        <w:t xml:space="preserve"> vessels fish every week of the year, yield is equal to the level that leads the population to equilibrate at 40% of the unfished biomass. </w:t>
+      </w:r>
+      <w:r>
+        <w:rPr>
+          <w:rFonts w:ascii="Cambria" w:eastAsiaTheme="minorEastAsia" w:hAnsi="Cambria"/>
+        </w:rPr>
+        <w:t>We then</w:t>
+      </w:r>
+      <w:r>
+        <w:rPr>
+          <w:rFonts w:ascii="Cambria" w:eastAsiaTheme="minorEastAsia" w:hAnsi="Cambria"/>
+        </w:rPr>
+        <w:t xml:space="preserve"> fixed</w:t>
+      </w:r>
+      <w:r>
+        <w:rPr>
+          <w:rFonts w:ascii="Cambria" w:eastAsiaTheme="minorEastAsia" w:hAnsi="Cambria"/>
+        </w:rPr>
+        <w:t xml:space="preserve"> the variable cost and solved for the fixed cost such that the 5</w:t>
+      </w:r>
+      <w:r>
+        <w:rPr>
+          <w:rFonts w:ascii="Cambria" w:eastAsiaTheme="minorEastAsia" w:hAnsi="Cambria"/>
           <w:vertAlign w:val="superscript"/>
         </w:rPr>
         <w:t>th</w:t>
@@ -2806,36 +3164,16 @@
         <w:rPr>
           <w:rFonts w:ascii="Cambria" w:eastAsiaTheme="minorEastAsia" w:hAnsi="Cambria"/>
         </w:rPr>
-        <w:t xml:space="preserve"> </w:t>
-      </w:r>
-      <w:r>
-        <w:rPr>
-          <w:rFonts w:ascii="Cambria" w:eastAsiaTheme="minorEastAsia" w:hAnsi="Cambria"/>
-        </w:rPr>
-        <w:t>quantile</w:t>
-      </w:r>
-      <w:bookmarkStart w:id="1" w:name="_GoBack"/>
-      <w:bookmarkEnd w:id="1"/>
-      <w:r>
-        <w:rPr>
-          <w:rFonts w:ascii="Cambria" w:eastAsiaTheme="minorEastAsia" w:hAnsi="Cambria"/>
-        </w:rPr>
-        <w:t xml:space="preserve"> of the variable cost distribution would 1) still find it profitable to fish the final week of the season and 2) have a profit of 0 when the </w:t>
-      </w:r>
-      <w:proofErr w:type="spellStart"/>
-      <w:r>
-        <w:rPr>
-          <w:rFonts w:ascii="Cambria" w:eastAsiaTheme="minorEastAsia" w:hAnsi="Cambria"/>
-        </w:rPr>
-        <w:t>groundfish</w:t>
-      </w:r>
-      <w:proofErr w:type="spellEnd"/>
-      <w:r>
-        <w:rPr>
-          <w:rFonts w:ascii="Cambria" w:eastAsiaTheme="minorEastAsia" w:hAnsi="Cambria"/>
-        </w:rPr>
-        <w:t xml:space="preserve"> population is equilibrated at 40% of the unfished biomass. </w:t>
-      </w:r>
+        <w:t xml:space="preserve"> percentile vessel had no net profit when the population equilibrated at 40% of unfished biomass. In addition, we checked that the lowest quantile vessel would still cover its variable costs in the final week of the year, ensuring that all vessels would in fact fish every week. </w:t>
+      </w:r>
+    </w:p>
+    <w:p>
+      <w:pPr>
+        <w:spacing w:line="480" w:lineRule="auto"/>
+        <w:rPr>
+          <w:rFonts w:ascii="Cambria" w:eastAsiaTheme="minorEastAsia" w:hAnsi="Cambria"/>
+        </w:rPr>
+      </w:pPr>
     </w:p>
     <w:tbl>
       <w:tblPr>
@@ -2844,13 +3182,14 @@
         <w:tblLook w:val="04A0" w:firstRow="1" w:lastRow="0" w:firstColumn="1" w:lastColumn="0" w:noHBand="0" w:noVBand="1"/>
       </w:tblPr>
       <w:tblGrid>
-        <w:gridCol w:w="1431"/>
-        <w:gridCol w:w="4675"/>
+        <w:gridCol w:w="1407"/>
+        <w:gridCol w:w="4097"/>
+        <w:gridCol w:w="3846"/>
       </w:tblGrid>
       <w:tr>
         <w:tc>
           <w:tcPr>
-            <w:tcW w:w="1431" w:type="dxa"/>
+            <w:tcW w:w="1407" w:type="dxa"/>
           </w:tcPr>
           <w:p>
             <w:pPr>
@@ -2868,7 +3207,7 @@
         </w:tc>
         <w:tc>
           <w:tcPr>
-            <w:tcW w:w="4675" w:type="dxa"/>
+            <w:tcW w:w="4097" w:type="dxa"/>
           </w:tcPr>
           <w:p>
             <w:pPr>
@@ -2881,6 +3220,24 @@
                 <w:rFonts w:ascii="Cambria" w:eastAsiaTheme="minorEastAsia" w:hAnsi="Cambria"/>
               </w:rPr>
               <w:t>Definition</w:t>
+            </w:r>
+          </w:p>
+        </w:tc>
+        <w:tc>
+          <w:tcPr>
+            <w:tcW w:w="3846" w:type="dxa"/>
+          </w:tcPr>
+          <w:p>
+            <w:pPr>
+              <w:rPr>
+                <w:rFonts w:ascii="Cambria" w:eastAsiaTheme="minorEastAsia" w:hAnsi="Cambria"/>
+              </w:rPr>
+            </w:pPr>
+            <w:r>
+              <w:rPr>
+                <w:rFonts w:ascii="Cambria" w:eastAsiaTheme="minorEastAsia" w:hAnsi="Cambria"/>
+              </w:rPr>
+              <w:t>Value (if fixed)</w:t>
             </w:r>
           </w:p>
         </w:tc>
@@ -2888,7 +3245,7 @@
       <w:tr>
         <w:tc>
           <w:tcPr>
-            <w:tcW w:w="1431" w:type="dxa"/>
+            <w:tcW w:w="1407" w:type="dxa"/>
           </w:tcPr>
           <w:p>
             <w:pPr>
@@ -2909,7 +3266,7 @@
         </w:tc>
         <w:tc>
           <w:tcPr>
-            <w:tcW w:w="4675" w:type="dxa"/>
+            <w:tcW w:w="4097" w:type="dxa"/>
           </w:tcPr>
           <w:p>
             <w:pPr>
@@ -2923,6 +3280,303 @@
                 <w:rFonts w:ascii="Cambria" w:eastAsiaTheme="minorEastAsia" w:hAnsi="Cambria"/>
               </w:rPr>
               <w:t>Biomass</w:t>
+            </w:r>
+          </w:p>
+        </w:tc>
+        <w:tc>
+          <w:tcPr>
+            <w:tcW w:w="3846" w:type="dxa"/>
+          </w:tcPr>
+          <w:p>
+            <w:pPr>
+              <w:rPr>
+                <w:rFonts w:ascii="Cambria" w:eastAsiaTheme="minorEastAsia" w:hAnsi="Cambria"/>
+              </w:rPr>
+            </w:pPr>
+          </w:p>
+        </w:tc>
+      </w:tr>
+      <w:tr>
+        <w:tc>
+          <w:tcPr>
+            <w:tcW w:w="1407" w:type="dxa"/>
+          </w:tcPr>
+          <w:p>
+            <w:pPr>
+              <w:rPr>
+                <w:rFonts w:ascii="Cambria" w:eastAsiaTheme="minorEastAsia" w:hAnsi="Cambria"/>
+                <w:i/>
+                <w:vertAlign w:val="subscript"/>
+              </w:rPr>
+            </w:pPr>
+            <w:r>
+              <w:rPr>
+                <w:rFonts w:ascii="Cambria" w:eastAsiaTheme="minorEastAsia" w:hAnsi="Cambria"/>
+                <w:i/>
+              </w:rPr>
+              <w:t>N</w:t>
+            </w:r>
+          </w:p>
+        </w:tc>
+        <w:tc>
+          <w:tcPr>
+            <w:tcW w:w="4097" w:type="dxa"/>
+          </w:tcPr>
+          <w:p>
+            <w:pPr>
+              <w:rPr>
+                <w:rFonts w:ascii="Cambria" w:eastAsiaTheme="minorEastAsia" w:hAnsi="Cambria"/>
+                <w:i/>
+              </w:rPr>
+            </w:pPr>
+            <w:r>
+              <w:rPr>
+                <w:rFonts w:ascii="Cambria" w:eastAsiaTheme="minorEastAsia" w:hAnsi="Cambria"/>
+              </w:rPr>
+              <w:t>Abundance</w:t>
+            </w:r>
+          </w:p>
+        </w:tc>
+        <w:tc>
+          <w:tcPr>
+            <w:tcW w:w="3846" w:type="dxa"/>
+          </w:tcPr>
+          <w:p>
+            <w:pPr>
+              <w:rPr>
+                <w:rFonts w:ascii="Cambria" w:eastAsiaTheme="minorEastAsia" w:hAnsi="Cambria"/>
+              </w:rPr>
+            </w:pPr>
+          </w:p>
+        </w:tc>
+      </w:tr>
+      <w:tr>
+        <w:tc>
+          <w:tcPr>
+            <w:tcW w:w="1407" w:type="dxa"/>
+          </w:tcPr>
+          <w:p>
+            <w:pPr>
+              <w:rPr>
+                <w:rFonts w:ascii="Cambria" w:eastAsiaTheme="minorEastAsia" w:hAnsi="Cambria"/>
+                <w:i/>
+              </w:rPr>
+            </w:pPr>
+            <w:r>
+              <w:rPr>
+                <w:rFonts w:ascii="Cambria" w:eastAsiaTheme="minorEastAsia" w:hAnsi="Cambria"/>
+                <w:i/>
+              </w:rPr>
+              <w:t>t</w:t>
+            </w:r>
+          </w:p>
+        </w:tc>
+        <w:tc>
+          <w:tcPr>
+            <w:tcW w:w="4097" w:type="dxa"/>
+          </w:tcPr>
+          <w:p>
+            <w:pPr>
+              <w:rPr>
+                <w:rFonts w:ascii="Cambria" w:eastAsiaTheme="minorEastAsia" w:hAnsi="Cambria"/>
+              </w:rPr>
+            </w:pPr>
+            <w:r>
+              <w:rPr>
+                <w:rFonts w:ascii="Cambria" w:eastAsiaTheme="minorEastAsia" w:hAnsi="Cambria"/>
+              </w:rPr>
+              <w:t>Time</w:t>
+            </w:r>
+            <w:r>
+              <w:rPr>
+                <w:rFonts w:ascii="Cambria" w:eastAsiaTheme="minorEastAsia" w:hAnsi="Cambria"/>
+              </w:rPr>
+              <w:t xml:space="preserve"> (year)</w:t>
+            </w:r>
+          </w:p>
+        </w:tc>
+        <w:tc>
+          <w:tcPr>
+            <w:tcW w:w="3846" w:type="dxa"/>
+          </w:tcPr>
+          <w:p>
+            <w:pPr>
+              <w:rPr>
+                <w:rFonts w:ascii="Cambria" w:eastAsiaTheme="minorEastAsia" w:hAnsi="Cambria"/>
+              </w:rPr>
+            </w:pPr>
+          </w:p>
+        </w:tc>
+      </w:tr>
+      <w:tr>
+        <w:tc>
+          <w:tcPr>
+            <w:tcW w:w="1407" w:type="dxa"/>
+          </w:tcPr>
+          <w:p>
+            <w:pPr>
+              <w:rPr>
+                <w:rFonts w:ascii="Cambria" w:eastAsiaTheme="minorEastAsia" w:hAnsi="Cambria"/>
+                <w:i/>
+              </w:rPr>
+            </w:pPr>
+            <w:r>
+              <w:rPr>
+                <w:rFonts w:ascii="Cambria" w:eastAsiaTheme="minorEastAsia" w:hAnsi="Cambria"/>
+                <w:i/>
+              </w:rPr>
+              <w:lastRenderedPageBreak/>
+              <w:t>w</w:t>
+            </w:r>
+          </w:p>
+        </w:tc>
+        <w:tc>
+          <w:tcPr>
+            <w:tcW w:w="4097" w:type="dxa"/>
+          </w:tcPr>
+          <w:p>
+            <w:pPr>
+              <w:rPr>
+                <w:rFonts w:ascii="Cambria" w:eastAsiaTheme="minorEastAsia" w:hAnsi="Cambria"/>
+              </w:rPr>
+            </w:pPr>
+            <w:r>
+              <w:rPr>
+                <w:rFonts w:ascii="Cambria" w:eastAsiaTheme="minorEastAsia" w:hAnsi="Cambria"/>
+              </w:rPr>
+              <w:t>Week</w:t>
+            </w:r>
+          </w:p>
+        </w:tc>
+        <w:tc>
+          <w:tcPr>
+            <w:tcW w:w="3846" w:type="dxa"/>
+          </w:tcPr>
+          <w:p>
+            <w:pPr>
+              <w:rPr>
+                <w:rFonts w:ascii="Cambria" w:eastAsiaTheme="minorEastAsia" w:hAnsi="Cambria"/>
+              </w:rPr>
+            </w:pPr>
+          </w:p>
+        </w:tc>
+      </w:tr>
+      <w:tr>
+        <w:tc>
+          <w:tcPr>
+            <w:tcW w:w="1407" w:type="dxa"/>
+          </w:tcPr>
+          <w:p>
+            <w:pPr>
+              <w:rPr>
+                <w:rFonts w:ascii="Cambria" w:eastAsiaTheme="minorEastAsia" w:hAnsi="Cambria"/>
+                <w:i/>
+                <w:vertAlign w:val="subscript"/>
+              </w:rPr>
+            </w:pPr>
+            <w:r>
+              <w:rPr>
+                <w:rFonts w:ascii="Cambria" w:eastAsiaTheme="minorEastAsia" w:hAnsi="Cambria"/>
+                <w:i/>
+              </w:rPr>
+              <w:t>s</w:t>
+            </w:r>
+          </w:p>
+        </w:tc>
+        <w:tc>
+          <w:tcPr>
+            <w:tcW w:w="4097" w:type="dxa"/>
+          </w:tcPr>
+          <w:p>
+            <w:pPr>
+              <w:rPr>
+                <w:rFonts w:ascii="Cambria" w:eastAsiaTheme="minorEastAsia" w:hAnsi="Cambria"/>
+                <w:i/>
+              </w:rPr>
+            </w:pPr>
+            <w:r>
+              <w:rPr>
+                <w:rFonts w:ascii="Cambria" w:eastAsiaTheme="minorEastAsia" w:hAnsi="Cambria"/>
+              </w:rPr>
+              <w:t>Total survival (includes natural and fishing mortality)</w:t>
+            </w:r>
+          </w:p>
+        </w:tc>
+        <w:tc>
+          <w:tcPr>
+            <w:tcW w:w="3846" w:type="dxa"/>
+          </w:tcPr>
+          <w:p>
+            <w:pPr>
+              <w:rPr>
+                <w:rFonts w:ascii="Cambria" w:eastAsiaTheme="minorEastAsia" w:hAnsi="Cambria"/>
+              </w:rPr>
+            </w:pPr>
+          </w:p>
+        </w:tc>
+      </w:tr>
+      <w:tr>
+        <w:tc>
+          <w:tcPr>
+            <w:tcW w:w="1407" w:type="dxa"/>
+          </w:tcPr>
+          <w:p>
+            <w:pPr>
+              <w:rPr>
+                <w:rFonts w:ascii="Cambria" w:eastAsiaTheme="minorEastAsia" w:hAnsi="Cambria"/>
+                <w:i/>
+              </w:rPr>
+            </w:pPr>
+            <w:r>
+              <w:rPr>
+                <w:rFonts w:ascii="Cambria" w:eastAsiaTheme="minorEastAsia" w:hAnsi="Cambria"/>
+                <w:i/>
+              </w:rPr>
+              <w:t>M</w:t>
+            </w:r>
+          </w:p>
+        </w:tc>
+        <w:tc>
+          <w:tcPr>
+            <w:tcW w:w="4097" w:type="dxa"/>
+          </w:tcPr>
+          <w:p>
+            <w:pPr>
+              <w:rPr>
+                <w:rFonts w:ascii="Cambria" w:eastAsiaTheme="minorEastAsia" w:hAnsi="Cambria"/>
+              </w:rPr>
+            </w:pPr>
+            <w:r>
+              <w:rPr>
+                <w:rFonts w:ascii="Cambria" w:eastAsiaTheme="minorEastAsia" w:hAnsi="Cambria"/>
+              </w:rPr>
+              <w:t>Natural mortality rate</w:t>
+            </w:r>
+          </w:p>
+        </w:tc>
+        <w:tc>
+          <w:tcPr>
+            <w:tcW w:w="3846" w:type="dxa"/>
+          </w:tcPr>
+          <w:p>
+            <w:pPr>
+              <w:rPr>
+                <w:rFonts w:ascii="Cambria" w:eastAsiaTheme="minorEastAsia" w:hAnsi="Cambria"/>
+                <w:vertAlign w:val="superscript"/>
+              </w:rPr>
+            </w:pPr>
+            <w:r>
+              <w:rPr>
+                <w:rFonts w:ascii="Cambria" w:eastAsiaTheme="minorEastAsia" w:hAnsi="Cambria"/>
+              </w:rPr>
+              <w:t>0.07 yr</w:t>
+            </w:r>
+            <w:r>
+              <w:rPr>
+                <w:rFonts w:ascii="Cambria" w:eastAsiaTheme="minorEastAsia" w:hAnsi="Cambria"/>
+                <w:vertAlign w:val="superscript"/>
+              </w:rPr>
+              <w:t>-1</w:t>
             </w:r>
           </w:p>
         </w:tc>
@@ -2930,14 +3584,13 @@
       <w:tr>
         <w:tc>
           <w:tcPr>
-            <w:tcW w:w="1431" w:type="dxa"/>
+            <w:tcW w:w="1407" w:type="dxa"/>
           </w:tcPr>
           <w:p>
             <w:pPr>
               <w:rPr>
                 <w:rFonts w:ascii="Cambria" w:eastAsiaTheme="minorEastAsia" w:hAnsi="Cambria"/>
                 <w:i/>
-                <w:vertAlign w:val="subscript"/>
               </w:rPr>
             </w:pPr>
             <w:r>
@@ -2945,26 +3598,70 @@
                 <w:rFonts w:ascii="Cambria" w:eastAsiaTheme="minorEastAsia" w:hAnsi="Cambria"/>
                 <w:i/>
               </w:rPr>
-              <w:t>N</w:t>
+              <w:sym w:font="Symbol" w:char="F061"/>
+            </w:r>
+            <w:r>
+              <w:rPr>
+                <w:rFonts w:ascii="Cambria" w:eastAsiaTheme="minorEastAsia" w:hAnsi="Cambria"/>
+                <w:i/>
+              </w:rPr>
+              <w:t xml:space="preserve">, </w:t>
+            </w:r>
+            <w:r>
+              <w:rPr>
+                <w:rFonts w:ascii="Cambria" w:eastAsiaTheme="minorEastAsia" w:hAnsi="Cambria"/>
+                <w:i/>
+              </w:rPr>
+              <w:sym w:font="Symbol" w:char="F072"/>
             </w:r>
           </w:p>
         </w:tc>
         <w:tc>
           <w:tcPr>
-            <w:tcW w:w="4675" w:type="dxa"/>
+            <w:tcW w:w="4097" w:type="dxa"/>
           </w:tcPr>
           <w:p>
             <w:pPr>
               <w:rPr>
                 <w:rFonts w:ascii="Cambria" w:eastAsiaTheme="minorEastAsia" w:hAnsi="Cambria"/>
-                <w:i/>
               </w:rPr>
             </w:pPr>
             <w:r>
               <w:rPr>
                 <w:rFonts w:ascii="Cambria" w:eastAsiaTheme="minorEastAsia" w:hAnsi="Cambria"/>
               </w:rPr>
-              <w:t>Abundance</w:t>
+              <w:t>Intercept, slope, respectively, of Ford-Walford plot (i.e., weight at age</w:t>
+            </w:r>
+            <w:r>
+              <w:rPr>
+                <w:rFonts w:ascii="Cambria" w:eastAsiaTheme="minorEastAsia" w:hAnsi="Cambria"/>
+                <w:i/>
+              </w:rPr>
+              <w:t xml:space="preserve"> </w:t>
+            </w:r>
+            <w:r>
+              <w:rPr>
+                <w:rFonts w:ascii="Cambria" w:eastAsiaTheme="minorEastAsia" w:hAnsi="Cambria"/>
+              </w:rPr>
+              <w:t>vs. age - 1)</w:t>
+            </w:r>
+          </w:p>
+        </w:tc>
+        <w:tc>
+          <w:tcPr>
+            <w:tcW w:w="3846" w:type="dxa"/>
+          </w:tcPr>
+          <w:p>
+            <w:pPr>
+              <w:rPr>
+                <w:rFonts w:ascii="Cambria" w:eastAsiaTheme="minorEastAsia" w:hAnsi="Cambria"/>
+              </w:rPr>
+            </w:pPr>
+            <w:r>
+              <w:rPr>
+                <w:rFonts w:ascii="Cambria" w:eastAsiaTheme="minorEastAsia" w:hAnsi="Cambria"/>
+              </w:rPr>
+              <w:t>0.459, 0.736</w:t>
             </w:r>
           </w:p>
         </w:tc>
@@ -2972,7 +3669,7 @@
       <w:tr>
         <w:tc>
           <w:tcPr>
-            <w:tcW w:w="1431" w:type="dxa"/>
+            <w:tcW w:w="1407" w:type="dxa"/>
           </w:tcPr>
           <w:p>
             <w:pPr>
@@ -2986,13 +3683,13 @@
                 <w:rFonts w:ascii="Cambria" w:eastAsiaTheme="minorEastAsia" w:hAnsi="Cambria"/>
                 <w:i/>
               </w:rPr>
-              <w:t>t</w:t>
+              <w:t>R</w:t>
             </w:r>
           </w:p>
         </w:tc>
         <w:tc>
           <w:tcPr>
-            <w:tcW w:w="4675" w:type="dxa"/>
+            <w:tcW w:w="4097" w:type="dxa"/>
           </w:tcPr>
           <w:p>
             <w:pPr>
@@ -3004,7 +3701,138 @@
               <w:rPr>
                 <w:rFonts w:ascii="Cambria" w:eastAsiaTheme="minorEastAsia" w:hAnsi="Cambria"/>
               </w:rPr>
-              <w:t>Time</w:t>
+              <w:t>Recruitment</w:t>
+            </w:r>
+          </w:p>
+        </w:tc>
+        <w:tc>
+          <w:tcPr>
+            <w:tcW w:w="3846" w:type="dxa"/>
+          </w:tcPr>
+          <w:p>
+            <w:pPr>
+              <w:rPr>
+                <w:rFonts w:ascii="Cambria" w:eastAsiaTheme="minorEastAsia" w:hAnsi="Cambria"/>
+              </w:rPr>
+            </w:pPr>
+          </w:p>
+        </w:tc>
+      </w:tr>
+      <w:tr>
+        <w:tc>
+          <w:tcPr>
+            <w:tcW w:w="1407" w:type="dxa"/>
+          </w:tcPr>
+          <w:p>
+            <w:pPr>
+              <w:rPr>
+                <w:rFonts w:ascii="Cambria" w:eastAsiaTheme="minorEastAsia" w:hAnsi="Cambria"/>
+                <w:i/>
+                <w:vertAlign w:val="subscript"/>
+              </w:rPr>
+            </w:pPr>
+            <w:r>
+              <w:rPr>
+                <w:rFonts w:ascii="Cambria" w:eastAsiaTheme="minorEastAsia" w:hAnsi="Cambria"/>
+                <w:i/>
+              </w:rPr>
+              <w:t>R</w:t>
+            </w:r>
+            <w:r>
+              <w:rPr>
+                <w:rFonts w:ascii="Cambria" w:eastAsiaTheme="minorEastAsia" w:hAnsi="Cambria"/>
+                <w:i/>
+                <w:vertAlign w:val="subscript"/>
+              </w:rPr>
+              <w:t>0</w:t>
+            </w:r>
+            <w:r>
+              <w:rPr>
+                <w:rFonts w:ascii="Cambria" w:eastAsiaTheme="minorEastAsia" w:hAnsi="Cambria"/>
+                <w:i/>
+                <w:vertAlign w:val="subscript"/>
+              </w:rPr>
+              <w:softHyphen/>
+            </w:r>
+            <w:r>
+              <w:rPr>
+                <w:rFonts w:ascii="Cambria" w:eastAsiaTheme="minorEastAsia" w:hAnsi="Cambria"/>
+                <w:i/>
+              </w:rPr>
+              <w:t>, B</w:t>
+            </w:r>
+            <w:r>
+              <w:rPr>
+                <w:rFonts w:ascii="Cambria" w:eastAsiaTheme="minorEastAsia" w:hAnsi="Cambria"/>
+                <w:i/>
+                <w:vertAlign w:val="subscript"/>
+              </w:rPr>
+              <w:t>0</w:t>
+            </w:r>
+          </w:p>
+        </w:tc>
+        <w:tc>
+          <w:tcPr>
+            <w:tcW w:w="4097" w:type="dxa"/>
+          </w:tcPr>
+          <w:p>
+            <w:pPr>
+              <w:rPr>
+                <w:rFonts w:ascii="Cambria" w:eastAsiaTheme="minorEastAsia" w:hAnsi="Cambria"/>
+              </w:rPr>
+            </w:pPr>
+            <w:r>
+              <w:rPr>
+                <w:rFonts w:ascii="Cambria" w:eastAsiaTheme="minorEastAsia" w:hAnsi="Cambria"/>
+              </w:rPr>
+              <w:t>Unfished recruitment, biomass, respectively</w:t>
+            </w:r>
+          </w:p>
+        </w:tc>
+        <w:tc>
+          <w:tcPr>
+            <w:tcW w:w="3846" w:type="dxa"/>
+          </w:tcPr>
+          <w:p>
+            <w:pPr>
+              <w:rPr>
+                <w:rFonts w:ascii="Cambria" w:eastAsiaTheme="minorEastAsia" w:hAnsi="Cambria"/>
+              </w:rPr>
+            </w:pPr>
+            <w:r>
+              <w:rPr>
+                <w:rFonts w:ascii="Cambria" w:eastAsiaTheme="minorEastAsia" w:hAnsi="Cambria"/>
+                <w:i/>
+              </w:rPr>
+              <w:t>R</w:t>
+            </w:r>
+            <w:r>
+              <w:rPr>
+                <w:rFonts w:ascii="Cambria" w:eastAsiaTheme="minorEastAsia" w:hAnsi="Cambria"/>
+                <w:i/>
+                <w:vertAlign w:val="subscript"/>
+              </w:rPr>
+              <w:t>0</w:t>
+            </w:r>
+            <w:r>
+              <w:rPr>
+                <w:rFonts w:ascii="Cambria" w:eastAsiaTheme="minorEastAsia" w:hAnsi="Cambria"/>
+              </w:rPr>
+              <w:t xml:space="preserve">: salmon=1, crab=1, </w:t>
+            </w:r>
+            <w:proofErr w:type="spellStart"/>
+            <w:r>
+              <w:rPr>
+                <w:rFonts w:ascii="Cambria" w:eastAsiaTheme="minorEastAsia" w:hAnsi="Cambria"/>
+              </w:rPr>
+              <w:t>groundfish</w:t>
+            </w:r>
+            <w:proofErr w:type="spellEnd"/>
+            <w:r>
+              <w:rPr>
+                <w:rFonts w:ascii="Cambria" w:eastAsiaTheme="minorEastAsia" w:hAnsi="Cambria"/>
+              </w:rPr>
+              <w:t xml:space="preserve">=0.5 </w:t>
             </w:r>
           </w:p>
         </w:tc>
@@ -3012,14 +3840,13 @@
       <w:tr>
         <w:tc>
           <w:tcPr>
-            <w:tcW w:w="1431" w:type="dxa"/>
+            <w:tcW w:w="1407" w:type="dxa"/>
           </w:tcPr>
           <w:p>
             <w:pPr>
               <w:rPr>
                 <w:rFonts w:ascii="Cambria" w:eastAsiaTheme="minorEastAsia" w:hAnsi="Cambria"/>
                 <w:i/>
-                <w:vertAlign w:val="subscript"/>
               </w:rPr>
             </w:pPr>
             <w:r>
@@ -3027,38 +3854,43 @@
                 <w:rFonts w:ascii="Cambria" w:eastAsiaTheme="minorEastAsia" w:hAnsi="Cambria"/>
                 <w:i/>
               </w:rPr>
-              <w:t>s</w:t>
+              <w:t>h</w:t>
             </w:r>
           </w:p>
         </w:tc>
         <w:tc>
           <w:tcPr>
-            <w:tcW w:w="4675" w:type="dxa"/>
+            <w:tcW w:w="4097" w:type="dxa"/>
           </w:tcPr>
           <w:p>
             <w:pPr>
               <w:rPr>
                 <w:rFonts w:ascii="Cambria" w:eastAsiaTheme="minorEastAsia" w:hAnsi="Cambria"/>
-                <w:i/>
               </w:rPr>
             </w:pPr>
             <w:r>
               <w:rPr>
                 <w:rFonts w:ascii="Cambria" w:eastAsiaTheme="minorEastAsia" w:hAnsi="Cambria"/>
               </w:rPr>
-              <w:t>Total s</w:t>
+              <w:t>Stock-recruit steepness (“resilience”)</w:t>
             </w:r>
+          </w:p>
+        </w:tc>
+        <w:tc>
+          <w:tcPr>
+            <w:tcW w:w="3846" w:type="dxa"/>
+          </w:tcPr>
+          <w:p>
+            <w:pPr>
+              <w:rPr>
+                <w:rFonts w:ascii="Cambria" w:eastAsiaTheme="minorEastAsia" w:hAnsi="Cambria"/>
+              </w:rPr>
+            </w:pPr>
             <w:r>
               <w:rPr>
                 <w:rFonts w:ascii="Cambria" w:eastAsiaTheme="minorEastAsia" w:hAnsi="Cambria"/>
               </w:rPr>
-              <w:t>urvival</w:t>
-            </w:r>
-            <w:r>
-              <w:rPr>
-                <w:rFonts w:ascii="Cambria" w:eastAsiaTheme="minorEastAsia" w:hAnsi="Cambria"/>
-              </w:rPr>
-              <w:t xml:space="preserve"> (includes natural and fishing mortality)</w:t>
+              <w:t>0.6</w:t>
             </w:r>
           </w:p>
         </w:tc>
@@ -3066,7 +3898,7 @@
       <w:tr>
         <w:tc>
           <w:tcPr>
-            <w:tcW w:w="1431" w:type="dxa"/>
+            <w:tcW w:w="1407" w:type="dxa"/>
           </w:tcPr>
           <w:p>
             <w:pPr>
@@ -3080,13 +3912,13 @@
                 <w:rFonts w:ascii="Cambria" w:eastAsiaTheme="minorEastAsia" w:hAnsi="Cambria"/>
                 <w:i/>
               </w:rPr>
-              <w:t>M</w:t>
+              <w:t>H</w:t>
             </w:r>
           </w:p>
         </w:tc>
         <w:tc>
           <w:tcPr>
-            <w:tcW w:w="4675" w:type="dxa"/>
+            <w:tcW w:w="4097" w:type="dxa"/>
           </w:tcPr>
           <w:p>
             <w:pPr>
@@ -3098,13 +3930,129 @@
               <w:rPr>
                 <w:rFonts w:ascii="Cambria" w:eastAsiaTheme="minorEastAsia" w:hAnsi="Cambria"/>
               </w:rPr>
-              <w:t>Natural mortality</w:t>
+              <w:t>Harvest rate</w:t>
             </w:r>
+          </w:p>
+        </w:tc>
+        <w:tc>
+          <w:tcPr>
+            <w:tcW w:w="3846" w:type="dxa"/>
+          </w:tcPr>
+          <w:p>
+            <w:pPr>
+              <w:rPr>
+                <w:rFonts w:ascii="Cambria" w:eastAsiaTheme="minorEastAsia" w:hAnsi="Cambria"/>
+              </w:rPr>
+            </w:pPr>
+          </w:p>
+        </w:tc>
+      </w:tr>
+      <w:tr>
+        <w:tc>
+          <w:tcPr>
+            <w:tcW w:w="1407" w:type="dxa"/>
+          </w:tcPr>
+          <w:p>
+            <w:pPr>
+              <w:rPr>
+                <w:rFonts w:ascii="Cambria" w:eastAsiaTheme="minorEastAsia" w:hAnsi="Cambria"/>
+                <w:i/>
+              </w:rPr>
+            </w:pPr>
             <w:r>
               <w:rPr>
                 <w:rFonts w:ascii="Cambria" w:eastAsiaTheme="minorEastAsia" w:hAnsi="Cambria"/>
-              </w:rPr>
-              <w:t xml:space="preserve"> rate</w:t>
+                <w:i/>
+              </w:rPr>
+              <w:t>r</w:t>
+            </w:r>
+          </w:p>
+        </w:tc>
+        <w:tc>
+          <w:tcPr>
+            <w:tcW w:w="4097" w:type="dxa"/>
+          </w:tcPr>
+          <w:p>
+            <w:pPr>
+              <w:rPr>
+                <w:rFonts w:ascii="Cambria" w:eastAsiaTheme="minorEastAsia" w:hAnsi="Cambria"/>
+              </w:rPr>
+            </w:pPr>
+            <w:r>
+              <w:rPr>
+                <w:rFonts w:ascii="Cambria" w:eastAsiaTheme="minorEastAsia" w:hAnsi="Cambria"/>
+              </w:rPr>
+              <w:t>Revenue</w:t>
+            </w:r>
+          </w:p>
+        </w:tc>
+        <w:tc>
+          <w:tcPr>
+            <w:tcW w:w="3846" w:type="dxa"/>
+          </w:tcPr>
+          <w:p>
+            <w:pPr>
+              <w:rPr>
+                <w:rFonts w:ascii="Cambria" w:eastAsiaTheme="minorEastAsia" w:hAnsi="Cambria"/>
+              </w:rPr>
+            </w:pPr>
+          </w:p>
+        </w:tc>
+      </w:tr>
+      <w:tr>
+        <w:tc>
+          <w:tcPr>
+            <w:tcW w:w="1407" w:type="dxa"/>
+          </w:tcPr>
+          <w:p>
+            <w:pPr>
+              <w:rPr>
+                <w:rFonts w:ascii="Cambria" w:eastAsiaTheme="minorEastAsia" w:hAnsi="Cambria"/>
+                <w:i/>
+              </w:rPr>
+            </w:pPr>
+            <w:r>
+              <w:rPr>
+                <w:rFonts w:ascii="Cambria" w:eastAsiaTheme="minorEastAsia" w:hAnsi="Cambria"/>
+                <w:i/>
+              </w:rPr>
+              <w:t>k</w:t>
+            </w:r>
+          </w:p>
+        </w:tc>
+        <w:tc>
+          <w:tcPr>
+            <w:tcW w:w="4097" w:type="dxa"/>
+          </w:tcPr>
+          <w:p>
+            <w:pPr>
+              <w:rPr>
+                <w:rFonts w:ascii="Cambria" w:eastAsiaTheme="minorEastAsia" w:hAnsi="Cambria"/>
+              </w:rPr>
+            </w:pPr>
+            <w:r>
+              <w:rPr>
+                <w:rFonts w:ascii="Cambria" w:eastAsiaTheme="minorEastAsia" w:hAnsi="Cambria"/>
+              </w:rPr>
+              <w:t>Age at recruitment</w:t>
+            </w:r>
+          </w:p>
+        </w:tc>
+        <w:tc>
+          <w:tcPr>
+            <w:tcW w:w="3846" w:type="dxa"/>
+          </w:tcPr>
+          <w:p>
+            <w:pPr>
+              <w:rPr>
+                <w:rFonts w:ascii="Cambria" w:eastAsiaTheme="minorEastAsia" w:hAnsi="Cambria"/>
+              </w:rPr>
+            </w:pPr>
+            <w:r>
+              <w:rPr>
+                <w:rFonts w:ascii="Cambria" w:eastAsiaTheme="minorEastAsia" w:hAnsi="Cambria"/>
+              </w:rPr>
+              <w:t>4</w:t>
             </w:r>
           </w:p>
         </w:tc>
@@ -3112,7 +4060,7 @@
       <w:tr>
         <w:tc>
           <w:tcPr>
-            <w:tcW w:w="1431" w:type="dxa"/>
+            <w:tcW w:w="1407" w:type="dxa"/>
           </w:tcPr>
           <w:p>
             <w:pPr>
@@ -3126,27 +4074,13 @@
                 <w:rFonts w:ascii="Cambria" w:eastAsiaTheme="minorEastAsia" w:hAnsi="Cambria"/>
                 <w:i/>
               </w:rPr>
-              <w:sym w:font="Symbol" w:char="F061"/>
-            </w:r>
-            <w:r>
-              <w:rPr>
-                <w:rFonts w:ascii="Cambria" w:eastAsiaTheme="minorEastAsia" w:hAnsi="Cambria"/>
-                <w:i/>
-              </w:rPr>
-              <w:t xml:space="preserve">, </w:t>
-            </w:r>
-            <w:r>
-              <w:rPr>
-                <w:rFonts w:ascii="Cambria" w:eastAsiaTheme="minorEastAsia" w:hAnsi="Cambria"/>
-                <w:i/>
-              </w:rPr>
-              <w:sym w:font="Symbol" w:char="F072"/>
+              <w:t>p</w:t>
             </w:r>
           </w:p>
         </w:tc>
         <w:tc>
           <w:tcPr>
-            <w:tcW w:w="4675" w:type="dxa"/>
+            <w:tcW w:w="4097" w:type="dxa"/>
           </w:tcPr>
           <w:p>
             <w:pPr>
@@ -3158,60 +4092,21 @@
               <w:rPr>
                 <w:rFonts w:ascii="Cambria" w:eastAsiaTheme="minorEastAsia" w:hAnsi="Cambria"/>
               </w:rPr>
-              <w:t>Intercept, slope, respectively, of Ford-Walford plot (i.e., weight at age</w:t>
+              <w:t xml:space="preserve">Population </w:t>
             </w:r>
             <w:r>
               <w:rPr>
                 <w:rFonts w:ascii="Cambria" w:eastAsiaTheme="minorEastAsia" w:hAnsi="Cambria"/>
-                <w:i/>
-              </w:rPr>
-              <w:t xml:space="preserve"> </w:t>
+              </w:rPr>
+              <w:t>(index)</w:t>
             </w:r>
-            <w:r>
-              <w:rPr>
-                <w:rFonts w:ascii="Cambria" w:eastAsiaTheme="minorEastAsia" w:hAnsi="Cambria"/>
-              </w:rPr>
-              <w:t xml:space="preserve">vs. </w:t>
-            </w:r>
-            <w:r>
-              <w:rPr>
-                <w:rFonts w:ascii="Cambria" w:eastAsiaTheme="minorEastAsia" w:hAnsi="Cambria"/>
-              </w:rPr>
-              <w:t>age - 1</w:t>
-            </w:r>
-            <w:r>
-              <w:rPr>
-                <w:rFonts w:ascii="Cambria" w:eastAsiaTheme="minorEastAsia" w:hAnsi="Cambria"/>
-              </w:rPr>
-              <w:t>)</w:t>
-            </w:r>
-          </w:p>
-        </w:tc>
-      </w:tr>
-      <w:tr>
-        <w:tc>
-          <w:tcPr>
-            <w:tcW w:w="1431" w:type="dxa"/>
-          </w:tcPr>
-          <w:p>
-            <w:pPr>
-              <w:rPr>
-                <w:rFonts w:ascii="Cambria" w:eastAsiaTheme="minorEastAsia" w:hAnsi="Cambria"/>
-                <w:i/>
-              </w:rPr>
-            </w:pPr>
-            <w:r>
-              <w:rPr>
-                <w:rFonts w:ascii="Cambria" w:eastAsiaTheme="minorEastAsia" w:hAnsi="Cambria"/>
-                <w:i/>
-              </w:rPr>
-              <w:t>R</w:t>
-            </w:r>
+            <w:bookmarkStart w:id="1" w:name="_GoBack"/>
+            <w:bookmarkEnd w:id="1"/>
           </w:p>
         </w:tc>
         <w:tc>
           <w:tcPr>
-            <w:tcW w:w="4675" w:type="dxa"/>
+            <w:tcW w:w="3846" w:type="dxa"/>
           </w:tcPr>
           <w:p>
             <w:pPr>
@@ -3219,170 +4114,6 @@
                 <w:rFonts w:ascii="Cambria" w:eastAsiaTheme="minorEastAsia" w:hAnsi="Cambria"/>
               </w:rPr>
             </w:pPr>
-            <w:r>
-              <w:rPr>
-                <w:rFonts w:ascii="Cambria" w:eastAsiaTheme="minorEastAsia" w:hAnsi="Cambria"/>
-              </w:rPr>
-              <w:t>Recruitment</w:t>
-            </w:r>
-          </w:p>
-        </w:tc>
-      </w:tr>
-      <w:tr>
-        <w:tc>
-          <w:tcPr>
-            <w:tcW w:w="1431" w:type="dxa"/>
-          </w:tcPr>
-          <w:p>
-            <w:pPr>
-              <w:rPr>
-                <w:rFonts w:ascii="Cambria" w:eastAsiaTheme="minorEastAsia" w:hAnsi="Cambria"/>
-                <w:i/>
-                <w:vertAlign w:val="subscript"/>
-              </w:rPr>
-            </w:pPr>
-            <w:r>
-              <w:rPr>
-                <w:rFonts w:ascii="Cambria" w:eastAsiaTheme="minorEastAsia" w:hAnsi="Cambria"/>
-                <w:i/>
-              </w:rPr>
-              <w:t>R</w:t>
-            </w:r>
-            <w:r>
-              <w:rPr>
-                <w:rFonts w:ascii="Cambria" w:eastAsiaTheme="minorEastAsia" w:hAnsi="Cambria"/>
-                <w:i/>
-                <w:vertAlign w:val="subscript"/>
-              </w:rPr>
-              <w:t>0</w:t>
-            </w:r>
-            <w:r>
-              <w:rPr>
-                <w:rFonts w:ascii="Cambria" w:eastAsiaTheme="minorEastAsia" w:hAnsi="Cambria"/>
-                <w:i/>
-                <w:vertAlign w:val="subscript"/>
-              </w:rPr>
-              <w:softHyphen/>
-            </w:r>
-            <w:r>
-              <w:rPr>
-                <w:rFonts w:ascii="Cambria" w:eastAsiaTheme="minorEastAsia" w:hAnsi="Cambria"/>
-                <w:i/>
-              </w:rPr>
-              <w:t>, B</w:t>
-            </w:r>
-            <w:r>
-              <w:rPr>
-                <w:rFonts w:ascii="Cambria" w:eastAsiaTheme="minorEastAsia" w:hAnsi="Cambria"/>
-                <w:i/>
-                <w:vertAlign w:val="subscript"/>
-              </w:rPr>
-              <w:t>0</w:t>
-            </w:r>
-          </w:p>
-        </w:tc>
-        <w:tc>
-          <w:tcPr>
-            <w:tcW w:w="4675" w:type="dxa"/>
-          </w:tcPr>
-          <w:p>
-            <w:pPr>
-              <w:rPr>
-                <w:rFonts w:ascii="Cambria" w:eastAsiaTheme="minorEastAsia" w:hAnsi="Cambria"/>
-              </w:rPr>
-            </w:pPr>
-            <w:r>
-              <w:rPr>
-                <w:rFonts w:ascii="Cambria" w:eastAsiaTheme="minorEastAsia" w:hAnsi="Cambria"/>
-              </w:rPr>
-              <w:t>Unfished recruitment, biomass, respectively</w:t>
-            </w:r>
-          </w:p>
-        </w:tc>
-      </w:tr>
-      <w:tr>
-        <w:tc>
-          <w:tcPr>
-            <w:tcW w:w="1431" w:type="dxa"/>
-          </w:tcPr>
-          <w:p>
-            <w:pPr>
-              <w:rPr>
-                <w:rFonts w:ascii="Cambria" w:eastAsiaTheme="minorEastAsia" w:hAnsi="Cambria"/>
-                <w:i/>
-              </w:rPr>
-            </w:pPr>
-            <w:r>
-              <w:rPr>
-                <w:rFonts w:ascii="Cambria" w:eastAsiaTheme="minorEastAsia" w:hAnsi="Cambria"/>
-                <w:i/>
-              </w:rPr>
-              <w:t>h</w:t>
-            </w:r>
-          </w:p>
-        </w:tc>
-        <w:tc>
-          <w:tcPr>
-            <w:tcW w:w="4675" w:type="dxa"/>
-          </w:tcPr>
-          <w:p>
-            <w:pPr>
-              <w:rPr>
-                <w:rFonts w:ascii="Cambria" w:eastAsiaTheme="minorEastAsia" w:hAnsi="Cambria"/>
-              </w:rPr>
-            </w:pPr>
-            <w:r>
-              <w:rPr>
-                <w:rFonts w:ascii="Cambria" w:eastAsiaTheme="minorEastAsia" w:hAnsi="Cambria"/>
-              </w:rPr>
-              <w:t>Stock-recruit steepness (“resilience”)</w:t>
-            </w:r>
-          </w:p>
-        </w:tc>
-      </w:tr>
-      <w:tr>
-        <w:tc>
-          <w:tcPr>
-            <w:tcW w:w="1431" w:type="dxa"/>
-          </w:tcPr>
-          <w:p>
-            <w:pPr>
-              <w:rPr>
-                <w:rFonts w:ascii="Cambria" w:eastAsiaTheme="minorEastAsia" w:hAnsi="Cambria"/>
-                <w:i/>
-              </w:rPr>
-            </w:pPr>
-            <w:r>
-              <w:rPr>
-                <w:rFonts w:ascii="Cambria" w:eastAsiaTheme="minorEastAsia" w:hAnsi="Cambria"/>
-                <w:i/>
-              </w:rPr>
-              <w:t>H</w:t>
-            </w:r>
-          </w:p>
-        </w:tc>
-        <w:tc>
-          <w:tcPr>
-            <w:tcW w:w="4675" w:type="dxa"/>
-          </w:tcPr>
-          <w:p>
-            <w:pPr>
-              <w:rPr>
-                <w:rFonts w:ascii="Cambria" w:eastAsiaTheme="minorEastAsia" w:hAnsi="Cambria"/>
-              </w:rPr>
-            </w:pPr>
-            <w:r>
-              <w:rPr>
-                <w:rFonts w:ascii="Cambria" w:eastAsiaTheme="minorEastAsia" w:hAnsi="Cambria"/>
-              </w:rPr>
-              <w:t xml:space="preserve">Harvest </w:t>
-            </w:r>
-            <w:r>
-              <w:rPr>
-                <w:rFonts w:ascii="Cambria" w:eastAsiaTheme="minorEastAsia" w:hAnsi="Cambria"/>
-              </w:rPr>
-              <w:t>rate</w:t>
-            </w:r>
           </w:p>
         </w:tc>
       </w:tr>

</xml_diff>

<commit_message>
Work for IEA presentation. sync-access interaction. reps. other tweaks?
</commit_message>
<xml_diff>
--- a/Writing/access_and_synchrony.docx
+++ b/Writing/access_and_synchrony.docx
@@ -26,7 +26,19 @@
         <w:rPr>
           <w:rFonts w:ascii="Cambria" w:hAnsi="Cambria"/>
         </w:rPr>
-        <w:t>. The fisheries are loosely based off of Dungeness crab</w:t>
+        <w:t>. The fisheries are loosely based</w:t>
+      </w:r>
+      <w:r>
+        <w:rPr>
+          <w:rFonts w:ascii="Cambria" w:hAnsi="Cambria"/>
+        </w:rPr>
+        <w:t xml:space="preserve"> on</w:t>
+      </w:r>
+      <w:r>
+        <w:rPr>
+          <w:rFonts w:ascii="Cambria" w:hAnsi="Cambria"/>
+        </w:rPr>
+        <w:t xml:space="preserve"> Dungeness crab</w:t>
       </w:r>
       <w:r>
         <w:rPr>
@@ -468,7 +480,19 @@
         <w:rPr>
           <w:rFonts w:ascii="Cambria" w:hAnsi="Cambria"/>
         </w:rPr>
-        <w:t>We wished to ensure that in an average recruitment year, total costs would equal total revenue for a marginal fisher (95</w:t>
+        <w:t>We wished to ensure that in an average recruitment year, total costs</w:t>
+      </w:r>
+      <w:r>
+        <w:rPr>
+          <w:rFonts w:ascii="Cambria" w:hAnsi="Cambria"/>
+        </w:rPr>
+        <w:t xml:space="preserve"> (fixed and variable)</w:t>
+      </w:r>
+      <w:r>
+        <w:rPr>
+          <w:rFonts w:ascii="Cambria" w:hAnsi="Cambria"/>
+        </w:rPr>
+        <w:t xml:space="preserve"> would equal total revenue for a marginal fisher (95</w:t>
       </w:r>
       <w:r>
         <w:rPr>
@@ -481,14 +505,14 @@
         <w:rPr>
           <w:rFonts w:ascii="Cambria" w:hAnsi="Cambria"/>
         </w:rPr>
-        <w:t xml:space="preserve"> percentile of variable costs) who might be considering entry into the fishery. We ensure </w:t>
+        <w:t xml:space="preserve"> percentile of variable costs) who might be considering entry into the fishery. </w:t>
       </w:r>
       <w:r>
         <w:rPr>
           <w:rFonts w:ascii="Cambria" w:hAnsi="Cambria"/>
         </w:rPr>
         <w:lastRenderedPageBreak/>
-        <w:t xml:space="preserve">this condition by using </w:t>
+        <w:t xml:space="preserve">We ensure this condition by using </w:t>
       </w:r>
       <w:r>
         <w:rPr>
@@ -878,13 +902,7 @@
                 <w:rPr>
                   <w:rFonts w:ascii="Cambria Math" w:hAnsi="Cambria Math"/>
                 </w:rPr>
-                <m:t>p</m:t>
-              </m:r>
-              <m:r>
-                <w:rPr>
-                  <w:rFonts w:ascii="Cambria Math" w:hAnsi="Cambria Math"/>
-                </w:rPr>
-                <m:t>,t,w</m:t>
+                <m:t>p,t,w</m:t>
               </m:r>
             </m:sub>
           </m:sSub>
@@ -942,13 +960,7 @@
                 <w:rPr>
                   <w:rFonts w:ascii="Cambria Math" w:hAnsi="Cambria Math"/>
                 </w:rPr>
-                <m:t>p</m:t>
-              </m:r>
-              <m:r>
-                <w:rPr>
-                  <w:rFonts w:ascii="Cambria Math" w:hAnsi="Cambria Math"/>
-                </w:rPr>
-                <m:t>,t,w</m:t>
+                <m:t>p,t,w</m:t>
               </m:r>
             </m:sub>
           </m:sSub>
@@ -1406,7 +1418,19 @@
         <w:rPr>
           <w:rFonts w:ascii="Cambria" w:hAnsi="Cambria"/>
         </w:rPr>
-        <w:t xml:space="preserve">for east, </w:t>
+        <w:t>for eas</w:t>
+      </w:r>
+      <w:r>
+        <w:rPr>
+          <w:rFonts w:ascii="Cambria" w:hAnsi="Cambria"/>
+        </w:rPr>
+        <w:t>e</w:t>
+      </w:r>
+      <w:r>
+        <w:rPr>
+          <w:rFonts w:ascii="Cambria" w:hAnsi="Cambria"/>
+        </w:rPr>
+        <w:t xml:space="preserve">, </w:t>
       </w:r>
       <w:r>
         <w:rPr>
@@ -3133,7 +3157,31 @@
         <w:rPr>
           <w:rFonts w:ascii="Cambria" w:eastAsiaTheme="minorEastAsia" w:hAnsi="Cambria"/>
         </w:rPr>
-        <w:t xml:space="preserve"> vessels fish every week of the year, yield is equal to the level that leads the population to equilibrate at 40% of the unfished biomass. </w:t>
+        <w:t xml:space="preserve"> vessels </w:t>
+      </w:r>
+      <w:r>
+        <w:rPr>
+          <w:rFonts w:ascii="Cambria" w:eastAsiaTheme="minorEastAsia" w:hAnsi="Cambria"/>
+        </w:rPr>
+        <w:t>40</w:t>
+      </w:r>
+      <w:r>
+        <w:rPr>
+          <w:rFonts w:ascii="Cambria" w:eastAsiaTheme="minorEastAsia" w:hAnsi="Cambria"/>
+        </w:rPr>
+        <w:t xml:space="preserve"> week</w:t>
+      </w:r>
+      <w:r>
+        <w:rPr>
+          <w:rFonts w:ascii="Cambria" w:eastAsiaTheme="minorEastAsia" w:hAnsi="Cambria"/>
+        </w:rPr>
+        <w:t>s</w:t>
+      </w:r>
+      <w:r>
+        <w:rPr>
+          <w:rFonts w:ascii="Cambria" w:eastAsiaTheme="minorEastAsia" w:hAnsi="Cambria"/>
+        </w:rPr>
+        <w:t xml:space="preserve"> of the year, yield is equal to the level that leads the population to equilibrate at 40% of the unfished biomass. </w:t>
       </w:r>
       <w:r>
         <w:rPr>
@@ -4100,8 +4148,6 @@
               </w:rPr>
               <w:t>(index)</w:t>
             </w:r>
-            <w:bookmarkStart w:id="1" w:name="_GoBack"/>
-            <w:bookmarkEnd w:id="1"/>
           </w:p>
         </w:tc>
         <w:tc>
@@ -4125,6 +4171,24 @@
           <w:rFonts w:ascii="Cambria" w:hAnsi="Cambria"/>
         </w:rPr>
       </w:pPr>
+    </w:p>
+    <w:p>
+      <w:pPr>
+        <w:spacing w:line="480" w:lineRule="auto"/>
+        <w:rPr>
+          <w:rFonts w:ascii="Cambria" w:hAnsi="Cambria"/>
+        </w:rPr>
+      </w:pPr>
+    </w:p>
+    <w:p>
+      <w:pPr>
+        <w:spacing w:line="480" w:lineRule="auto"/>
+        <w:rPr>
+          <w:rFonts w:ascii="Cambria" w:hAnsi="Cambria"/>
+        </w:rPr>
+      </w:pPr>
+      <w:bookmarkStart w:id="1" w:name="_GoBack"/>
+      <w:bookmarkEnd w:id="1"/>
     </w:p>
     <w:sectPr>
       <w:pgSz w:w="12240" w:h="15840"/>

</xml_diff>